<commit_message>
FIX2: DB Connect, Login, Register
</commit_message>
<xml_diff>
--- a/dokumentacio/dokumentacio.docx
+++ b/dokumentacio/dokumentacio.docx
@@ -1,6 +1,6 @@
 
 <file path=word/document.xml><?xml version="1.0" encoding="utf-8"?>
-<w:document xmlns:wpc="http://schemas.microsoft.com/office/word/2010/wordprocessingCanvas" xmlns:cx="http://schemas.microsoft.com/office/drawing/2014/chartex" xmlns:cx1="http://schemas.microsoft.com/office/drawing/2015/9/8/chartex" xmlns:cx2="http://schemas.microsoft.com/office/drawing/2015/10/21/chartex" xmlns:cx3="http://schemas.microsoft.com/office/drawing/2016/5/9/chartex" xmlns:cx4="http://schemas.microsoft.com/office/drawing/2016/5/10/chartex" xmlns:cx5="http://schemas.microsoft.com/office/drawing/2016/5/11/chartex" xmlns:cx6="http://schemas.microsoft.com/office/drawing/2016/5/12/chartex" xmlns:cx7="http://schemas.microsoft.com/office/drawing/2016/5/13/chartex" xmlns:cx8="http://schemas.microsoft.com/office/drawing/2016/5/14/chartex" xmlns:mc="http://schemas.openxmlformats.org/markup-compatibility/2006" xmlns:aink="http://schemas.microsoft.com/office/drawing/2016/ink" xmlns:am3d="http://schemas.microsoft.com/office/drawing/2017/model3d" xmlns:o="urn:schemas-microsoft-com:office:office" xmlns:r="http://schemas.openxmlformats.org/officeDocument/2006/relationships" xmlns:m="http://schemas.openxmlformats.org/officeDocument/2006/math" xmlns:v="urn:schemas-microsoft-com:vml" xmlns:wp14="http://schemas.microsoft.com/office/word/2010/wordprocessingDrawing" xmlns:wp="http://schemas.openxmlformats.org/drawingml/2006/wordprocessingDrawing" xmlns:w10="urn:schemas-microsoft-com:office:word" xmlns:w="http://schemas.openxmlformats.org/wordprocessingml/2006/main" xmlns:w14="http://schemas.microsoft.com/office/word/2010/wordml" xmlns:w15="http://schemas.microsoft.com/office/word/2012/wordml" xmlns:w16cid="http://schemas.microsoft.com/office/word/2016/wordml/cid" xmlns:w16se="http://schemas.microsoft.com/office/word/2015/wordml/symex" xmlns:wpg="http://schemas.microsoft.com/office/word/2010/wordprocessingGroup" xmlns:wpi="http://schemas.microsoft.com/office/word/2010/wordprocessingInk" xmlns:wne="http://schemas.microsoft.com/office/word/2006/wordml" xmlns:wps="http://schemas.microsoft.com/office/word/2010/wordprocessingShape" mc:Ignorable="w14 w15 w16se w16cid wp14">
+<w:document xmlns:wpc="http://schemas.microsoft.com/office/word/2010/wordprocessingCanvas" xmlns:cx="http://schemas.microsoft.com/office/drawing/2014/chartex" xmlns:cx1="http://schemas.microsoft.com/office/drawing/2015/9/8/chartex" xmlns:cx2="http://schemas.microsoft.com/office/drawing/2015/10/21/chartex" xmlns:cx3="http://schemas.microsoft.com/office/drawing/2016/5/9/chartex" xmlns:cx4="http://schemas.microsoft.com/office/drawing/2016/5/10/chartex" xmlns:cx5="http://schemas.microsoft.com/office/drawing/2016/5/11/chartex" xmlns:cx6="http://schemas.microsoft.com/office/drawing/2016/5/12/chartex" xmlns:cx7="http://schemas.microsoft.com/office/drawing/2016/5/13/chartex" xmlns:cx8="http://schemas.microsoft.com/office/drawing/2016/5/14/chartex" xmlns:mc="http://schemas.openxmlformats.org/markup-compatibility/2006" xmlns:aink="http://schemas.microsoft.com/office/drawing/2016/ink" xmlns:am3d="http://schemas.microsoft.com/office/drawing/2017/model3d" xmlns:o="urn:schemas-microsoft-com:office:office" xmlns:oel="http://schemas.microsoft.com/office/2019/extlst" xmlns:r="http://schemas.openxmlformats.org/officeDocument/2006/relationships" xmlns:m="http://schemas.openxmlformats.org/officeDocument/2006/math" xmlns:v="urn:schemas-microsoft-com:vml" xmlns:wp14="http://schemas.microsoft.com/office/word/2010/wordprocessingDrawing" xmlns:wp="http://schemas.openxmlformats.org/drawingml/2006/wordprocessingDrawing" xmlns:w10="urn:schemas-microsoft-com:office:word" xmlns:w="http://schemas.openxmlformats.org/wordprocessingml/2006/main" xmlns:w14="http://schemas.microsoft.com/office/word/2010/wordml" xmlns:w15="http://schemas.microsoft.com/office/word/2012/wordml" xmlns:w16cex="http://schemas.microsoft.com/office/word/2018/wordml/cex" xmlns:w16cid="http://schemas.microsoft.com/office/word/2016/wordml/cid" xmlns:w16="http://schemas.microsoft.com/office/word/2018/wordml" xmlns:w16du="http://schemas.microsoft.com/office/word/2023/wordml/word16du" xmlns:w16sdtdh="http://schemas.microsoft.com/office/word/2020/wordml/sdtdatahash" xmlns:w16sdtfl="http://schemas.microsoft.com/office/word/2024/wordml/sdtformatlock" xmlns:w16se="http://schemas.microsoft.com/office/word/2015/wordml/symex" xmlns:wpg="http://schemas.microsoft.com/office/word/2010/wordprocessingGroup" xmlns:wpi="http://schemas.microsoft.com/office/word/2010/wordprocessingInk" xmlns:wne="http://schemas.microsoft.com/office/word/2006/wordml" xmlns:wps="http://schemas.microsoft.com/office/word/2010/wordprocessingShape" mc:Ignorable="w14 w15 w16se w16cid w16 w16cex w16sdtdh w16sdtfl w16du wp14">
   <w:body>
     <w:p>
       <w:pPr>
@@ -137,15 +137,7 @@
     </w:p>
     <w:p>
       <w:r>
-        <w:t xml:space="preserve">Ez egy vasútmenetrend oldal, segít az utazóknak megtervezni </w:t>
-      </w:r>
-      <w:proofErr w:type="spellStart"/>
-      <w:r>
-        <w:t>vonatos</w:t>
-      </w:r>
-      <w:proofErr w:type="spellEnd"/>
-      <w:r>
-        <w:t xml:space="preserve"> utazásaikat. Megmutatja az aktuális menetrendet, az indulási és érkezési időpontokat és a megállókat. Tartalmaz jegyárakat, online jegyvásárlási lehetőséget és egyéb hasznos információkat, például csatlakozásokat vagy kedvezményeket.</w:t>
+        <w:t>Ez egy vasútmenetrend oldal, segít az utazóknak megtervezni vonatos utazásaikat. Megmutatja az aktuális menetrendet, az indulási és érkezési időpontokat és a megállókat. Tartalmaz jegyárakat, online jegyvásárlási lehetőséget és egyéb hasznos információkat, például csatlakozásokat vagy kedvezményeket.</w:t>
       </w:r>
     </w:p>
     <w:p/>
@@ -2061,6 +2053,377 @@
           </w:p>
         </w:tc>
       </w:tr>
+      <w:tr>
+        <w:trPr>
+          <w:trHeight w:val="323"/>
+        </w:trPr>
+        <w:tc>
+          <w:tcPr>
+            <w:tcW w:w="6470" w:type="dxa"/>
+            <w:tcBorders>
+              <w:top w:val="single" w:sz="4" w:space="0" w:color="000000"/>
+              <w:left w:val="single" w:sz="4" w:space="0" w:color="000000"/>
+              <w:bottom w:val="single" w:sz="4" w:space="0" w:color="000000"/>
+              <w:right w:val="single" w:sz="4" w:space="0" w:color="000000"/>
+            </w:tcBorders>
+            <w:shd w:val="clear" w:color="auto" w:fill="auto"/>
+            <w:vAlign w:val="bottom"/>
+          </w:tcPr>
+          <w:p>
+            <w:pPr>
+              <w:spacing w:after="0" w:line="240" w:lineRule="auto"/>
+            </w:pPr>
+            <w:r>
+              <w:t>Regisztrációs űrlap vagy adminisztrátori felhasználófelviteli űrlap</w:t>
+            </w:r>
+          </w:p>
+        </w:tc>
+        <w:tc>
+          <w:tcPr>
+            <w:tcW w:w="870" w:type="dxa"/>
+            <w:tcBorders>
+              <w:top w:val="single" w:sz="4" w:space="0" w:color="000000"/>
+              <w:left w:val="single" w:sz="4" w:space="0" w:color="000000"/>
+              <w:bottom w:val="single" w:sz="4" w:space="0" w:color="000000"/>
+              <w:right w:val="single" w:sz="4" w:space="0" w:color="000000"/>
+            </w:tcBorders>
+            <w:shd w:val="clear" w:color="auto" w:fill="auto"/>
+            <w:vAlign w:val="bottom"/>
+          </w:tcPr>
+          <w:p>
+            <w:pPr>
+              <w:spacing w:after="0" w:line="240" w:lineRule="auto"/>
+              <w:jc w:val="right"/>
+              <w:rPr>
+                <w:rFonts w:ascii="Calibri" w:eastAsia="Times New Roman" w:hAnsi="Calibri" w:cs="Calibri"/>
+                <w:color w:val="000000"/>
+                <w:kern w:val="0"/>
+                <w:sz w:val="22"/>
+                <w:szCs w:val="22"/>
+                <w:lang w:eastAsia="hu-HU"/>
+                <w14:ligatures w14:val="none"/>
+              </w:rPr>
+            </w:pPr>
+          </w:p>
+        </w:tc>
+        <w:tc>
+          <w:tcPr>
+            <w:tcW w:w="983" w:type="dxa"/>
+            <w:tcBorders>
+              <w:top w:val="single" w:sz="4" w:space="0" w:color="000000"/>
+              <w:left w:val="single" w:sz="4" w:space="0" w:color="000000"/>
+              <w:bottom w:val="single" w:sz="4" w:space="0" w:color="000000"/>
+              <w:right w:val="single" w:sz="4" w:space="0" w:color="000000"/>
+            </w:tcBorders>
+            <w:shd w:val="clear" w:color="auto" w:fill="auto"/>
+            <w:vAlign w:val="bottom"/>
+          </w:tcPr>
+          <w:p>
+            <w:pPr>
+              <w:spacing w:after="0" w:line="240" w:lineRule="auto"/>
+              <w:jc w:val="right"/>
+              <w:rPr>
+                <w:rFonts w:ascii="Calibri" w:eastAsia="Times New Roman" w:hAnsi="Calibri" w:cs="Calibri"/>
+                <w:color w:val="000000"/>
+                <w:kern w:val="0"/>
+                <w:sz w:val="22"/>
+                <w:szCs w:val="22"/>
+                <w:lang w:eastAsia="hu-HU"/>
+                <w14:ligatures w14:val="none"/>
+              </w:rPr>
+            </w:pPr>
+          </w:p>
+        </w:tc>
+        <w:tc>
+          <w:tcPr>
+            <w:tcW w:w="1078" w:type="dxa"/>
+            <w:tcBorders>
+              <w:top w:val="single" w:sz="4" w:space="0" w:color="000000"/>
+              <w:left w:val="single" w:sz="4" w:space="0" w:color="000000"/>
+              <w:bottom w:val="single" w:sz="4" w:space="0" w:color="000000"/>
+              <w:right w:val="single" w:sz="4" w:space="0" w:color="000000"/>
+            </w:tcBorders>
+            <w:shd w:val="clear" w:color="auto" w:fill="auto"/>
+            <w:vAlign w:val="bottom"/>
+          </w:tcPr>
+          <w:p>
+            <w:pPr>
+              <w:spacing w:after="0" w:line="240" w:lineRule="auto"/>
+              <w:jc w:val="right"/>
+              <w:rPr>
+                <w:rFonts w:ascii="Calibri" w:eastAsia="Times New Roman" w:hAnsi="Calibri" w:cs="Calibri"/>
+                <w:color w:val="000000"/>
+                <w:kern w:val="0"/>
+                <w:sz w:val="22"/>
+                <w:szCs w:val="22"/>
+                <w:lang w:eastAsia="hu-HU"/>
+                <w14:ligatures w14:val="none"/>
+              </w:rPr>
+            </w:pPr>
+            <w:r>
+              <w:rPr>
+                <w:rFonts w:ascii="Calibri" w:eastAsia="Times New Roman" w:hAnsi="Calibri" w:cs="Calibri"/>
+                <w:color w:val="000000"/>
+                <w:kern w:val="0"/>
+                <w:sz w:val="22"/>
+                <w:szCs w:val="22"/>
+                <w:lang w:eastAsia="hu-HU"/>
+                <w14:ligatures w14:val="none"/>
+              </w:rPr>
+              <w:t>3</w:t>
+            </w:r>
+          </w:p>
+        </w:tc>
+      </w:tr>
+      <w:tr>
+        <w:trPr>
+          <w:trHeight w:val="323"/>
+        </w:trPr>
+        <w:tc>
+          <w:tcPr>
+            <w:tcW w:w="6470" w:type="dxa"/>
+            <w:tcBorders>
+              <w:top w:val="single" w:sz="4" w:space="0" w:color="000000"/>
+              <w:left w:val="single" w:sz="4" w:space="0" w:color="000000"/>
+              <w:bottom w:val="single" w:sz="4" w:space="0" w:color="000000"/>
+              <w:right w:val="single" w:sz="4" w:space="0" w:color="000000"/>
+            </w:tcBorders>
+            <w:shd w:val="clear" w:color="auto" w:fill="auto"/>
+            <w:vAlign w:val="bottom"/>
+          </w:tcPr>
+          <w:p>
+            <w:pPr>
+              <w:spacing w:after="0" w:line="240" w:lineRule="auto"/>
+            </w:pPr>
+            <w:r>
+              <w:t>Bejelentkezési űrlap</w:t>
+            </w:r>
+          </w:p>
+        </w:tc>
+        <w:tc>
+          <w:tcPr>
+            <w:tcW w:w="870" w:type="dxa"/>
+            <w:tcBorders>
+              <w:top w:val="single" w:sz="4" w:space="0" w:color="000000"/>
+              <w:left w:val="single" w:sz="4" w:space="0" w:color="000000"/>
+              <w:bottom w:val="single" w:sz="4" w:space="0" w:color="000000"/>
+              <w:right w:val="single" w:sz="4" w:space="0" w:color="000000"/>
+            </w:tcBorders>
+            <w:shd w:val="clear" w:color="auto" w:fill="auto"/>
+            <w:vAlign w:val="bottom"/>
+          </w:tcPr>
+          <w:p>
+            <w:pPr>
+              <w:spacing w:after="0" w:line="240" w:lineRule="auto"/>
+              <w:jc w:val="right"/>
+              <w:rPr>
+                <w:rFonts w:ascii="Calibri" w:eastAsia="Times New Roman" w:hAnsi="Calibri" w:cs="Calibri"/>
+                <w:color w:val="000000"/>
+                <w:kern w:val="0"/>
+                <w:sz w:val="22"/>
+                <w:szCs w:val="22"/>
+                <w:lang w:eastAsia="hu-HU"/>
+                <w14:ligatures w14:val="none"/>
+              </w:rPr>
+            </w:pPr>
+          </w:p>
+        </w:tc>
+        <w:tc>
+          <w:tcPr>
+            <w:tcW w:w="983" w:type="dxa"/>
+            <w:tcBorders>
+              <w:top w:val="single" w:sz="4" w:space="0" w:color="000000"/>
+              <w:left w:val="single" w:sz="4" w:space="0" w:color="000000"/>
+              <w:bottom w:val="single" w:sz="4" w:space="0" w:color="000000"/>
+              <w:right w:val="single" w:sz="4" w:space="0" w:color="000000"/>
+            </w:tcBorders>
+            <w:shd w:val="clear" w:color="auto" w:fill="auto"/>
+            <w:vAlign w:val="bottom"/>
+          </w:tcPr>
+          <w:p>
+            <w:pPr>
+              <w:spacing w:after="0" w:line="240" w:lineRule="auto"/>
+              <w:jc w:val="right"/>
+              <w:rPr>
+                <w:rFonts w:ascii="Calibri" w:eastAsia="Times New Roman" w:hAnsi="Calibri" w:cs="Calibri"/>
+                <w:color w:val="000000"/>
+                <w:kern w:val="0"/>
+                <w:sz w:val="22"/>
+                <w:szCs w:val="22"/>
+                <w:lang w:eastAsia="hu-HU"/>
+                <w14:ligatures w14:val="none"/>
+              </w:rPr>
+            </w:pPr>
+          </w:p>
+        </w:tc>
+        <w:tc>
+          <w:tcPr>
+            <w:tcW w:w="1078" w:type="dxa"/>
+            <w:tcBorders>
+              <w:top w:val="single" w:sz="4" w:space="0" w:color="000000"/>
+              <w:left w:val="single" w:sz="4" w:space="0" w:color="000000"/>
+              <w:bottom w:val="single" w:sz="4" w:space="0" w:color="000000"/>
+              <w:right w:val="single" w:sz="4" w:space="0" w:color="000000"/>
+            </w:tcBorders>
+            <w:shd w:val="clear" w:color="auto" w:fill="auto"/>
+            <w:vAlign w:val="bottom"/>
+          </w:tcPr>
+          <w:p>
+            <w:pPr>
+              <w:spacing w:after="0" w:line="240" w:lineRule="auto"/>
+              <w:jc w:val="right"/>
+              <w:rPr>
+                <w:rFonts w:ascii="Calibri" w:eastAsia="Times New Roman" w:hAnsi="Calibri" w:cs="Calibri"/>
+                <w:color w:val="000000"/>
+                <w:kern w:val="0"/>
+                <w:sz w:val="22"/>
+                <w:szCs w:val="22"/>
+                <w:lang w:eastAsia="hu-HU"/>
+                <w14:ligatures w14:val="none"/>
+              </w:rPr>
+            </w:pPr>
+            <w:r>
+              <w:rPr>
+                <w:rFonts w:ascii="Calibri" w:eastAsia="Times New Roman" w:hAnsi="Calibri" w:cs="Calibri"/>
+                <w:color w:val="000000"/>
+                <w:kern w:val="0"/>
+                <w:sz w:val="22"/>
+                <w:szCs w:val="22"/>
+                <w:lang w:eastAsia="hu-HU"/>
+                <w14:ligatures w14:val="none"/>
+              </w:rPr>
+              <w:t>2</w:t>
+            </w:r>
+          </w:p>
+        </w:tc>
+      </w:tr>
+      <w:tr>
+        <w:trPr>
+          <w:trHeight w:val="323"/>
+        </w:trPr>
+        <w:tc>
+          <w:tcPr>
+            <w:tcW w:w="6470" w:type="dxa"/>
+            <w:tcBorders>
+              <w:top w:val="single" w:sz="4" w:space="0" w:color="000000"/>
+              <w:left w:val="single" w:sz="4" w:space="0" w:color="000000"/>
+              <w:bottom w:val="single" w:sz="4" w:space="0" w:color="auto"/>
+              <w:right w:val="single" w:sz="4" w:space="0" w:color="000000"/>
+            </w:tcBorders>
+            <w:shd w:val="clear" w:color="auto" w:fill="auto"/>
+            <w:vAlign w:val="bottom"/>
+          </w:tcPr>
+          <w:p>
+            <w:pPr>
+              <w:spacing w:after="0" w:line="240" w:lineRule="auto"/>
+            </w:pPr>
+            <w:proofErr w:type="spellStart"/>
+            <w:r>
+              <w:t>Alapadatokat</w:t>
+            </w:r>
+            <w:proofErr w:type="spellEnd"/>
+            <w:r>
+              <w:t xml:space="preserve"> tartalmazó táblákhoz adatfelvitel, módosítás és törlés megvalósítása űrlapon keresztül</w:t>
+            </w:r>
+          </w:p>
+        </w:tc>
+        <w:tc>
+          <w:tcPr>
+            <w:tcW w:w="870" w:type="dxa"/>
+            <w:tcBorders>
+              <w:top w:val="single" w:sz="4" w:space="0" w:color="000000"/>
+              <w:left w:val="single" w:sz="4" w:space="0" w:color="000000"/>
+              <w:bottom w:val="single" w:sz="4" w:space="0" w:color="000000"/>
+              <w:right w:val="single" w:sz="4" w:space="0" w:color="000000"/>
+            </w:tcBorders>
+            <w:shd w:val="clear" w:color="auto" w:fill="auto"/>
+            <w:vAlign w:val="bottom"/>
+          </w:tcPr>
+          <w:p>
+            <w:pPr>
+              <w:spacing w:after="0" w:line="240" w:lineRule="auto"/>
+              <w:jc w:val="right"/>
+              <w:rPr>
+                <w:rFonts w:ascii="Calibri" w:eastAsia="Times New Roman" w:hAnsi="Calibri" w:cs="Calibri"/>
+                <w:color w:val="000000"/>
+                <w:kern w:val="0"/>
+                <w:sz w:val="22"/>
+                <w:szCs w:val="22"/>
+                <w:lang w:eastAsia="hu-HU"/>
+                <w14:ligatures w14:val="none"/>
+              </w:rPr>
+            </w:pPr>
+          </w:p>
+        </w:tc>
+        <w:tc>
+          <w:tcPr>
+            <w:tcW w:w="983" w:type="dxa"/>
+            <w:tcBorders>
+              <w:top w:val="single" w:sz="4" w:space="0" w:color="000000"/>
+              <w:left w:val="single" w:sz="4" w:space="0" w:color="000000"/>
+              <w:bottom w:val="single" w:sz="4" w:space="0" w:color="000000"/>
+              <w:right w:val="single" w:sz="4" w:space="0" w:color="000000"/>
+            </w:tcBorders>
+            <w:shd w:val="clear" w:color="auto" w:fill="auto"/>
+            <w:vAlign w:val="bottom"/>
+          </w:tcPr>
+          <w:p>
+            <w:pPr>
+              <w:spacing w:after="0" w:line="240" w:lineRule="auto"/>
+              <w:jc w:val="right"/>
+              <w:rPr>
+                <w:rFonts w:ascii="Calibri" w:eastAsia="Times New Roman" w:hAnsi="Calibri" w:cs="Calibri"/>
+                <w:color w:val="000000"/>
+                <w:kern w:val="0"/>
+                <w:sz w:val="22"/>
+                <w:szCs w:val="22"/>
+                <w:lang w:eastAsia="hu-HU"/>
+                <w14:ligatures w14:val="none"/>
+              </w:rPr>
+            </w:pPr>
+            <w:r>
+              <w:rPr>
+                <w:rFonts w:ascii="Calibri" w:eastAsia="Times New Roman" w:hAnsi="Calibri" w:cs="Calibri"/>
+                <w:color w:val="000000"/>
+                <w:kern w:val="0"/>
+                <w:sz w:val="22"/>
+                <w:szCs w:val="22"/>
+                <w:lang w:eastAsia="hu-HU"/>
+                <w14:ligatures w14:val="none"/>
+              </w:rPr>
+              <w:t>9</w:t>
+            </w:r>
+          </w:p>
+        </w:tc>
+        <w:tc>
+          <w:tcPr>
+            <w:tcW w:w="1078" w:type="dxa"/>
+            <w:tcBorders>
+              <w:top w:val="single" w:sz="4" w:space="0" w:color="000000"/>
+              <w:left w:val="single" w:sz="4" w:space="0" w:color="000000"/>
+              <w:bottom w:val="single" w:sz="4" w:space="0" w:color="000000"/>
+              <w:right w:val="single" w:sz="4" w:space="0" w:color="000000"/>
+            </w:tcBorders>
+            <w:shd w:val="clear" w:color="auto" w:fill="auto"/>
+            <w:vAlign w:val="bottom"/>
+          </w:tcPr>
+          <w:p>
+            <w:pPr>
+              <w:spacing w:after="0" w:line="240" w:lineRule="auto"/>
+              <w:jc w:val="right"/>
+              <w:rPr>
+                <w:rFonts w:ascii="Calibri" w:eastAsia="Times New Roman" w:hAnsi="Calibri" w:cs="Calibri"/>
+                <w:color w:val="000000"/>
+                <w:kern w:val="0"/>
+                <w:sz w:val="22"/>
+                <w:szCs w:val="22"/>
+                <w:lang w:eastAsia="hu-HU"/>
+                <w14:ligatures w14:val="none"/>
+              </w:rPr>
+            </w:pPr>
+          </w:p>
+        </w:tc>
+      </w:tr>
     </w:tbl>
     <w:p/>
     <w:p>
@@ -2081,20 +2444,29 @@
         </w:rPr>
         <w:t>Logikai adatfolyam</w:t>
       </w:r>
-      <w:bookmarkStart w:id="0" w:name="_GoBack"/>
-      <w:bookmarkEnd w:id="0"/>
-    </w:p>
-    <w:p>
-      <w:r>
-        <w:rPr>
+    </w:p>
+    <w:p>
+      <w:pPr>
+        <w:rPr>
+          <w:b/>
+          <w:bCs/>
+          <w:sz w:val="28"/>
+          <w:szCs w:val="28"/>
+        </w:rPr>
+      </w:pPr>
+      <w:r>
+        <w:rPr>
+          <w:b/>
+          <w:bCs/>
           <w:noProof/>
-        </w:rPr>
-        <w:lastRenderedPageBreak/>
+          <w:sz w:val="28"/>
+          <w:szCs w:val="28"/>
+        </w:rPr>
         <w:drawing>
-          <wp:inline distT="0" distB="0" distL="0" distR="0">
-            <wp:extent cx="3581400" cy="5872480"/>
+          <wp:inline distT="0" distB="0" distL="0" distR="0" wp14:anchorId="625A4110" wp14:editId="63515868">
+            <wp:extent cx="4991100" cy="8186386"/>
             <wp:effectExtent l="0" t="0" r="0" b="0"/>
-            <wp:docPr id="1" name="Kép 1"/>
+            <wp:docPr id="341109138" name="Kép 1" descr="A képen szöveg, diagram, dokumentum, Párhuzamos látható&#10;&#10;Előfordulhat, hogy a mesterséges intelligencia által létrehozott tartalom helytelen."/>
             <wp:cNvGraphicFramePr>
               <a:graphicFrameLocks xmlns:a="http://schemas.openxmlformats.org/drawingml/2006/main" noChangeAspect="1"/>
             </wp:cNvGraphicFramePr>
@@ -2102,26 +2474,29 @@
               <a:graphicData uri="http://schemas.openxmlformats.org/drawingml/2006/picture">
                 <pic:pic xmlns:pic="http://schemas.openxmlformats.org/drawingml/2006/picture">
                   <pic:nvPicPr>
-                    <pic:cNvPr id="1" name="Kép 1"/>
-                    <pic:cNvPicPr>
-                      <a:picLocks noChangeAspect="1" noChangeArrowheads="1"/>
-                    </pic:cNvPicPr>
+                    <pic:cNvPr id="341109138" name="Kép 1" descr="A képen szöveg, diagram, dokumentum, Párhuzamos látható&#10;&#10;Előfordulhat, hogy a mesterséges intelligencia által létrehozott tartalom helytelen."/>
+                    <pic:cNvPicPr/>
                   </pic:nvPicPr>
                   <pic:blipFill>
-                    <a:blip r:embed="rId6"/>
+                    <a:blip r:embed="rId6">
+                      <a:extLst>
+                        <a:ext uri="{28A0092B-C50C-407E-A947-70E740481C1C}">
+                          <a14:useLocalDpi xmlns:a14="http://schemas.microsoft.com/office/drawing/2010/main" val="0"/>
+                        </a:ext>
+                      </a:extLst>
+                    </a:blip>
                     <a:stretch>
                       <a:fillRect/>
                     </a:stretch>
                   </pic:blipFill>
-                  <pic:spPr bwMode="auto">
+                  <pic:spPr>
                     <a:xfrm>
                       <a:off x="0" y="0"/>
-                      <a:ext cx="3581400" cy="5872480"/>
+                      <a:ext cx="5024151" cy="8240596"/>
                     </a:xfrm>
                     <a:prstGeom prst="rect">
                       <a:avLst/>
                     </a:prstGeom>
-                    <a:noFill/>
                   </pic:spPr>
                 </pic:pic>
               </a:graphicData>
@@ -2129,12 +2504,15 @@
           </wp:inline>
         </w:drawing>
       </w:r>
+    </w:p>
+    <w:p>
       <w:r>
         <w:rPr>
           <w:noProof/>
         </w:rPr>
+        <w:lastRenderedPageBreak/>
         <w:drawing>
-          <wp:inline distT="0" distB="0" distL="0" distR="0">
+          <wp:inline distT="0" distB="0" distL="0" distR="0" wp14:anchorId="167FE3CA" wp14:editId="58D02DAC">
             <wp:extent cx="2971800" cy="2499360"/>
             <wp:effectExtent l="0" t="0" r="0" b="0"/>
             <wp:docPr id="2" name="Kép 2"/>
@@ -2176,9 +2554,8 @@
         <w:rPr>
           <w:noProof/>
         </w:rPr>
-        <w:lastRenderedPageBreak/>
         <w:drawing>
-          <wp:inline distT="0" distB="0" distL="0" distR="0">
+          <wp:inline distT="0" distB="0" distL="0" distR="0" wp14:anchorId="4D6073AB" wp14:editId="08425711">
             <wp:extent cx="3245485" cy="1314450"/>
             <wp:effectExtent l="0" t="0" r="0" b="0"/>
             <wp:docPr id="3" name="Kép 3"/>
@@ -2241,11 +2618,12 @@
         <w:rPr>
           <w:noProof/>
         </w:rPr>
+        <w:lastRenderedPageBreak/>
         <w:drawing>
-          <wp:inline distT="0" distB="0" distL="0" distR="0">
-            <wp:extent cx="4124325" cy="6762750"/>
+          <wp:inline distT="0" distB="0" distL="0" distR="0" wp14:anchorId="4BAD080E" wp14:editId="4A950B98">
+            <wp:extent cx="5426710" cy="8892540"/>
             <wp:effectExtent l="0" t="0" r="0" b="0"/>
-            <wp:docPr id="4" name="Kép 4"/>
+            <wp:docPr id="1496763799" name="Kép 2" descr="A képen szöveg, nyugta, dokumentum, Párhuzamos látható&#10;&#10;Előfordulhat, hogy a mesterséges intelligencia által létrehozott tartalom helytelen."/>
             <wp:cNvGraphicFramePr>
               <a:graphicFrameLocks xmlns:a="http://schemas.openxmlformats.org/drawingml/2006/main" noChangeAspect="1"/>
             </wp:cNvGraphicFramePr>
@@ -2253,26 +2631,29 @@
               <a:graphicData uri="http://schemas.openxmlformats.org/drawingml/2006/picture">
                 <pic:pic xmlns:pic="http://schemas.openxmlformats.org/drawingml/2006/picture">
                   <pic:nvPicPr>
-                    <pic:cNvPr id="4" name="Kép 4"/>
-                    <pic:cNvPicPr>
-                      <a:picLocks noChangeAspect="1" noChangeArrowheads="1"/>
-                    </pic:cNvPicPr>
+                    <pic:cNvPr id="1496763799" name="Kép 2" descr="A képen szöveg, nyugta, dokumentum, Párhuzamos látható&#10;&#10;Előfordulhat, hogy a mesterséges intelligencia által létrehozott tartalom helytelen."/>
+                    <pic:cNvPicPr/>
                   </pic:nvPicPr>
                   <pic:blipFill>
-                    <a:blip r:embed="rId9"/>
+                    <a:blip r:embed="rId9">
+                      <a:extLst>
+                        <a:ext uri="{28A0092B-C50C-407E-A947-70E740481C1C}">
+                          <a14:useLocalDpi xmlns:a14="http://schemas.microsoft.com/office/drawing/2010/main" val="0"/>
+                        </a:ext>
+                      </a:extLst>
+                    </a:blip>
                     <a:stretch>
                       <a:fillRect/>
                     </a:stretch>
                   </pic:blipFill>
-                  <pic:spPr bwMode="auto">
+                  <pic:spPr>
                     <a:xfrm>
                       <a:off x="0" y="0"/>
-                      <a:ext cx="4124325" cy="6762750"/>
+                      <a:ext cx="5426710" cy="8892540"/>
                     </a:xfrm>
                     <a:prstGeom prst="rect">
                       <a:avLst/>
                     </a:prstGeom>
-                    <a:noFill/>
                   </pic:spPr>
                 </pic:pic>
               </a:graphicData>
@@ -2288,10 +2669,10 @@
         </w:rPr>
         <w:lastRenderedPageBreak/>
         <w:drawing>
-          <wp:inline distT="0" distB="0" distL="0" distR="0">
-            <wp:extent cx="3829050" cy="3220720"/>
+          <wp:inline distT="0" distB="0" distL="0" distR="0" wp14:anchorId="348BD850" wp14:editId="1B09B860">
+            <wp:extent cx="4705350" cy="3947577"/>
             <wp:effectExtent l="0" t="0" r="0" b="0"/>
-            <wp:docPr id="5" name="Kép 5"/>
+            <wp:docPr id="511834682" name="Kép 3" descr="A képen szöveg, diagram, képernyőkép, Párhuzamos látható&#10;&#10;Előfordulhat, hogy a mesterséges intelligencia által létrehozott tartalom helytelen."/>
             <wp:cNvGraphicFramePr>
               <a:graphicFrameLocks xmlns:a="http://schemas.openxmlformats.org/drawingml/2006/main" noChangeAspect="1"/>
             </wp:cNvGraphicFramePr>
@@ -2299,26 +2680,29 @@
               <a:graphicData uri="http://schemas.openxmlformats.org/drawingml/2006/picture">
                 <pic:pic xmlns:pic="http://schemas.openxmlformats.org/drawingml/2006/picture">
                   <pic:nvPicPr>
-                    <pic:cNvPr id="5" name="Kép 5"/>
-                    <pic:cNvPicPr>
-                      <a:picLocks noChangeAspect="1" noChangeArrowheads="1"/>
-                    </pic:cNvPicPr>
+                    <pic:cNvPr id="511834682" name="Kép 3" descr="A képen szöveg, diagram, képernyőkép, Párhuzamos látható&#10;&#10;Előfordulhat, hogy a mesterséges intelligencia által létrehozott tartalom helytelen."/>
+                    <pic:cNvPicPr/>
                   </pic:nvPicPr>
                   <pic:blipFill>
-                    <a:blip r:embed="rId10"/>
+                    <a:blip r:embed="rId10">
+                      <a:extLst>
+                        <a:ext uri="{28A0092B-C50C-407E-A947-70E740481C1C}">
+                          <a14:useLocalDpi xmlns:a14="http://schemas.microsoft.com/office/drawing/2010/main" val="0"/>
+                        </a:ext>
+                      </a:extLst>
+                    </a:blip>
                     <a:stretch>
                       <a:fillRect/>
                     </a:stretch>
                   </pic:blipFill>
-                  <pic:spPr bwMode="auto">
+                  <pic:spPr>
                     <a:xfrm>
                       <a:off x="0" y="0"/>
-                      <a:ext cx="3829050" cy="3220720"/>
+                      <a:ext cx="4711535" cy="3952766"/>
                     </a:xfrm>
                     <a:prstGeom prst="rect">
                       <a:avLst/>
                     </a:prstGeom>
-                    <a:noFill/>
                   </pic:spPr>
                 </pic:pic>
               </a:graphicData>
@@ -2331,7 +2715,7 @@
           <w:noProof/>
         </w:rPr>
         <w:drawing>
-          <wp:inline distT="0" distB="0" distL="0" distR="0">
+          <wp:inline distT="0" distB="0" distL="0" distR="0" wp14:anchorId="3571DA26" wp14:editId="11190DF3">
             <wp:extent cx="4724400" cy="1913255"/>
             <wp:effectExtent l="0" t="0" r="0" b="0"/>
             <wp:docPr id="6" name="Kép 6"/>
@@ -2395,7 +2779,7 @@
           <w:noProof/>
         </w:rPr>
         <w:drawing>
-          <wp:inline distT="0" distB="0" distL="0" distR="0">
+          <wp:inline distT="0" distB="0" distL="0" distR="0" wp14:anchorId="597BAFE6" wp14:editId="7917FD91">
             <wp:extent cx="5759450" cy="2149475"/>
             <wp:effectExtent l="0" t="0" r="0" b="0"/>
             <wp:docPr id="14" name="Kép 14"/>
@@ -2478,7 +2862,7 @@
         </w:rPr>
         <w:lastRenderedPageBreak/>
         <w:drawing>
-          <wp:inline distT="0" distB="0" distL="0" distR="0">
+          <wp:inline distT="0" distB="0" distL="0" distR="0" wp14:anchorId="28679CE9" wp14:editId="29FB6C97">
             <wp:extent cx="5753735" cy="2844165"/>
             <wp:effectExtent l="0" t="0" r="0" b="0"/>
             <wp:docPr id="15" name="Kép 15"/>
@@ -2606,7 +2990,21 @@
         <w:rPr>
           <w:rFonts w:ascii="Times New Roman" w:eastAsia="Times New Roman" w:hAnsi="Times New Roman" w:cs="Times New Roman"/>
         </w:rPr>
-        <w:t xml:space="preserve">, admin </w:t>
+        <w:t xml:space="preserve">, </w:t>
+      </w:r>
+      <w:proofErr w:type="spellStart"/>
+      <w:r>
+        <w:rPr>
+          <w:rFonts w:ascii="Times New Roman" w:eastAsia="Times New Roman" w:hAnsi="Times New Roman" w:cs="Times New Roman"/>
+        </w:rPr>
+        <w:t>admin</w:t>
+      </w:r>
+      <w:proofErr w:type="spellEnd"/>
+      <w:r>
+        <w:rPr>
+          <w:rFonts w:ascii="Times New Roman" w:eastAsia="Times New Roman" w:hAnsi="Times New Roman" w:cs="Times New Roman"/>
+        </w:rPr>
+        <w:t xml:space="preserve"> </w:t>
       </w:r>
       <w:proofErr w:type="spellStart"/>
       <w:r>
@@ -3010,7 +3408,7 @@
         </w:rPr>
         <w:t xml:space="preserve">, </w:t>
       </w:r>
-      <w:bookmarkStart w:id="1" w:name="_Hlk192948499"/>
+      <w:bookmarkStart w:id="0" w:name="_Hlk192948499"/>
       <w:proofErr w:type="spellStart"/>
       <w:r>
         <w:rPr>
@@ -3033,7 +3431,7 @@
         </w:rPr>
         <w:t>merete</w:t>
       </w:r>
-      <w:bookmarkEnd w:id="1"/>
+      <w:bookmarkEnd w:id="0"/>
       <w:proofErr w:type="spellEnd"/>
       <w:r>
         <w:rPr>
@@ -3207,7 +3605,31 @@
         <w:rPr>
           <w:rFonts w:ascii="Times New Roman" w:eastAsia="Times New Roman" w:hAnsi="Times New Roman" w:cs="Times New Roman"/>
         </w:rPr>
-        <w:t>email</w:t>
+        <w:t xml:space="preserve">email </w:t>
+      </w:r>
+      <w:r>
+        <w:rPr>
+          <w:rFonts w:ascii="Times New Roman" w:eastAsia="Arial" w:hAnsi="Times New Roman" w:cs="Times New Roman"/>
+        </w:rPr>
+        <w:t xml:space="preserve">}→{ </w:t>
+      </w:r>
+      <w:r>
+        <w:rPr>
+          <w:rFonts w:ascii="Times New Roman" w:eastAsia="Times New Roman" w:hAnsi="Times New Roman" w:cs="Times New Roman"/>
+        </w:rPr>
+        <w:t>jelszó</w:t>
+      </w:r>
+      <w:r>
+        <w:rPr>
+          <w:rFonts w:ascii="Times New Roman" w:eastAsia="Arial" w:hAnsi="Times New Roman" w:cs="Times New Roman"/>
+        </w:rPr>
+        <w:t xml:space="preserve"> ,</w:t>
+      </w:r>
+      <w:r>
+        <w:rPr>
+          <w:rFonts w:ascii="Times New Roman" w:eastAsia="Times New Roman" w:hAnsi="Times New Roman" w:cs="Times New Roman"/>
+        </w:rPr>
+        <w:t>név</w:t>
       </w:r>
       <w:proofErr w:type="gramEnd"/>
       <w:r>
@@ -3215,30 +3637,6 @@
           <w:rFonts w:ascii="Times New Roman" w:eastAsia="Times New Roman" w:hAnsi="Times New Roman" w:cs="Times New Roman"/>
         </w:rPr>
         <w:t xml:space="preserve"> </w:t>
-      </w:r>
-      <w:r>
-        <w:rPr>
-          <w:rFonts w:ascii="Times New Roman" w:eastAsia="Arial" w:hAnsi="Times New Roman" w:cs="Times New Roman"/>
-        </w:rPr>
-        <w:t xml:space="preserve">}→{ </w:t>
-      </w:r>
-      <w:r>
-        <w:rPr>
-          <w:rFonts w:ascii="Times New Roman" w:eastAsia="Times New Roman" w:hAnsi="Times New Roman" w:cs="Times New Roman"/>
-        </w:rPr>
-        <w:t>jelszó</w:t>
-      </w:r>
-      <w:r>
-        <w:rPr>
-          <w:rFonts w:ascii="Times New Roman" w:eastAsia="Arial" w:hAnsi="Times New Roman" w:cs="Times New Roman"/>
-        </w:rPr>
-        <w:t xml:space="preserve"> ,</w:t>
-      </w:r>
-      <w:r>
-        <w:rPr>
-          <w:rFonts w:ascii="Times New Roman" w:eastAsia="Times New Roman" w:hAnsi="Times New Roman" w:cs="Times New Roman"/>
-        </w:rPr>
-        <w:t xml:space="preserve">név </w:t>
       </w:r>
       <w:r>
         <w:rPr>
@@ -3280,64 +3678,80 @@
         <w:rPr>
           <w:rFonts w:ascii="Times New Roman" w:eastAsia="Times New Roman" w:hAnsi="Times New Roman" w:cs="Times New Roman"/>
         </w:rPr>
-        <w:t>email</w:t>
+        <w:t xml:space="preserve">email </w:t>
+      </w:r>
+      <w:r>
+        <w:rPr>
+          <w:rFonts w:ascii="Times New Roman" w:eastAsia="Arial" w:hAnsi="Times New Roman" w:cs="Times New Roman"/>
+        </w:rPr>
+        <w:t xml:space="preserve">}→{ </w:t>
+      </w:r>
+      <w:r>
+        <w:rPr>
+          <w:rFonts w:ascii="Times New Roman" w:eastAsia="Times New Roman" w:hAnsi="Times New Roman" w:cs="Times New Roman"/>
+        </w:rPr>
+        <w:t>jelszó</w:t>
+      </w:r>
+      <w:r>
+        <w:rPr>
+          <w:rFonts w:ascii="Times New Roman" w:eastAsia="Arial" w:hAnsi="Times New Roman" w:cs="Times New Roman"/>
+        </w:rPr>
+        <w:t xml:space="preserve"> ,</w:t>
+      </w:r>
+      <w:r>
+        <w:rPr>
+          <w:rFonts w:ascii="Times New Roman" w:eastAsia="Times New Roman" w:hAnsi="Times New Roman" w:cs="Times New Roman"/>
+        </w:rPr>
+        <w:t>név</w:t>
       </w:r>
       <w:proofErr w:type="gramEnd"/>
       <w:r>
         <w:rPr>
           <w:rFonts w:ascii="Times New Roman" w:eastAsia="Times New Roman" w:hAnsi="Times New Roman" w:cs="Times New Roman"/>
         </w:rPr>
+        <w:t xml:space="preserve">, </w:t>
+      </w:r>
+      <w:proofErr w:type="spellStart"/>
+      <w:r>
+        <w:rPr>
+          <w:rFonts w:ascii="Times New Roman" w:eastAsia="Times New Roman" w:hAnsi="Times New Roman" w:cs="Times New Roman"/>
+        </w:rPr>
+        <w:t>admin</w:t>
+      </w:r>
+      <w:proofErr w:type="spellEnd"/>
+      <w:r>
+        <w:rPr>
+          <w:rFonts w:ascii="Times New Roman" w:eastAsia="Times New Roman" w:hAnsi="Times New Roman" w:cs="Times New Roman"/>
+        </w:rPr>
         <w:t xml:space="preserve"> </w:t>
       </w:r>
+      <w:proofErr w:type="spellStart"/>
+      <w:proofErr w:type="gramStart"/>
+      <w:r>
+        <w:rPr>
+          <w:rFonts w:ascii="Times New Roman" w:eastAsia="Times New Roman" w:hAnsi="Times New Roman" w:cs="Times New Roman"/>
+        </w:rPr>
+        <w:t>id</w:t>
+      </w:r>
+      <w:proofErr w:type="spellEnd"/>
+      <w:r>
+        <w:rPr>
+          <w:rFonts w:ascii="Times New Roman" w:eastAsia="Times New Roman" w:hAnsi="Times New Roman" w:cs="Times New Roman"/>
+        </w:rPr>
+        <w:t xml:space="preserve"> </w:t>
+      </w:r>
       <w:r>
         <w:rPr>
           <w:rFonts w:ascii="Times New Roman" w:eastAsia="Arial" w:hAnsi="Times New Roman" w:cs="Times New Roman"/>
         </w:rPr>
-        <w:t xml:space="preserve">}→{ </w:t>
-      </w:r>
-      <w:r>
-        <w:rPr>
-          <w:rFonts w:ascii="Times New Roman" w:eastAsia="Times New Roman" w:hAnsi="Times New Roman" w:cs="Times New Roman"/>
-        </w:rPr>
-        <w:t>jelszó</w:t>
-      </w:r>
+        <w:t>}</w:t>
+      </w:r>
+      <w:proofErr w:type="gramEnd"/>
       <w:r>
         <w:rPr>
           <w:rFonts w:ascii="Times New Roman" w:eastAsia="Arial" w:hAnsi="Times New Roman" w:cs="Times New Roman"/>
         </w:rPr>
-        <w:t xml:space="preserve"> ,</w:t>
-      </w:r>
-      <w:r>
-        <w:rPr>
-          <w:rFonts w:ascii="Times New Roman" w:eastAsia="Times New Roman" w:hAnsi="Times New Roman" w:cs="Times New Roman"/>
-        </w:rPr>
-        <w:t>név</w:t>
-      </w:r>
-      <w:r>
-        <w:rPr>
-          <w:rFonts w:ascii="Times New Roman" w:eastAsia="Times New Roman" w:hAnsi="Times New Roman" w:cs="Times New Roman"/>
-        </w:rPr>
-        <w:t xml:space="preserve">, admin </w:t>
-      </w:r>
-      <w:proofErr w:type="spellStart"/>
-      <w:r>
-        <w:rPr>
-          <w:rFonts w:ascii="Times New Roman" w:eastAsia="Times New Roman" w:hAnsi="Times New Roman" w:cs="Times New Roman"/>
-        </w:rPr>
-        <w:t>id</w:t>
-      </w:r>
-      <w:proofErr w:type="spellEnd"/>
-      <w:r>
-        <w:rPr>
-          <w:rFonts w:ascii="Times New Roman" w:eastAsia="Times New Roman" w:hAnsi="Times New Roman" w:cs="Times New Roman"/>
-        </w:rPr>
-        <w:t xml:space="preserve"> </w:t>
-      </w:r>
-      <w:r>
-        <w:rPr>
-          <w:rFonts w:ascii="Times New Roman" w:eastAsia="Arial" w:hAnsi="Times New Roman" w:cs="Times New Roman"/>
-        </w:rPr>
-        <w:t xml:space="preserve">}  </w:t>
+        <w:t xml:space="preserve">  </w:t>
       </w:r>
     </w:p>
     <w:p>
@@ -3374,26 +3788,26 @@
         <w:rPr>
           <w:rFonts w:ascii="Times New Roman" w:eastAsia="Times New Roman" w:hAnsi="Times New Roman" w:cs="Times New Roman"/>
         </w:rPr>
-        <w:t>azonosító</w:t>
+        <w:t xml:space="preserve">azonosító </w:t>
+      </w:r>
+      <w:r>
+        <w:rPr>
+          <w:rFonts w:ascii="Times New Roman" w:eastAsia="Arial" w:hAnsi="Times New Roman" w:cs="Times New Roman"/>
+        </w:rPr>
+        <w:t xml:space="preserve">}→{ </w:t>
+      </w:r>
+      <w:r>
+        <w:rPr>
+          <w:rFonts w:ascii="Times New Roman" w:eastAsia="Times New Roman" w:hAnsi="Times New Roman" w:cs="Times New Roman"/>
+        </w:rPr>
+        <w:t>Járat</w:t>
       </w:r>
       <w:proofErr w:type="gramEnd"/>
       <w:r>
         <w:rPr>
           <w:rFonts w:ascii="Times New Roman" w:eastAsia="Times New Roman" w:hAnsi="Times New Roman" w:cs="Times New Roman"/>
         </w:rPr>
-        <w:t xml:space="preserve"> </w:t>
-      </w:r>
-      <w:r>
-        <w:rPr>
-          <w:rFonts w:ascii="Times New Roman" w:eastAsia="Arial" w:hAnsi="Times New Roman" w:cs="Times New Roman"/>
-        </w:rPr>
-        <w:t xml:space="preserve">}→{ </w:t>
-      </w:r>
-      <w:r>
-        <w:rPr>
-          <w:rFonts w:ascii="Times New Roman" w:eastAsia="Times New Roman" w:hAnsi="Times New Roman" w:cs="Times New Roman"/>
-        </w:rPr>
-        <w:t>Járat. járatszám</w:t>
+        <w:t>. járatszám</w:t>
       </w:r>
       <w:r>
         <w:rPr>
@@ -3494,46 +3908,60 @@
         </w:rPr>
         <w:t>járatszám</w:t>
       </w:r>
+      <w:r>
+        <w:rPr>
+          <w:rFonts w:ascii="Times New Roman" w:eastAsia="Arial" w:hAnsi="Times New Roman" w:cs="Times New Roman"/>
+        </w:rPr>
+        <w:t xml:space="preserve"> }→{ </w:t>
+      </w:r>
+      <w:proofErr w:type="spellStart"/>
+      <w:r>
+        <w:rPr>
+          <w:rFonts w:ascii="Times New Roman" w:eastAsia="Times New Roman" w:hAnsi="Times New Roman" w:cs="Times New Roman"/>
+        </w:rPr>
+        <w:t>Állomás.név</w:t>
+      </w:r>
+      <w:proofErr w:type="spellEnd"/>
       <w:proofErr w:type="gramEnd"/>
       <w:r>
         <w:rPr>
+          <w:rFonts w:ascii="Times New Roman" w:eastAsia="Times New Roman" w:hAnsi="Times New Roman" w:cs="Times New Roman"/>
+        </w:rPr>
+        <w:t xml:space="preserve">, </w:t>
+      </w:r>
+      <w:proofErr w:type="spellStart"/>
+      <w:r>
+        <w:rPr>
+          <w:rFonts w:ascii="Times New Roman" w:eastAsia="Times New Roman" w:hAnsi="Times New Roman" w:cs="Times New Roman"/>
+        </w:rPr>
+        <w:t>Állomás.hely</w:t>
+      </w:r>
+      <w:proofErr w:type="spellEnd"/>
+      <w:r>
+        <w:rPr>
+          <w:rFonts w:ascii="Times New Roman" w:eastAsia="Times New Roman" w:hAnsi="Times New Roman" w:cs="Times New Roman"/>
+        </w:rPr>
+        <w:t xml:space="preserve">, </w:t>
+      </w:r>
+      <w:proofErr w:type="gramStart"/>
+      <w:r>
+        <w:rPr>
+          <w:rFonts w:ascii="Times New Roman" w:eastAsia="Times New Roman" w:hAnsi="Times New Roman" w:cs="Times New Roman"/>
+        </w:rPr>
+        <w:t xml:space="preserve">mikor </w:t>
+      </w:r>
+      <w:r>
+        <w:rPr>
           <w:rFonts w:ascii="Times New Roman" w:eastAsia="Arial" w:hAnsi="Times New Roman" w:cs="Times New Roman"/>
         </w:rPr>
-        <w:t xml:space="preserve"> }→{ </w:t>
-      </w:r>
-      <w:proofErr w:type="spellStart"/>
-      <w:r>
-        <w:rPr>
-          <w:rFonts w:ascii="Times New Roman" w:eastAsia="Times New Roman" w:hAnsi="Times New Roman" w:cs="Times New Roman"/>
-        </w:rPr>
-        <w:t>Állomás.név</w:t>
-      </w:r>
-      <w:proofErr w:type="spellEnd"/>
-      <w:r>
-        <w:rPr>
-          <w:rFonts w:ascii="Times New Roman" w:eastAsia="Times New Roman" w:hAnsi="Times New Roman" w:cs="Times New Roman"/>
-        </w:rPr>
-        <w:t xml:space="preserve">, </w:t>
-      </w:r>
-      <w:proofErr w:type="spellStart"/>
-      <w:r>
-        <w:rPr>
-          <w:rFonts w:ascii="Times New Roman" w:eastAsia="Times New Roman" w:hAnsi="Times New Roman" w:cs="Times New Roman"/>
-        </w:rPr>
-        <w:t>Állomás.hely</w:t>
-      </w:r>
-      <w:proofErr w:type="spellEnd"/>
-      <w:r>
-        <w:rPr>
-          <w:rFonts w:ascii="Times New Roman" w:eastAsia="Times New Roman" w:hAnsi="Times New Roman" w:cs="Times New Roman"/>
-        </w:rPr>
-        <w:t xml:space="preserve">, mikor </w:t>
-      </w:r>
+        <w:t>}</w:t>
+      </w:r>
+      <w:proofErr w:type="gramEnd"/>
       <w:r>
         <w:rPr>
           <w:rFonts w:ascii="Times New Roman" w:eastAsia="Arial" w:hAnsi="Times New Roman" w:cs="Times New Roman"/>
         </w:rPr>
-        <w:t xml:space="preserve">}  </w:t>
+        <w:t xml:space="preserve">  </w:t>
       </w:r>
     </w:p>
     <w:p>
@@ -3570,32 +3998,46 @@
         <w:rPr>
           <w:rFonts w:ascii="Times New Roman" w:eastAsia="Times New Roman" w:hAnsi="Times New Roman" w:cs="Times New Roman"/>
         </w:rPr>
-        <w:t>mozdonyszám</w:t>
+        <w:t xml:space="preserve">mozdonyszám </w:t>
+      </w:r>
+      <w:r>
+        <w:rPr>
+          <w:rFonts w:ascii="Times New Roman" w:eastAsia="Arial" w:hAnsi="Times New Roman" w:cs="Times New Roman"/>
+        </w:rPr>
+        <w:t xml:space="preserve">}→{ </w:t>
+      </w:r>
+      <w:r>
+        <w:rPr>
+          <w:rFonts w:ascii="Times New Roman" w:eastAsia="Times New Roman" w:hAnsi="Times New Roman" w:cs="Times New Roman"/>
+        </w:rPr>
+        <w:t>Járat.járatszám</w:t>
       </w:r>
       <w:proofErr w:type="gramEnd"/>
       <w:r>
         <w:rPr>
           <w:rFonts w:ascii="Times New Roman" w:eastAsia="Times New Roman" w:hAnsi="Times New Roman" w:cs="Times New Roman"/>
         </w:rPr>
-        <w:t xml:space="preserve"> </w:t>
+        <w:t xml:space="preserve">, kapacitás, típus, </w:t>
+      </w:r>
+      <w:proofErr w:type="gramStart"/>
+      <w:r>
+        <w:rPr>
+          <w:rFonts w:ascii="Times New Roman" w:eastAsia="Times New Roman" w:hAnsi="Times New Roman" w:cs="Times New Roman"/>
+        </w:rPr>
+        <w:t xml:space="preserve">állapot </w:t>
       </w:r>
       <w:r>
         <w:rPr>
           <w:rFonts w:ascii="Times New Roman" w:eastAsia="Arial" w:hAnsi="Times New Roman" w:cs="Times New Roman"/>
         </w:rPr>
-        <w:t xml:space="preserve">}→{ </w:t>
-      </w:r>
-      <w:r>
-        <w:rPr>
-          <w:rFonts w:ascii="Times New Roman" w:eastAsia="Times New Roman" w:hAnsi="Times New Roman" w:cs="Times New Roman"/>
-        </w:rPr>
-        <w:t xml:space="preserve">Járat.járatszám, kapacitás, típus, állapot </w:t>
-      </w:r>
+        <w:t>}</w:t>
+      </w:r>
+      <w:proofErr w:type="gramEnd"/>
       <w:r>
         <w:rPr>
           <w:rFonts w:ascii="Times New Roman" w:eastAsia="Arial" w:hAnsi="Times New Roman" w:cs="Times New Roman"/>
         </w:rPr>
-        <w:t xml:space="preserve">}  </w:t>
+        <w:t xml:space="preserve">  </w:t>
       </w:r>
     </w:p>
     <w:p>
@@ -4526,7 +4968,7 @@
           <w:szCs w:val="32"/>
         </w:rPr>
         <w:drawing>
-          <wp:inline distT="0" distB="0" distL="0" distR="0" wp14:anchorId="5B644A67" wp14:editId="21AA734D">
+          <wp:inline distT="0" distB="0" distL="0" distR="0" wp14:anchorId="2D819D72" wp14:editId="6081E7EB">
             <wp:extent cx="5760720" cy="6622415"/>
             <wp:effectExtent l="0" t="0" r="0" b="0"/>
             <wp:docPr id="8" name="Kép 8"/>
@@ -4614,7 +5056,7 @@
           <w:szCs w:val="28"/>
         </w:rPr>
         <w:drawing>
-          <wp:anchor distT="0" distB="0" distL="0" distR="0" simplePos="0" relativeHeight="11" behindDoc="0" locked="0" layoutInCell="0" allowOverlap="1">
+          <wp:anchor distT="0" distB="0" distL="0" distR="0" simplePos="0" relativeHeight="11" behindDoc="0" locked="0" layoutInCell="0" allowOverlap="1" wp14:anchorId="72AB037A" wp14:editId="25B148BF">
             <wp:simplePos x="0" y="0"/>
             <wp:positionH relativeFrom="column">
               <wp:align>center</wp:align>
@@ -4712,7 +5154,7 @@
           <w:szCs w:val="28"/>
         </w:rPr>
         <w:drawing>
-          <wp:anchor distT="0" distB="0" distL="0" distR="0" simplePos="0" relativeHeight="12" behindDoc="0" locked="0" layoutInCell="0" allowOverlap="1">
+          <wp:anchor distT="0" distB="0" distL="0" distR="0" simplePos="0" relativeHeight="12" behindDoc="0" locked="0" layoutInCell="0" allowOverlap="1" wp14:anchorId="1D4090BE" wp14:editId="50FD9C31">
             <wp:simplePos x="0" y="0"/>
             <wp:positionH relativeFrom="column">
               <wp:align>center</wp:align>
@@ -4796,7 +5238,7 @@
           <w:szCs w:val="28"/>
         </w:rPr>
         <w:drawing>
-          <wp:anchor distT="0" distB="0" distL="0" distR="0" simplePos="0" relativeHeight="13" behindDoc="0" locked="0" layoutInCell="0" allowOverlap="1">
+          <wp:anchor distT="0" distB="0" distL="0" distR="0" simplePos="0" relativeHeight="13" behindDoc="0" locked="0" layoutInCell="0" allowOverlap="1" wp14:anchorId="2C5DF578" wp14:editId="2B9EC520">
             <wp:simplePos x="0" y="0"/>
             <wp:positionH relativeFrom="column">
               <wp:align>center</wp:align>
@@ -4902,7 +5344,7 @@
           <w:szCs w:val="28"/>
         </w:rPr>
         <w:drawing>
-          <wp:inline distT="0" distB="0" distL="0" distR="0">
+          <wp:inline distT="0" distB="0" distL="0" distR="0" wp14:anchorId="04FD2FE0" wp14:editId="0022504A">
             <wp:extent cx="5755640" cy="4605655"/>
             <wp:effectExtent l="0" t="0" r="0" b="0"/>
             <wp:docPr id="13" name="Kép 13"/>
@@ -4963,7 +5405,7 @@
 </file>
 
 <file path=word/numbering.xml><?xml version="1.0" encoding="utf-8"?>
-<w:numbering xmlns:wpc="http://schemas.microsoft.com/office/word/2010/wordprocessingCanvas" xmlns:cx="http://schemas.microsoft.com/office/drawing/2014/chartex" xmlns:cx1="http://schemas.microsoft.com/office/drawing/2015/9/8/chartex" xmlns:cx2="http://schemas.microsoft.com/office/drawing/2015/10/21/chartex" xmlns:cx3="http://schemas.microsoft.com/office/drawing/2016/5/9/chartex" xmlns:cx4="http://schemas.microsoft.com/office/drawing/2016/5/10/chartex" xmlns:cx5="http://schemas.microsoft.com/office/drawing/2016/5/11/chartex" xmlns:cx6="http://schemas.microsoft.com/office/drawing/2016/5/12/chartex" xmlns:cx7="http://schemas.microsoft.com/office/drawing/2016/5/13/chartex" xmlns:cx8="http://schemas.microsoft.com/office/drawing/2016/5/14/chartex" xmlns:mc="http://schemas.openxmlformats.org/markup-compatibility/2006" xmlns:aink="http://schemas.microsoft.com/office/drawing/2016/ink" xmlns:am3d="http://schemas.microsoft.com/office/drawing/2017/model3d" xmlns:o="urn:schemas-microsoft-com:office:office" xmlns:r="http://schemas.openxmlformats.org/officeDocument/2006/relationships" xmlns:m="http://schemas.openxmlformats.org/officeDocument/2006/math" xmlns:v="urn:schemas-microsoft-com:vml" xmlns:wp14="http://schemas.microsoft.com/office/word/2010/wordprocessingDrawing" xmlns:wp="http://schemas.openxmlformats.org/drawingml/2006/wordprocessingDrawing" xmlns:w10="urn:schemas-microsoft-com:office:word" xmlns:w="http://schemas.openxmlformats.org/wordprocessingml/2006/main" xmlns:w14="http://schemas.microsoft.com/office/word/2010/wordml" xmlns:w15="http://schemas.microsoft.com/office/word/2012/wordml" xmlns:w16cid="http://schemas.microsoft.com/office/word/2016/wordml/cid" xmlns:w16se="http://schemas.microsoft.com/office/word/2015/wordml/symex" xmlns:wpg="http://schemas.microsoft.com/office/word/2010/wordprocessingGroup" xmlns:wpi="http://schemas.microsoft.com/office/word/2010/wordprocessingInk" xmlns:wne="http://schemas.microsoft.com/office/word/2006/wordml" xmlns:wps="http://schemas.microsoft.com/office/word/2010/wordprocessingShape" mc:Ignorable="w14 w15 w16se w16cid wp14">
+<w:numbering xmlns:wpc="http://schemas.microsoft.com/office/word/2010/wordprocessingCanvas" xmlns:cx="http://schemas.microsoft.com/office/drawing/2014/chartex" xmlns:cx1="http://schemas.microsoft.com/office/drawing/2015/9/8/chartex" xmlns:cx2="http://schemas.microsoft.com/office/drawing/2015/10/21/chartex" xmlns:cx3="http://schemas.microsoft.com/office/drawing/2016/5/9/chartex" xmlns:cx4="http://schemas.microsoft.com/office/drawing/2016/5/10/chartex" xmlns:cx5="http://schemas.microsoft.com/office/drawing/2016/5/11/chartex" xmlns:cx6="http://schemas.microsoft.com/office/drawing/2016/5/12/chartex" xmlns:cx7="http://schemas.microsoft.com/office/drawing/2016/5/13/chartex" xmlns:cx8="http://schemas.microsoft.com/office/drawing/2016/5/14/chartex" xmlns:mc="http://schemas.openxmlformats.org/markup-compatibility/2006" xmlns:aink="http://schemas.microsoft.com/office/drawing/2016/ink" xmlns:am3d="http://schemas.microsoft.com/office/drawing/2017/model3d" xmlns:o="urn:schemas-microsoft-com:office:office" xmlns:oel="http://schemas.microsoft.com/office/2019/extlst" xmlns:r="http://schemas.openxmlformats.org/officeDocument/2006/relationships" xmlns:m="http://schemas.openxmlformats.org/officeDocument/2006/math" xmlns:v="urn:schemas-microsoft-com:vml" xmlns:wp14="http://schemas.microsoft.com/office/word/2010/wordprocessingDrawing" xmlns:wp="http://schemas.openxmlformats.org/drawingml/2006/wordprocessingDrawing" xmlns:w10="urn:schemas-microsoft-com:office:word" xmlns:w="http://schemas.openxmlformats.org/wordprocessingml/2006/main" xmlns:w14="http://schemas.microsoft.com/office/word/2010/wordml" xmlns:w15="http://schemas.microsoft.com/office/word/2012/wordml" xmlns:w16cex="http://schemas.microsoft.com/office/word/2018/wordml/cex" xmlns:w16cid="http://schemas.microsoft.com/office/word/2016/wordml/cid" xmlns:w16="http://schemas.microsoft.com/office/word/2018/wordml" xmlns:w16du="http://schemas.microsoft.com/office/word/2023/wordml/word16du" xmlns:w16sdtdh="http://schemas.microsoft.com/office/word/2020/wordml/sdtdatahash" xmlns:w16sdtfl="http://schemas.microsoft.com/office/word/2024/wordml/sdtformatlock" xmlns:w16se="http://schemas.microsoft.com/office/word/2015/wordml/symex" xmlns:wpg="http://schemas.microsoft.com/office/word/2010/wordprocessingGroup" xmlns:wpi="http://schemas.microsoft.com/office/word/2010/wordprocessingInk" xmlns:wne="http://schemas.microsoft.com/office/word/2006/wordml" xmlns:wps="http://schemas.microsoft.com/office/word/2010/wordprocessingShape" mc:Ignorable="w14 w15 w16se w16cid w16 w16cex w16sdtdh w16sdtfl w16du wp14">
   <w:abstractNum w:abstractNumId="0" w15:restartNumberingAfterBreak="0">
     <w:nsid w:val="0AA74A18"/>
     <w:multiLevelType w:val="multilevel"/>
@@ -5226,17 +5668,17 @@
       </w:rPr>
     </w:lvl>
   </w:abstractNum>
-  <w:num w:numId="1">
+  <w:num w:numId="1" w16cid:durableId="1941177554">
     <w:abstractNumId w:val="1"/>
   </w:num>
-  <w:num w:numId="2">
+  <w:num w:numId="2" w16cid:durableId="1515880096">
     <w:abstractNumId w:val="0"/>
   </w:num>
 </w:numbering>
 </file>
 
 <file path=word/styles.xml><?xml version="1.0" encoding="utf-8"?>
-<w:styles xmlns:mc="http://schemas.openxmlformats.org/markup-compatibility/2006" xmlns:r="http://schemas.openxmlformats.org/officeDocument/2006/relationships" xmlns:w="http://schemas.openxmlformats.org/wordprocessingml/2006/main" xmlns:w14="http://schemas.microsoft.com/office/word/2010/wordml" xmlns:w15="http://schemas.microsoft.com/office/word/2012/wordml" xmlns:w16cid="http://schemas.microsoft.com/office/word/2016/wordml/cid" xmlns:w16se="http://schemas.microsoft.com/office/word/2015/wordml/symex" mc:Ignorable="w14 w15 w16se w16cid">
+<w:styles xmlns:mc="http://schemas.openxmlformats.org/markup-compatibility/2006" xmlns:r="http://schemas.openxmlformats.org/officeDocument/2006/relationships" xmlns:w="http://schemas.openxmlformats.org/wordprocessingml/2006/main" xmlns:w14="http://schemas.microsoft.com/office/word/2010/wordml" xmlns:w15="http://schemas.microsoft.com/office/word/2012/wordml" xmlns:w16cex="http://schemas.microsoft.com/office/word/2018/wordml/cex" xmlns:w16cid="http://schemas.microsoft.com/office/word/2016/wordml/cid" xmlns:w16="http://schemas.microsoft.com/office/word/2018/wordml" xmlns:w16du="http://schemas.microsoft.com/office/word/2023/wordml/word16du" xmlns:w16sdtdh="http://schemas.microsoft.com/office/word/2020/wordml/sdtdatahash" xmlns:w16sdtfl="http://schemas.microsoft.com/office/word/2024/wordml/sdtformatlock" xmlns:w16se="http://schemas.microsoft.com/office/word/2015/wordml/symex" mc:Ignorable="w14 w15 w16se w16cid w16 w16cex w16sdtdh w16sdtfl w16du">
   <w:docDefaults>
     <w:rPrDefault>
       <w:rPr>
@@ -5254,7 +5696,7 @@
       </w:pPr>
     </w:pPrDefault>
   </w:docDefaults>
-  <w:latentStyles w:defLockedState="0" w:defUIPriority="99" w:defSemiHidden="0" w:defUnhideWhenUsed="0" w:defQFormat="0" w:count="375">
+  <w:latentStyles w:defLockedState="0" w:defUIPriority="99" w:defSemiHidden="0" w:defUnhideWhenUsed="0" w:defQFormat="0" w:count="376">
     <w:lsdException w:name="Normal" w:uiPriority="0" w:qFormat="1"/>
     <w:lsdException w:name="heading 1" w:uiPriority="9" w:qFormat="1"/>
     <w:lsdException w:name="heading 2" w:semiHidden="1" w:uiPriority="9" w:unhideWhenUsed="1" w:qFormat="1"/>
@@ -5630,6 +6072,7 @@
     <w:lsdException w:name="Smart Hyperlink" w:semiHidden="1" w:unhideWhenUsed="1"/>
     <w:lsdException w:name="Hashtag" w:semiHidden="1" w:unhideWhenUsed="1"/>
     <w:lsdException w:name="Unresolved Mention" w:semiHidden="1" w:unhideWhenUsed="1"/>
+    <w:lsdException w:name="Smart Link" w:semiHidden="1" w:unhideWhenUsed="1"/>
   </w:latentStyles>
   <w:style w:type="paragraph" w:default="1" w:styleId="Norml">
     <w:name w:val="Normal"/>

</xml_diff>

<commit_message>
Add procedures: Add tag, Get next vasarlas ID; Update dokimentacio
</commit_message>
<xml_diff>
--- a/dokumentacio/dokumentacio.docx
+++ b/dokumentacio/dokumentacio.docx
@@ -75,15 +75,7 @@
         <w:jc w:val="center"/>
       </w:pPr>
       <w:r>
-        <w:t xml:space="preserve">Adatbázis alapú rendszerek </w:t>
-      </w:r>
-      <w:proofErr w:type="spellStart"/>
-      <w:r>
-        <w:t>gyak</w:t>
-      </w:r>
-      <w:proofErr w:type="spellEnd"/>
-      <w:r>
-        <w:t>.</w:t>
+        <w:t>Adatbázis alapú rendszerek gyak.</w:t>
       </w:r>
     </w:p>
     <w:p>
@@ -1947,13 +1939,8 @@
               <w:spacing w:after="0" w:line="240" w:lineRule="auto"/>
             </w:pPr>
             <w:r>
-              <w:t xml:space="preserve">Adatbázist létrehozó </w:t>
+              <w:t>Adatbázist létrehozó szkript</w:t>
             </w:r>
-            <w:proofErr w:type="spellStart"/>
-            <w:r>
-              <w:t>szkript</w:t>
-            </w:r>
-            <w:proofErr w:type="spellEnd"/>
           </w:p>
         </w:tc>
         <w:tc>
@@ -2317,13 +2304,8 @@
             <w:pPr>
               <w:spacing w:after="0" w:line="240" w:lineRule="auto"/>
             </w:pPr>
-            <w:proofErr w:type="spellStart"/>
             <w:r>
-              <w:t>Alapadatokat</w:t>
-            </w:r>
-            <w:proofErr w:type="spellEnd"/>
-            <w:r>
-              <w:t xml:space="preserve"> tartalmazó táblákhoz adatfelvitel, módosítás és törlés megvalósítása űrlapon keresztül</w:t>
+              <w:t>Alapadatokat tartalmazó táblákhoz adatfelvitel, módosítás és törlés megvalósítása űrlapon keresztül</w:t>
             </w:r>
           </w:p>
         </w:tc>
@@ -2430,74 +2412,425 @@
         <w:rPr>
           <w:b/>
           <w:bCs/>
-          <w:sz w:val="28"/>
-          <w:szCs w:val="28"/>
-        </w:rPr>
-      </w:pPr>
-      <w:proofErr w:type="spellStart"/>
-      <w:r>
+          <w:sz w:val="32"/>
+          <w:szCs w:val="32"/>
+        </w:rPr>
+      </w:pPr>
+      <w:r>
+        <w:rPr>
+          <w:b/>
+          <w:bCs/>
+          <w:sz w:val="32"/>
+          <w:szCs w:val="32"/>
+        </w:rPr>
+        <w:lastRenderedPageBreak/>
+        <w:t>Triggerek</w:t>
+      </w:r>
+    </w:p>
+    <w:p>
+      <w:pPr>
+        <w:rPr>
+          <w:b/>
+          <w:bCs/>
+        </w:rPr>
+      </w:pPr>
+      <w:r>
+        <w:rPr>
+          <w:b/>
+          <w:bCs/>
+        </w:rPr>
+        <w:t>Csabai Bálint István</w:t>
+      </w:r>
+    </w:p>
+    <w:p>
+      <w:pPr>
+        <w:rPr>
+          <w:b/>
+          <w:bCs/>
+        </w:rPr>
+      </w:pPr>
+      <w:r>
+        <w:rPr>
+          <w:b/>
+          <w:bCs/>
+        </w:rPr>
+        <w:t>Csiki Róbert</w:t>
+      </w:r>
+    </w:p>
+    <w:p>
+      <w:pPr>
+        <w:rPr>
+          <w:b/>
+          <w:bCs/>
+        </w:rPr>
+      </w:pPr>
+      <w:r>
+        <w:rPr>
+          <w:b/>
+          <w:bCs/>
+        </w:rPr>
+        <w:t>Révész Márton</w:t>
+      </w:r>
+    </w:p>
+    <w:p>
+      <w:pPr>
+        <w:spacing w:after="80"/>
+      </w:pPr>
+      <w:r>
+        <w:t>A vásárlás beszúrásánál automatikusan hozza létre a vásárlás dátumát. A jelenlegi időt állítja be.</w:t>
+      </w:r>
+    </w:p>
+    <w:p>
+      <w:pPr>
+        <w:spacing w:after="0"/>
+        <w:rPr>
+          <w:sz w:val="22"/>
+          <w:szCs w:val="22"/>
+        </w:rPr>
+      </w:pPr>
+      <w:r>
+        <w:rPr>
+          <w:sz w:val="22"/>
+          <w:szCs w:val="22"/>
+        </w:rPr>
+        <w:t>create or replace TRIGGER set_vasarlas_date</w:t>
+      </w:r>
+    </w:p>
+    <w:p>
+      <w:pPr>
+        <w:spacing w:after="0"/>
+        <w:rPr>
+          <w:sz w:val="22"/>
+          <w:szCs w:val="22"/>
+        </w:rPr>
+      </w:pPr>
+      <w:r>
+        <w:rPr>
+          <w:sz w:val="22"/>
+          <w:szCs w:val="22"/>
+        </w:rPr>
+        <w:t>BEFORE INSERT ON VASARLAS</w:t>
+      </w:r>
+    </w:p>
+    <w:p>
+      <w:pPr>
+        <w:spacing w:after="0"/>
+        <w:rPr>
+          <w:sz w:val="22"/>
+          <w:szCs w:val="22"/>
+        </w:rPr>
+      </w:pPr>
+      <w:r>
+        <w:rPr>
+          <w:sz w:val="22"/>
+          <w:szCs w:val="22"/>
+        </w:rPr>
+        <w:t>FOR EACH ROW</w:t>
+      </w:r>
+    </w:p>
+    <w:p>
+      <w:pPr>
+        <w:spacing w:after="0"/>
+        <w:rPr>
+          <w:sz w:val="22"/>
+          <w:szCs w:val="22"/>
+        </w:rPr>
+      </w:pPr>
+      <w:r>
+        <w:rPr>
+          <w:sz w:val="22"/>
+          <w:szCs w:val="22"/>
+        </w:rPr>
+        <w:t>BEGIN</w:t>
+      </w:r>
+    </w:p>
+    <w:p>
+      <w:pPr>
+        <w:spacing w:after="0"/>
+        <w:rPr>
+          <w:sz w:val="22"/>
+          <w:szCs w:val="22"/>
+        </w:rPr>
+      </w:pPr>
+      <w:r>
+        <w:rPr>
+          <w:sz w:val="22"/>
+          <w:szCs w:val="22"/>
+        </w:rPr>
+        <w:t xml:space="preserve">    :NEW.DATUM := SYSDATE;</w:t>
+      </w:r>
+    </w:p>
+    <w:p>
+      <w:pPr>
+        <w:spacing w:after="360"/>
+        <w:rPr>
+          <w:sz w:val="22"/>
+          <w:szCs w:val="22"/>
+        </w:rPr>
+      </w:pPr>
+      <w:r>
+        <w:rPr>
+          <w:sz w:val="22"/>
+          <w:szCs w:val="22"/>
+        </w:rPr>
+        <w:t>END;</w:t>
+      </w:r>
+    </w:p>
+    <w:p>
+      <w:pPr>
+        <w:spacing w:after="80"/>
+      </w:pPr>
+      <w:r>
+        <w:t>Tag beszúrásánál (felhasználó regisztrációnál) ellenőrzi, hogy van e már ezzel az email címmel admin. Ha nincs, akkor a felhasználó sikeresen regisztrált, ha van, akkor hibát dob. (Ez php-ban le van kezelve)</w:t>
+      </w:r>
+    </w:p>
+    <w:p>
+      <w:pPr>
+        <w:spacing w:after="0"/>
+        <w:rPr>
+          <w:sz w:val="22"/>
+          <w:szCs w:val="22"/>
+        </w:rPr>
+      </w:pPr>
+      <w:r>
+        <w:rPr>
+          <w:sz w:val="22"/>
+          <w:szCs w:val="22"/>
+        </w:rPr>
+        <w:t>create or replace TRIGGER unique_tag_email</w:t>
+      </w:r>
+    </w:p>
+    <w:p>
+      <w:pPr>
+        <w:spacing w:after="0"/>
+        <w:rPr>
+          <w:sz w:val="22"/>
+          <w:szCs w:val="22"/>
+        </w:rPr>
+      </w:pPr>
+      <w:r>
+        <w:rPr>
+          <w:sz w:val="22"/>
+          <w:szCs w:val="22"/>
+        </w:rPr>
+        <w:t>BEFORE INSERT ON TAG</w:t>
+      </w:r>
+    </w:p>
+    <w:p>
+      <w:pPr>
+        <w:spacing w:after="0"/>
+        <w:rPr>
+          <w:sz w:val="22"/>
+          <w:szCs w:val="22"/>
+        </w:rPr>
+      </w:pPr>
+      <w:r>
+        <w:rPr>
+          <w:sz w:val="22"/>
+          <w:szCs w:val="22"/>
+        </w:rPr>
+        <w:t>FOR EACH ROW</w:t>
+      </w:r>
+    </w:p>
+    <w:p>
+      <w:pPr>
+        <w:spacing w:after="0"/>
+        <w:rPr>
+          <w:sz w:val="22"/>
+          <w:szCs w:val="22"/>
+        </w:rPr>
+      </w:pPr>
+      <w:r>
+        <w:rPr>
+          <w:sz w:val="22"/>
+          <w:szCs w:val="22"/>
+        </w:rPr>
+        <w:t>DECLARE</w:t>
+      </w:r>
+    </w:p>
+    <w:p>
+      <w:pPr>
+        <w:spacing w:after="0"/>
+        <w:rPr>
+          <w:sz w:val="22"/>
+          <w:szCs w:val="22"/>
+        </w:rPr>
+      </w:pPr>
+      <w:r>
+        <w:rPr>
+          <w:sz w:val="22"/>
+          <w:szCs w:val="22"/>
+        </w:rPr>
+        <w:t xml:space="preserve">    v_exists NUMBER;</w:t>
+      </w:r>
+    </w:p>
+    <w:p>
+      <w:pPr>
+        <w:spacing w:after="0"/>
+        <w:rPr>
+          <w:sz w:val="22"/>
+          <w:szCs w:val="22"/>
+        </w:rPr>
+      </w:pPr>
+      <w:r>
+        <w:rPr>
+          <w:sz w:val="22"/>
+          <w:szCs w:val="22"/>
+        </w:rPr>
+        <w:t>BEGIN</w:t>
+      </w:r>
+    </w:p>
+    <w:p>
+      <w:pPr>
+        <w:spacing w:after="0"/>
+        <w:rPr>
+          <w:sz w:val="22"/>
+          <w:szCs w:val="22"/>
+        </w:rPr>
+      </w:pPr>
+      <w:r>
+        <w:rPr>
+          <w:sz w:val="22"/>
+          <w:szCs w:val="22"/>
+        </w:rPr>
+        <w:t xml:space="preserve">    SELECT COUNT(*) INTO v_exists FROM ADMIN WHERE email = :NEW.email;</w:t>
+      </w:r>
+    </w:p>
+    <w:p>
+      <w:pPr>
+        <w:spacing w:after="0"/>
+        <w:rPr>
+          <w:sz w:val="22"/>
+          <w:szCs w:val="22"/>
+        </w:rPr>
+      </w:pPr>
+      <w:r>
+        <w:rPr>
+          <w:sz w:val="22"/>
+          <w:szCs w:val="22"/>
+        </w:rPr>
+        <w:t xml:space="preserve">    IF v_exists &gt; 0 THEN</w:t>
+      </w:r>
+    </w:p>
+    <w:p>
+      <w:pPr>
+        <w:spacing w:after="0"/>
+        <w:rPr>
+          <w:sz w:val="22"/>
+          <w:szCs w:val="22"/>
+        </w:rPr>
+      </w:pPr>
+      <w:r>
+        <w:rPr>
+          <w:sz w:val="22"/>
+          <w:szCs w:val="22"/>
+        </w:rPr>
+        <w:t xml:space="preserve">        RAISE_APPLICATION_ERROR(-20001, 'Ez az email már foglalt egy adminnál.');</w:t>
+      </w:r>
+    </w:p>
+    <w:p>
+      <w:pPr>
+        <w:spacing w:after="0"/>
+        <w:rPr>
+          <w:sz w:val="22"/>
+          <w:szCs w:val="22"/>
+        </w:rPr>
+      </w:pPr>
+      <w:r>
+        <w:rPr>
+          <w:sz w:val="22"/>
+          <w:szCs w:val="22"/>
+        </w:rPr>
+        <w:t xml:space="preserve">    END IF;</w:t>
+      </w:r>
+    </w:p>
+    <w:p>
+      <w:pPr>
+        <w:spacing w:after="0"/>
+        <w:rPr>
+          <w:sz w:val="22"/>
+          <w:szCs w:val="22"/>
+        </w:rPr>
+      </w:pPr>
+      <w:r>
+        <w:rPr>
+          <w:sz w:val="22"/>
+          <w:szCs w:val="22"/>
+        </w:rPr>
+        <w:t>END;</w:t>
+      </w:r>
+    </w:p>
+    <w:p/>
+    <w:p>
+      <w:pPr>
         <w:rPr>
           <w:b/>
           <w:bCs/>
           <w:sz w:val="28"/>
           <w:szCs w:val="28"/>
         </w:rPr>
-        <w:lastRenderedPageBreak/>
-        <w:t>Triggerek</w:t>
-      </w:r>
-      <w:proofErr w:type="spellEnd"/>
-    </w:p>
-    <w:p>
-      <w:pPr>
+      </w:pPr>
+      <w:r>
         <w:rPr>
           <w:b/>
           <w:bCs/>
-        </w:rPr>
-      </w:pPr>
-      <w:r>
+          <w:sz w:val="28"/>
+          <w:szCs w:val="28"/>
+        </w:rPr>
+        <w:t>Tárolt eljárások/függvények</w:t>
+      </w:r>
+    </w:p>
+    <w:p>
+      <w:pPr>
         <w:rPr>
           <w:b/>
           <w:bCs/>
         </w:rPr>
-        <w:t>Csabai Bálint István</w:t>
-      </w:r>
-    </w:p>
-    <w:p>
-      <w:pPr>
+      </w:pPr>
+      <w:r>
         <w:rPr>
           <w:b/>
           <w:bCs/>
         </w:rPr>
-      </w:pPr>
-      <w:r>
+        <w:t>Csabai Bálint István</w:t>
+      </w:r>
+    </w:p>
+    <w:p>
+      <w:pPr>
         <w:rPr>
           <w:b/>
           <w:bCs/>
         </w:rPr>
-        <w:t>Csiki Róbert</w:t>
-      </w:r>
-    </w:p>
-    <w:p>
-      <w:pPr>
+      </w:pPr>
+      <w:r>
         <w:rPr>
           <w:b/>
           <w:bCs/>
         </w:rPr>
-      </w:pPr>
-      <w:r>
+        <w:t>Csiki Róbert</w:t>
+      </w:r>
+    </w:p>
+    <w:p>
+      <w:pPr>
         <w:rPr>
           <w:b/>
           <w:bCs/>
         </w:rPr>
+      </w:pPr>
+      <w:r>
+        <w:rPr>
+          <w:b/>
+          <w:bCs/>
+        </w:rPr>
         <w:t>Révész Márton</w:t>
       </w:r>
     </w:p>
     <w:p>
       <w:pPr>
-        <w:spacing w:after="80"/>
-      </w:pPr>
-      <w:r>
-        <w:t>A vásárlás beszúrásánál automatikusan hozza létre a vásárlás dátumát. A jelenlegi időt állítja be.</w:t>
+        <w:spacing w:after="120"/>
+      </w:pPr>
+      <w:r>
+        <w:t>Tag beszúrása (regisztrálás) ezzel történik.</w:t>
       </w:r>
     </w:p>
     <w:p>
@@ -2508,63 +2841,61 @@
           <w:szCs w:val="22"/>
         </w:rPr>
       </w:pPr>
-      <w:proofErr w:type="spellStart"/>
       <w:r>
         <w:rPr>
           <w:sz w:val="22"/>
           <w:szCs w:val="22"/>
         </w:rPr>
-        <w:t>create</w:t>
-      </w:r>
-      <w:proofErr w:type="spellEnd"/>
-      <w:r>
+        <w:t>CREATE OR REPLACE EDITIONABLE PROCEDURE "C##ALONKX"."ADD_TAG" (</w:t>
+      </w:r>
+    </w:p>
+    <w:p>
+      <w:pPr>
+        <w:spacing w:after="0"/>
         <w:rPr>
           <w:sz w:val="22"/>
           <w:szCs w:val="22"/>
         </w:rPr>
-        <w:t xml:space="preserve"> </w:t>
-      </w:r>
-      <w:proofErr w:type="spellStart"/>
+      </w:pPr>
       <w:r>
         <w:rPr>
           <w:sz w:val="22"/>
           <w:szCs w:val="22"/>
         </w:rPr>
-        <w:t>or</w:t>
-      </w:r>
-      <w:proofErr w:type="spellEnd"/>
-      <w:r>
+        <w:t>    n_email IN VARCHAR2,</w:t>
+      </w:r>
+    </w:p>
+    <w:p>
+      <w:pPr>
+        <w:spacing w:after="0"/>
         <w:rPr>
           <w:sz w:val="22"/>
           <w:szCs w:val="22"/>
         </w:rPr>
-        <w:t xml:space="preserve"> </w:t>
-      </w:r>
-      <w:proofErr w:type="spellStart"/>
+      </w:pPr>
       <w:r>
         <w:rPr>
           <w:sz w:val="22"/>
           <w:szCs w:val="22"/>
         </w:rPr>
-        <w:t>replace</w:t>
-      </w:r>
-      <w:proofErr w:type="spellEnd"/>
-      <w:r>
+        <w:t>    n_pswrd IN VARCHAR2,</w:t>
+      </w:r>
+    </w:p>
+    <w:p>
+      <w:pPr>
+        <w:spacing w:after="0"/>
         <w:rPr>
           <w:sz w:val="22"/>
           <w:szCs w:val="22"/>
         </w:rPr>
-        <w:t xml:space="preserve"> TRIGGER </w:t>
-      </w:r>
-      <w:proofErr w:type="spellStart"/>
+      </w:pPr>
       <w:r>
         <w:rPr>
           <w:sz w:val="22"/>
           <w:szCs w:val="22"/>
         </w:rPr>
-        <w:t>set_vasarlas_date</w:t>
-      </w:r>
-      <w:proofErr w:type="spellEnd"/>
+        <w:t>    n_name IN VARCHAR2</w:t>
+      </w:r>
     </w:p>
     <w:p>
       <w:pPr>
@@ -2579,7 +2910,8 @@
           <w:sz w:val="22"/>
           <w:szCs w:val="22"/>
         </w:rPr>
-        <w:t>BEFORE INSERT ON VASARLAS</w:t>
+        <w:lastRenderedPageBreak/>
+        <w:t>) AS</w:t>
       </w:r>
     </w:p>
     <w:p>
@@ -2595,7 +2927,7 @@
           <w:sz w:val="22"/>
           <w:szCs w:val="22"/>
         </w:rPr>
-        <w:t>FOR EACH ROW</w:t>
+        <w:t>BEGIN</w:t>
       </w:r>
     </w:p>
     <w:p>
@@ -2611,7 +2943,7 @@
           <w:sz w:val="22"/>
           <w:szCs w:val="22"/>
         </w:rPr>
-        <w:t>BEGIN</w:t>
+        <w:t>    INSERT INTO TAG (EMAIL, JELSZO, NEV)</w:t>
       </w:r>
     </w:p>
     <w:p>
@@ -2627,28 +2959,39 @@
           <w:sz w:val="22"/>
           <w:szCs w:val="22"/>
         </w:rPr>
-        <w:t xml:space="preserve">    </w:t>
-      </w:r>
-      <w:proofErr w:type="gramStart"/>
-      <w:r>
+        <w:t>    VALUES (n_email, n_pswrd, n_name);</w:t>
+      </w:r>
+    </w:p>
+    <w:p>
+      <w:pPr>
+        <w:spacing w:after="0"/>
         <w:rPr>
           <w:sz w:val="22"/>
           <w:szCs w:val="22"/>
         </w:rPr>
-        <w:t>:NEW.DATUM :=</w:t>
-      </w:r>
-      <w:proofErr w:type="gramEnd"/>
+      </w:pPr>
       <w:r>
         <w:rPr>
           <w:sz w:val="22"/>
           <w:szCs w:val="22"/>
         </w:rPr>
-        <w:t xml:space="preserve"> SYSDATE;</w:t>
-      </w:r>
-    </w:p>
-    <w:p>
-      <w:pPr>
-        <w:spacing w:after="360"/>
+        <w:t>END;</w:t>
+      </w:r>
+    </w:p>
+    <w:p>
+      <w:pPr>
+        <w:spacing w:before="360" w:after="120"/>
+      </w:pPr>
+      <w:r>
+        <w:t>Vásárlás ID-t ez számolja ki, max ID + 1</w:t>
+      </w:r>
+      <w:r>
+        <w:t>. Php-ból meghívható.</w:t>
+      </w:r>
+    </w:p>
+    <w:p>
+      <w:pPr>
+        <w:spacing w:after="0"/>
         <w:rPr>
           <w:sz w:val="22"/>
           <w:szCs w:val="22"/>
@@ -2659,23 +3002,7 @@
           <w:sz w:val="22"/>
           <w:szCs w:val="22"/>
         </w:rPr>
-        <w:t>END;</w:t>
-      </w:r>
-    </w:p>
-    <w:p>
-      <w:pPr>
-        <w:spacing w:after="80"/>
-      </w:pPr>
-      <w:r>
-        <w:t xml:space="preserve">Tag beszúrásánál (felhasználó regisztrációnál) ellenőrzi, hogy van e már ezzel az email címmel </w:t>
-      </w:r>
-      <w:proofErr w:type="spellStart"/>
-      <w:r>
-        <w:t>admin</w:t>
-      </w:r>
-      <w:proofErr w:type="spellEnd"/>
-      <w:r>
-        <w:t>. Ha nincs, akkor a felhasználó sikeresen regisztrált, ha van, akkor hibát dob. (Ez php-ban le van kezelve)</w:t>
+        <w:t>CREATE OR REPLACE EDITIONABLE PROCEDURE "C##ALONKX"."GET_NEXT_VASARLAS_ID" (</w:t>
       </w:r>
     </w:p>
     <w:p>
@@ -2686,63 +3013,61 @@
           <w:szCs w:val="22"/>
         </w:rPr>
       </w:pPr>
-      <w:proofErr w:type="spellStart"/>
       <w:r>
         <w:rPr>
           <w:sz w:val="22"/>
           <w:szCs w:val="22"/>
         </w:rPr>
-        <w:t>create</w:t>
-      </w:r>
-      <w:proofErr w:type="spellEnd"/>
-      <w:r>
+        <w:t>    p_next_id OUT NUMBER</w:t>
+      </w:r>
+    </w:p>
+    <w:p>
+      <w:pPr>
+        <w:spacing w:after="0"/>
         <w:rPr>
           <w:sz w:val="22"/>
           <w:szCs w:val="22"/>
         </w:rPr>
-        <w:t xml:space="preserve"> </w:t>
-      </w:r>
-      <w:proofErr w:type="spellStart"/>
+      </w:pPr>
       <w:r>
         <w:rPr>
           <w:sz w:val="22"/>
           <w:szCs w:val="22"/>
         </w:rPr>
-        <w:t>or</w:t>
-      </w:r>
-      <w:proofErr w:type="spellEnd"/>
-      <w:r>
+        <w:t>)</w:t>
+      </w:r>
+    </w:p>
+    <w:p>
+      <w:pPr>
+        <w:spacing w:after="0"/>
         <w:rPr>
           <w:sz w:val="22"/>
           <w:szCs w:val="22"/>
         </w:rPr>
-        <w:t xml:space="preserve"> </w:t>
-      </w:r>
-      <w:proofErr w:type="spellStart"/>
+      </w:pPr>
       <w:r>
         <w:rPr>
           <w:sz w:val="22"/>
           <w:szCs w:val="22"/>
         </w:rPr>
-        <w:t>replace</w:t>
-      </w:r>
-      <w:proofErr w:type="spellEnd"/>
-      <w:r>
+        <w:t>AS</w:t>
+      </w:r>
+    </w:p>
+    <w:p>
+      <w:pPr>
+        <w:spacing w:after="0"/>
         <w:rPr>
           <w:sz w:val="22"/>
           <w:szCs w:val="22"/>
         </w:rPr>
-        <w:t xml:space="preserve"> TRIGGER </w:t>
-      </w:r>
-      <w:proofErr w:type="spellStart"/>
+      </w:pPr>
       <w:r>
         <w:rPr>
           <w:sz w:val="22"/>
           <w:szCs w:val="22"/>
         </w:rPr>
-        <w:t>unique_tag_email</w:t>
-      </w:r>
-      <w:proofErr w:type="spellEnd"/>
+        <w:t>BEGIN</w:t>
+      </w:r>
     </w:p>
     <w:p>
       <w:pPr>
@@ -2757,7 +3082,7 @@
           <w:sz w:val="22"/>
           <w:szCs w:val="22"/>
         </w:rPr>
-        <w:t>BEFORE INSERT ON TAG</w:t>
+        <w:t>    SELECT NVL(MAX(ID), 0) + 1 INTO p_next_id</w:t>
       </w:r>
     </w:p>
     <w:p>
@@ -2773,240 +3098,7 @@
           <w:sz w:val="22"/>
           <w:szCs w:val="22"/>
         </w:rPr>
-        <w:t>FOR EACH ROW</w:t>
-      </w:r>
-    </w:p>
-    <w:p>
-      <w:pPr>
-        <w:spacing w:after="0"/>
-        <w:rPr>
-          <w:sz w:val="22"/>
-          <w:szCs w:val="22"/>
-        </w:rPr>
-      </w:pPr>
-      <w:r>
-        <w:rPr>
-          <w:sz w:val="22"/>
-          <w:szCs w:val="22"/>
-        </w:rPr>
-        <w:t>DECLARE</w:t>
-      </w:r>
-    </w:p>
-    <w:p>
-      <w:pPr>
-        <w:spacing w:after="0"/>
-        <w:rPr>
-          <w:sz w:val="22"/>
-          <w:szCs w:val="22"/>
-        </w:rPr>
-      </w:pPr>
-      <w:r>
-        <w:rPr>
-          <w:sz w:val="22"/>
-          <w:szCs w:val="22"/>
-        </w:rPr>
-        <w:t xml:space="preserve">    </w:t>
-      </w:r>
-      <w:proofErr w:type="spellStart"/>
-      <w:r>
-        <w:rPr>
-          <w:sz w:val="22"/>
-          <w:szCs w:val="22"/>
-        </w:rPr>
-        <w:t>v_exists</w:t>
-      </w:r>
-      <w:proofErr w:type="spellEnd"/>
-      <w:r>
-        <w:rPr>
-          <w:sz w:val="22"/>
-          <w:szCs w:val="22"/>
-        </w:rPr>
-        <w:t xml:space="preserve"> NUMBER;</w:t>
-      </w:r>
-    </w:p>
-    <w:p>
-      <w:pPr>
-        <w:spacing w:after="0"/>
-        <w:rPr>
-          <w:sz w:val="22"/>
-          <w:szCs w:val="22"/>
-        </w:rPr>
-      </w:pPr>
-      <w:r>
-        <w:rPr>
-          <w:sz w:val="22"/>
-          <w:szCs w:val="22"/>
-        </w:rPr>
-        <w:t>BEGIN</w:t>
-      </w:r>
-    </w:p>
-    <w:p>
-      <w:pPr>
-        <w:spacing w:after="0"/>
-        <w:rPr>
-          <w:sz w:val="22"/>
-          <w:szCs w:val="22"/>
-        </w:rPr>
-      </w:pPr>
-      <w:r>
-        <w:rPr>
-          <w:sz w:val="22"/>
-          <w:szCs w:val="22"/>
-        </w:rPr>
-        <w:t xml:space="preserve">    SELECT </w:t>
-      </w:r>
-      <w:proofErr w:type="gramStart"/>
-      <w:r>
-        <w:rPr>
-          <w:sz w:val="22"/>
-          <w:szCs w:val="22"/>
-        </w:rPr>
-        <w:t>COUNT(</w:t>
-      </w:r>
-      <w:proofErr w:type="gramEnd"/>
-      <w:r>
-        <w:rPr>
-          <w:sz w:val="22"/>
-          <w:szCs w:val="22"/>
-        </w:rPr>
-        <w:t xml:space="preserve">*) INTO </w:t>
-      </w:r>
-      <w:proofErr w:type="spellStart"/>
-      <w:r>
-        <w:rPr>
-          <w:sz w:val="22"/>
-          <w:szCs w:val="22"/>
-        </w:rPr>
-        <w:t>v_exists</w:t>
-      </w:r>
-      <w:proofErr w:type="spellEnd"/>
-      <w:r>
-        <w:rPr>
-          <w:sz w:val="22"/>
-          <w:szCs w:val="22"/>
-        </w:rPr>
-        <w:t xml:space="preserve"> FROM ADMIN WHERE email </w:t>
-      </w:r>
-      <w:proofErr w:type="gramStart"/>
-      <w:r>
-        <w:rPr>
-          <w:sz w:val="22"/>
-          <w:szCs w:val="22"/>
-        </w:rPr>
-        <w:t>= :</w:t>
-      </w:r>
-      <w:proofErr w:type="spellStart"/>
-      <w:proofErr w:type="gramEnd"/>
-      <w:r>
-        <w:rPr>
-          <w:sz w:val="22"/>
-          <w:szCs w:val="22"/>
-        </w:rPr>
-        <w:t>NEW.email</w:t>
-      </w:r>
-      <w:proofErr w:type="spellEnd"/>
-      <w:r>
-        <w:rPr>
-          <w:sz w:val="22"/>
-          <w:szCs w:val="22"/>
-        </w:rPr>
-        <w:t>;</w:t>
-      </w:r>
-    </w:p>
-    <w:p>
-      <w:pPr>
-        <w:spacing w:after="0"/>
-        <w:rPr>
-          <w:sz w:val="22"/>
-          <w:szCs w:val="22"/>
-        </w:rPr>
-      </w:pPr>
-      <w:r>
-        <w:rPr>
-          <w:sz w:val="22"/>
-          <w:szCs w:val="22"/>
-        </w:rPr>
-        <w:t xml:space="preserve">    IF </w:t>
-      </w:r>
-      <w:proofErr w:type="spellStart"/>
-      <w:r>
-        <w:rPr>
-          <w:sz w:val="22"/>
-          <w:szCs w:val="22"/>
-        </w:rPr>
-        <w:t>v_exists</w:t>
-      </w:r>
-      <w:proofErr w:type="spellEnd"/>
-      <w:r>
-        <w:rPr>
-          <w:sz w:val="22"/>
-          <w:szCs w:val="22"/>
-        </w:rPr>
-        <w:t xml:space="preserve"> &gt; 0 THEN</w:t>
-      </w:r>
-    </w:p>
-    <w:p>
-      <w:pPr>
-        <w:spacing w:after="0"/>
-        <w:rPr>
-          <w:sz w:val="22"/>
-          <w:szCs w:val="22"/>
-        </w:rPr>
-      </w:pPr>
-      <w:r>
-        <w:rPr>
-          <w:sz w:val="22"/>
-          <w:szCs w:val="22"/>
-        </w:rPr>
-        <w:t xml:space="preserve">        RAISE_APPLICATION_</w:t>
-      </w:r>
-      <w:proofErr w:type="gramStart"/>
-      <w:r>
-        <w:rPr>
-          <w:sz w:val="22"/>
-          <w:szCs w:val="22"/>
-        </w:rPr>
-        <w:t>ERROR(</w:t>
-      </w:r>
-      <w:proofErr w:type="gramEnd"/>
-      <w:r>
-        <w:rPr>
-          <w:sz w:val="22"/>
-          <w:szCs w:val="22"/>
-        </w:rPr>
-        <w:t xml:space="preserve">-20001, 'Ez az email már foglalt egy </w:t>
-      </w:r>
-      <w:proofErr w:type="spellStart"/>
-      <w:r>
-        <w:rPr>
-          <w:sz w:val="22"/>
-          <w:szCs w:val="22"/>
-        </w:rPr>
-        <w:t>adminnál</w:t>
-      </w:r>
-      <w:proofErr w:type="spellEnd"/>
-      <w:r>
-        <w:rPr>
-          <w:sz w:val="22"/>
-          <w:szCs w:val="22"/>
-        </w:rPr>
-        <w:t>.');</w:t>
-      </w:r>
-    </w:p>
-    <w:p>
-      <w:pPr>
-        <w:spacing w:after="0"/>
-        <w:rPr>
-          <w:sz w:val="22"/>
-          <w:szCs w:val="22"/>
-        </w:rPr>
-      </w:pPr>
-      <w:r>
-        <w:rPr>
-          <w:sz w:val="22"/>
-          <w:szCs w:val="22"/>
-        </w:rPr>
-        <w:t xml:space="preserve">    END IF;</w:t>
+        <w:t>    FROM VASARLAS;</w:t>
       </w:r>
     </w:p>
     <w:p>
@@ -3581,30 +3673,8 @@
         <w:rPr>
           <w:rFonts w:ascii="Times New Roman" w:eastAsia="Times New Roman" w:hAnsi="Times New Roman" w:cs="Times New Roman"/>
         </w:rPr>
-        <w:t xml:space="preserve">, </w:t>
-      </w:r>
-      <w:proofErr w:type="spellStart"/>
-      <w:r>
-        <w:rPr>
-          <w:rFonts w:ascii="Times New Roman" w:eastAsia="Times New Roman" w:hAnsi="Times New Roman" w:cs="Times New Roman"/>
-        </w:rPr>
-        <w:t>admin</w:t>
-      </w:r>
-      <w:proofErr w:type="spellEnd"/>
-      <w:r>
-        <w:rPr>
-          <w:rFonts w:ascii="Times New Roman" w:eastAsia="Times New Roman" w:hAnsi="Times New Roman" w:cs="Times New Roman"/>
-        </w:rPr>
-        <w:t xml:space="preserve"> </w:t>
-      </w:r>
-      <w:proofErr w:type="spellStart"/>
-      <w:r>
-        <w:rPr>
-          <w:rFonts w:ascii="Times New Roman" w:eastAsia="Times New Roman" w:hAnsi="Times New Roman" w:cs="Times New Roman"/>
-        </w:rPr>
-        <w:t>id</w:t>
-      </w:r>
-      <w:proofErr w:type="spellEnd"/>
+        <w:t>, admin id</w:t>
+      </w:r>
       <w:r>
         <w:rPr>
           <w:rFonts w:ascii="Times New Roman" w:hAnsi="Times New Roman" w:cs="Times New Roman"/>
@@ -3719,18 +3789,8 @@
           <w:i/>
           <w:iCs/>
         </w:rPr>
-        <w:t xml:space="preserve">, </w:t>
-      </w:r>
-      <w:proofErr w:type="spellStart"/>
-      <w:r>
-        <w:rPr>
-          <w:rFonts w:ascii="Times New Roman" w:eastAsia="Times New Roman" w:hAnsi="Times New Roman" w:cs="Times New Roman"/>
-          <w:i/>
-          <w:iCs/>
-        </w:rPr>
-        <w:t>Tag.email</w:t>
-      </w:r>
-      <w:proofErr w:type="spellEnd"/>
+        <w:t>, Tag.email</w:t>
+      </w:r>
       <w:r>
         <w:rPr>
           <w:rFonts w:ascii="Times New Roman" w:eastAsia="Times New Roman" w:hAnsi="Times New Roman" w:cs="Times New Roman"/>
@@ -3775,16 +3835,8 @@
         <w:rPr>
           <w:rFonts w:ascii="Times New Roman" w:eastAsia="Times New Roman" w:hAnsi="Times New Roman" w:cs="Times New Roman"/>
         </w:rPr>
-        <w:t xml:space="preserve"> Dátum, Fizetési </w:t>
-      </w:r>
-      <w:proofErr w:type="gramStart"/>
-      <w:r>
-        <w:rPr>
-          <w:rFonts w:ascii="Times New Roman" w:eastAsia="Times New Roman" w:hAnsi="Times New Roman" w:cs="Times New Roman"/>
-        </w:rPr>
-        <w:t>mód )</w:t>
-      </w:r>
-      <w:proofErr w:type="gramEnd"/>
+        <w:t xml:space="preserve"> Dátum, Fizetési mód )</w:t>
+      </w:r>
     </w:p>
     <w:p>
       <w:pPr>
@@ -3838,7 +3890,6 @@
         </w:rPr>
         <w:t xml:space="preserve">, </w:t>
       </w:r>
-      <w:proofErr w:type="spellStart"/>
       <w:r>
         <w:rPr>
           <w:rFonts w:ascii="Times New Roman" w:eastAsia="Times New Roman" w:hAnsi="Times New Roman" w:cs="Times New Roman"/>
@@ -3846,7 +3897,6 @@
         </w:rPr>
         <w:t>Szerelvény.mozdonyszám</w:t>
       </w:r>
-      <w:proofErr w:type="spellEnd"/>
       <w:r>
         <w:rPr>
           <w:rFonts w:ascii="Times New Roman" w:eastAsia="Times New Roman" w:hAnsi="Times New Roman" w:cs="Times New Roman"/>
@@ -3960,7 +4010,6 @@
         </w:rPr>
         <w:t>KEDVEZMÉNYEK (</w:t>
       </w:r>
-      <w:proofErr w:type="spellStart"/>
       <w:r>
         <w:rPr>
           <w:rFonts w:ascii="Times New Roman" w:eastAsia="Times New Roman" w:hAnsi="Times New Roman" w:cs="Times New Roman"/>
@@ -3969,22 +4018,13 @@
         <w:t>id</w:t>
       </w:r>
       <w:bookmarkStart w:id="0" w:name="_Hlk192948499"/>
-      <w:proofErr w:type="spellEnd"/>
-      <w:r>
-        <w:rPr>
-          <w:rFonts w:ascii="Times New Roman" w:eastAsia="Times New Roman" w:hAnsi="Times New Roman" w:cs="Times New Roman"/>
-        </w:rPr>
-        <w:t xml:space="preserve">, típus, </w:t>
-      </w:r>
-      <w:proofErr w:type="spellStart"/>
-      <w:r>
-        <w:rPr>
-          <w:rFonts w:ascii="Times New Roman" w:eastAsia="Times New Roman" w:hAnsi="Times New Roman" w:cs="Times New Roman"/>
-        </w:rPr>
-        <w:t>merete</w:t>
+      <w:r>
+        <w:rPr>
+          <w:rFonts w:ascii="Times New Roman" w:eastAsia="Times New Roman" w:hAnsi="Times New Roman" w:cs="Times New Roman"/>
+        </w:rPr>
+        <w:t>, típus, merete</w:t>
       </w:r>
       <w:bookmarkEnd w:id="0"/>
-      <w:proofErr w:type="spellEnd"/>
       <w:r>
         <w:rPr>
           <w:rFonts w:ascii="Times New Roman" w:eastAsia="Times New Roman" w:hAnsi="Times New Roman" w:cs="Times New Roman"/>
@@ -4110,7 +4150,6 @@
           <w:rFonts w:ascii="Times New Roman" w:eastAsia="Arial" w:hAnsi="Times New Roman" w:cs="Times New Roman"/>
         </w:rPr>
       </w:pPr>
-      <w:proofErr w:type="gramStart"/>
       <w:r>
         <w:rPr>
           <w:rFonts w:ascii="Times New Roman" w:eastAsia="Arial" w:hAnsi="Times New Roman" w:cs="Times New Roman"/>
@@ -4145,14 +4184,7 @@
         <w:rPr>
           <w:rFonts w:ascii="Times New Roman" w:eastAsia="Times New Roman" w:hAnsi="Times New Roman" w:cs="Times New Roman"/>
         </w:rPr>
-        <w:t>név</w:t>
-      </w:r>
-      <w:proofErr w:type="gramEnd"/>
-      <w:r>
-        <w:rPr>
-          <w:rFonts w:ascii="Times New Roman" w:eastAsia="Times New Roman" w:hAnsi="Times New Roman" w:cs="Times New Roman"/>
-        </w:rPr>
-        <w:t xml:space="preserve"> </w:t>
+        <w:t xml:space="preserve">név </w:t>
       </w:r>
       <w:r>
         <w:rPr>
@@ -4183,7 +4215,6 @@
           <w:rFonts w:ascii="Times New Roman" w:eastAsia="Arial" w:hAnsi="Times New Roman" w:cs="Times New Roman"/>
         </w:rPr>
       </w:pPr>
-      <w:proofErr w:type="gramStart"/>
       <w:r>
         <w:rPr>
           <w:rFonts w:ascii="Times New Roman" w:eastAsia="Arial" w:hAnsi="Times New Roman" w:cs="Times New Roman"/>
@@ -4220,54 +4251,23 @@
         </w:rPr>
         <w:t>név</w:t>
       </w:r>
-      <w:proofErr w:type="gramEnd"/>
-      <w:r>
-        <w:rPr>
-          <w:rFonts w:ascii="Times New Roman" w:eastAsia="Times New Roman" w:hAnsi="Times New Roman" w:cs="Times New Roman"/>
-        </w:rPr>
-        <w:t xml:space="preserve">, </w:t>
-      </w:r>
-      <w:proofErr w:type="spellStart"/>
-      <w:r>
-        <w:rPr>
-          <w:rFonts w:ascii="Times New Roman" w:eastAsia="Times New Roman" w:hAnsi="Times New Roman" w:cs="Times New Roman"/>
-        </w:rPr>
-        <w:t>admin</w:t>
-      </w:r>
-      <w:proofErr w:type="spellEnd"/>
+      <w:r>
+        <w:rPr>
+          <w:rFonts w:ascii="Times New Roman" w:eastAsia="Times New Roman" w:hAnsi="Times New Roman" w:cs="Times New Roman"/>
+        </w:rPr>
+        <w:t>, admin id</w:t>
+      </w:r>
       <w:r>
         <w:rPr>
           <w:rFonts w:ascii="Times New Roman" w:eastAsia="Times New Roman" w:hAnsi="Times New Roman" w:cs="Times New Roman"/>
         </w:rPr>
         <w:t xml:space="preserve"> </w:t>
       </w:r>
-      <w:proofErr w:type="spellStart"/>
-      <w:proofErr w:type="gramStart"/>
-      <w:r>
-        <w:rPr>
-          <w:rFonts w:ascii="Times New Roman" w:eastAsia="Times New Roman" w:hAnsi="Times New Roman" w:cs="Times New Roman"/>
-        </w:rPr>
-        <w:t>id</w:t>
-      </w:r>
-      <w:proofErr w:type="spellEnd"/>
-      <w:r>
-        <w:rPr>
-          <w:rFonts w:ascii="Times New Roman" w:eastAsia="Times New Roman" w:hAnsi="Times New Roman" w:cs="Times New Roman"/>
-        </w:rPr>
-        <w:t xml:space="preserve"> </w:t>
-      </w:r>
       <w:r>
         <w:rPr>
           <w:rFonts w:ascii="Times New Roman" w:eastAsia="Arial" w:hAnsi="Times New Roman" w:cs="Times New Roman"/>
         </w:rPr>
-        <w:t>}</w:t>
-      </w:r>
-      <w:proofErr w:type="gramEnd"/>
-      <w:r>
-        <w:rPr>
-          <w:rFonts w:ascii="Times New Roman" w:eastAsia="Arial" w:hAnsi="Times New Roman" w:cs="Times New Roman"/>
-        </w:rPr>
-        <w:t xml:space="preserve">  </w:t>
+        <w:t xml:space="preserve">}  </w:t>
       </w:r>
     </w:p>
     <w:p>
@@ -4293,7 +4293,6 @@
           <w:rFonts w:ascii="Times New Roman" w:eastAsia="Arial" w:hAnsi="Times New Roman" w:cs="Times New Roman"/>
         </w:rPr>
       </w:pPr>
-      <w:proofErr w:type="gramStart"/>
       <w:r>
         <w:rPr>
           <w:rFonts w:ascii="Times New Roman" w:eastAsia="Arial" w:hAnsi="Times New Roman" w:cs="Times New Roman"/>
@@ -4316,14 +4315,7 @@
         <w:rPr>
           <w:rFonts w:ascii="Times New Roman" w:eastAsia="Times New Roman" w:hAnsi="Times New Roman" w:cs="Times New Roman"/>
         </w:rPr>
-        <w:t>Járat</w:t>
-      </w:r>
-      <w:proofErr w:type="gramEnd"/>
-      <w:r>
-        <w:rPr>
-          <w:rFonts w:ascii="Times New Roman" w:eastAsia="Times New Roman" w:hAnsi="Times New Roman" w:cs="Times New Roman"/>
-        </w:rPr>
-        <w:t>. járatszám</w:t>
+        <w:t>Járat. járatszám</w:t>
       </w:r>
       <w:r>
         <w:rPr>
@@ -4359,17 +4351,8 @@
         <w:rPr>
           <w:rFonts w:ascii="Times New Roman" w:eastAsia="Times New Roman" w:hAnsi="Times New Roman" w:cs="Times New Roman"/>
         </w:rPr>
-        <w:t xml:space="preserve">, Kedvezmények.ID, </w:t>
-      </w:r>
-      <w:proofErr w:type="spellStart"/>
-      <w:proofErr w:type="gramStart"/>
-      <w:r>
-        <w:rPr>
-          <w:rFonts w:ascii="Times New Roman" w:eastAsia="Times New Roman" w:hAnsi="Times New Roman" w:cs="Times New Roman"/>
-        </w:rPr>
-        <w:t>Tag.email</w:t>
-      </w:r>
-      <w:proofErr w:type="spellEnd"/>
+        <w:t>, Kedvezmények.ID, Tag.email</w:t>
+      </w:r>
       <w:r>
         <w:rPr>
           <w:rFonts w:ascii="Times New Roman" w:eastAsia="Times New Roman" w:hAnsi="Times New Roman" w:cs="Times New Roman"/>
@@ -4382,7 +4365,6 @@
         </w:rPr>
         <w:t>}</w:t>
       </w:r>
-      <w:proofErr w:type="gramEnd"/>
     </w:p>
     <w:p>
       <w:pPr>
@@ -4407,7 +4389,6 @@
           <w:rFonts w:ascii="Times New Roman" w:hAnsi="Times New Roman" w:cs="Times New Roman"/>
         </w:rPr>
       </w:pPr>
-      <w:proofErr w:type="gramStart"/>
       <w:r>
         <w:rPr>
           <w:rFonts w:ascii="Times New Roman" w:eastAsia="Arial" w:hAnsi="Times New Roman" w:cs="Times New Roman"/>
@@ -4424,23 +4405,8 @@
         <w:rPr>
           <w:rFonts w:ascii="Times New Roman" w:eastAsia="Arial" w:hAnsi="Times New Roman" w:cs="Times New Roman"/>
         </w:rPr>
-        <w:t>{ Dátum</w:t>
-      </w:r>
-      <w:proofErr w:type="gramEnd"/>
-      <w:r>
-        <w:rPr>
-          <w:rFonts w:ascii="Times New Roman" w:eastAsia="Arial" w:hAnsi="Times New Roman" w:cs="Times New Roman"/>
-        </w:rPr>
-        <w:t xml:space="preserve">, Fizetési </w:t>
-      </w:r>
-      <w:proofErr w:type="gramStart"/>
-      <w:r>
-        <w:rPr>
-          <w:rFonts w:ascii="Times New Roman" w:eastAsia="Arial" w:hAnsi="Times New Roman" w:cs="Times New Roman"/>
-        </w:rPr>
-        <w:t>mód }</w:t>
-      </w:r>
-      <w:proofErr w:type="gramEnd"/>
+        <w:t>{ Dátum, Fizetési mód }</w:t>
+      </w:r>
     </w:p>
     <w:p>
       <w:pPr>
@@ -4465,7 +4431,6 @@
           <w:rFonts w:ascii="Times New Roman" w:eastAsia="Arial" w:hAnsi="Times New Roman" w:cs="Times New Roman"/>
         </w:rPr>
       </w:pPr>
-      <w:proofErr w:type="gramStart"/>
       <w:r>
         <w:rPr>
           <w:rFonts w:ascii="Times New Roman" w:eastAsia="Arial" w:hAnsi="Times New Roman" w:cs="Times New Roman"/>
@@ -4494,42 +4459,19 @@
         <w:rPr>
           <w:rFonts w:ascii="Times New Roman" w:eastAsia="Arial" w:hAnsi="Times New Roman" w:cs="Times New Roman"/>
         </w:rPr>
-        <w:t>Típus</w:t>
-      </w:r>
-      <w:proofErr w:type="gramEnd"/>
+        <w:t xml:space="preserve">Típus, </w:t>
+      </w:r>
+      <w:r>
+        <w:rPr>
+          <w:rFonts w:ascii="Times New Roman" w:eastAsia="Times New Roman" w:hAnsi="Times New Roman" w:cs="Times New Roman"/>
+        </w:rPr>
+        <w:t xml:space="preserve">Szerelvény.mozdonyszám </w:t>
+      </w:r>
       <w:r>
         <w:rPr>
           <w:rFonts w:ascii="Times New Roman" w:eastAsia="Arial" w:hAnsi="Times New Roman" w:cs="Times New Roman"/>
         </w:rPr>
-        <w:t xml:space="preserve">, </w:t>
-      </w:r>
-      <w:proofErr w:type="spellStart"/>
-      <w:proofErr w:type="gramStart"/>
-      <w:r>
-        <w:rPr>
-          <w:rFonts w:ascii="Times New Roman" w:eastAsia="Times New Roman" w:hAnsi="Times New Roman" w:cs="Times New Roman"/>
-        </w:rPr>
-        <w:t>Szerelvény.mozdonyszám</w:t>
-      </w:r>
-      <w:proofErr w:type="spellEnd"/>
-      <w:r>
-        <w:rPr>
-          <w:rFonts w:ascii="Times New Roman" w:eastAsia="Times New Roman" w:hAnsi="Times New Roman" w:cs="Times New Roman"/>
-        </w:rPr>
-        <w:t xml:space="preserve"> </w:t>
-      </w:r>
-      <w:r>
-        <w:rPr>
-          <w:rFonts w:ascii="Times New Roman" w:eastAsia="Arial" w:hAnsi="Times New Roman" w:cs="Times New Roman"/>
-        </w:rPr>
-        <w:t>}</w:t>
-      </w:r>
-      <w:proofErr w:type="gramEnd"/>
-      <w:r>
-        <w:rPr>
-          <w:rFonts w:ascii="Times New Roman" w:eastAsia="Arial" w:hAnsi="Times New Roman" w:cs="Times New Roman"/>
-        </w:rPr>
-        <w:t xml:space="preserve">  </w:t>
+        <w:t xml:space="preserve">}  </w:t>
       </w:r>
     </w:p>
     <w:p>
@@ -4555,7 +4497,6 @@
           <w:rFonts w:ascii="Times New Roman" w:eastAsia="Arial" w:hAnsi="Times New Roman" w:cs="Times New Roman"/>
         </w:rPr>
       </w:pPr>
-      <w:proofErr w:type="gramStart"/>
       <w:r>
         <w:rPr>
           <w:rFonts w:ascii="Times New Roman" w:eastAsia="Arial" w:hAnsi="Times New Roman" w:cs="Times New Roman"/>
@@ -4578,14 +4519,7 @@
         <w:rPr>
           <w:rFonts w:ascii="Times New Roman" w:eastAsia="Times New Roman" w:hAnsi="Times New Roman" w:cs="Times New Roman"/>
         </w:rPr>
-        <w:t xml:space="preserve"> kapacitás</w:t>
-      </w:r>
-      <w:proofErr w:type="gramEnd"/>
-      <w:r>
-        <w:rPr>
-          <w:rFonts w:ascii="Times New Roman" w:eastAsia="Times New Roman" w:hAnsi="Times New Roman" w:cs="Times New Roman"/>
-        </w:rPr>
-        <w:t xml:space="preserve"> </w:t>
+        <w:t xml:space="preserve"> kapacitás </w:t>
       </w:r>
       <w:r>
         <w:rPr>
@@ -4617,7 +4551,6 @@
           <w:rFonts w:ascii="Times New Roman" w:eastAsia="Arial" w:hAnsi="Times New Roman" w:cs="Times New Roman"/>
         </w:rPr>
       </w:pPr>
-      <w:proofErr w:type="gramStart"/>
       <w:r>
         <w:rPr>
           <w:rFonts w:ascii="Times New Roman" w:eastAsia="Arial" w:hAnsi="Times New Roman" w:cs="Times New Roman"/>
@@ -4646,34 +4579,13 @@
         <w:rPr>
           <w:rFonts w:ascii="Times New Roman" w:eastAsia="Times New Roman" w:hAnsi="Times New Roman" w:cs="Times New Roman"/>
         </w:rPr>
-        <w:t>név</w:t>
-      </w:r>
-      <w:proofErr w:type="gramEnd"/>
-      <w:r>
-        <w:rPr>
-          <w:rFonts w:ascii="Times New Roman" w:eastAsia="Times New Roman" w:hAnsi="Times New Roman" w:cs="Times New Roman"/>
-        </w:rPr>
-        <w:t xml:space="preserve">, </w:t>
-      </w:r>
-      <w:proofErr w:type="gramStart"/>
-      <w:r>
-        <w:rPr>
-          <w:rFonts w:ascii="Times New Roman" w:eastAsia="Times New Roman" w:hAnsi="Times New Roman" w:cs="Times New Roman"/>
-        </w:rPr>
-        <w:t xml:space="preserve">hely </w:t>
+        <w:t xml:space="preserve">név, hely </w:t>
       </w:r>
       <w:r>
         <w:rPr>
           <w:rFonts w:ascii="Times New Roman" w:eastAsia="Arial" w:hAnsi="Times New Roman" w:cs="Times New Roman"/>
         </w:rPr>
-        <w:t>}</w:t>
-      </w:r>
-      <w:proofErr w:type="gramEnd"/>
-      <w:r>
-        <w:rPr>
-          <w:rFonts w:ascii="Times New Roman" w:eastAsia="Arial" w:hAnsi="Times New Roman" w:cs="Times New Roman"/>
-        </w:rPr>
-        <w:t xml:space="preserve">  </w:t>
+        <w:t xml:space="preserve">}  </w:t>
       </w:r>
     </w:p>
     <w:p>
@@ -4699,7 +4611,6 @@
           <w:rFonts w:ascii="Times New Roman" w:eastAsia="Arial" w:hAnsi="Times New Roman" w:cs="Times New Roman"/>
         </w:rPr>
       </w:pPr>
-      <w:proofErr w:type="gramStart"/>
       <w:r>
         <w:rPr>
           <w:rFonts w:ascii="Times New Roman" w:eastAsia="Arial" w:hAnsi="Times New Roman" w:cs="Times New Roman"/>
@@ -4707,19 +4618,11 @@
         <w:lastRenderedPageBreak/>
         <w:t xml:space="preserve">{ </w:t>
       </w:r>
-      <w:proofErr w:type="spellStart"/>
-      <w:r>
-        <w:rPr>
-          <w:rFonts w:ascii="Times New Roman" w:eastAsia="Times New Roman" w:hAnsi="Times New Roman" w:cs="Times New Roman"/>
-        </w:rPr>
-        <w:t>id</w:t>
-      </w:r>
-      <w:proofErr w:type="spellEnd"/>
-      <w:r>
-        <w:rPr>
-          <w:rFonts w:ascii="Times New Roman" w:eastAsia="Times New Roman" w:hAnsi="Times New Roman" w:cs="Times New Roman"/>
-        </w:rPr>
-        <w:t xml:space="preserve"> </w:t>
+      <w:r>
+        <w:rPr>
+          <w:rFonts w:ascii="Times New Roman" w:eastAsia="Times New Roman" w:hAnsi="Times New Roman" w:cs="Times New Roman"/>
+        </w:rPr>
+        <w:t xml:space="preserve">id </w:t>
       </w:r>
       <w:r>
         <w:rPr>
@@ -4731,42 +4634,13 @@
         <w:rPr>
           <w:rFonts w:ascii="Times New Roman" w:eastAsia="Times New Roman" w:hAnsi="Times New Roman" w:cs="Times New Roman"/>
         </w:rPr>
-        <w:t xml:space="preserve"> típus</w:t>
-      </w:r>
-      <w:proofErr w:type="gramEnd"/>
-      <w:r>
-        <w:rPr>
-          <w:rFonts w:ascii="Times New Roman" w:eastAsia="Times New Roman" w:hAnsi="Times New Roman" w:cs="Times New Roman"/>
-        </w:rPr>
-        <w:t xml:space="preserve">, </w:t>
-      </w:r>
-      <w:proofErr w:type="spellStart"/>
-      <w:proofErr w:type="gramStart"/>
-      <w:r>
-        <w:rPr>
-          <w:rFonts w:ascii="Times New Roman" w:eastAsia="Times New Roman" w:hAnsi="Times New Roman" w:cs="Times New Roman"/>
-        </w:rPr>
-        <w:t>merete</w:t>
-      </w:r>
-      <w:proofErr w:type="spellEnd"/>
-      <w:r>
-        <w:rPr>
-          <w:rFonts w:ascii="Times New Roman" w:eastAsia="Times New Roman" w:hAnsi="Times New Roman" w:cs="Times New Roman"/>
-        </w:rPr>
-        <w:t xml:space="preserve"> </w:t>
+        <w:t xml:space="preserve"> típus, merete </w:t>
       </w:r>
       <w:r>
         <w:rPr>
           <w:rFonts w:ascii="Times New Roman" w:eastAsia="Arial" w:hAnsi="Times New Roman" w:cs="Times New Roman"/>
         </w:rPr>
-        <w:t>}</w:t>
-      </w:r>
-      <w:proofErr w:type="gramEnd"/>
-      <w:r>
-        <w:rPr>
-          <w:rFonts w:ascii="Times New Roman" w:eastAsia="Arial" w:hAnsi="Times New Roman" w:cs="Times New Roman"/>
-        </w:rPr>
-        <w:t xml:space="preserve">  </w:t>
+        <w:t xml:space="preserve">}  </w:t>
       </w:r>
     </w:p>
     <w:p>
@@ -4792,7 +4666,6 @@
           <w:rFonts w:ascii="Times New Roman" w:eastAsia="Arial" w:hAnsi="Times New Roman" w:cs="Times New Roman"/>
         </w:rPr>
       </w:pPr>
-      <w:proofErr w:type="gramStart"/>
       <w:r>
         <w:rPr>
           <w:rFonts w:ascii="Times New Roman" w:eastAsia="Arial" w:hAnsi="Times New Roman" w:cs="Times New Roman"/>
@@ -4828,23 +4701,7 @@
           <w:rFonts w:ascii="Times New Roman" w:eastAsia="Times New Roman" w:hAnsi="Times New Roman" w:cs="Times New Roman"/>
           <w:iCs/>
         </w:rPr>
-        <w:t>Járat.járatszám</w:t>
-      </w:r>
-      <w:proofErr w:type="gramEnd"/>
-      <w:r>
-        <w:rPr>
-          <w:rFonts w:ascii="Times New Roman" w:eastAsia="Times New Roman" w:hAnsi="Times New Roman" w:cs="Times New Roman"/>
-          <w:iCs/>
-        </w:rPr>
-        <w:t xml:space="preserve">, Állomás.ID, Indulási idő, Érkezési </w:t>
-      </w:r>
-      <w:proofErr w:type="gramStart"/>
-      <w:r>
-        <w:rPr>
-          <w:rFonts w:ascii="Times New Roman" w:eastAsia="Times New Roman" w:hAnsi="Times New Roman" w:cs="Times New Roman"/>
-          <w:iCs/>
-        </w:rPr>
-        <w:t>idő</w:t>
+        <w:t>Járat.járatszám, Állomás.ID, Indulási idő, Érkezési idő</w:t>
       </w:r>
       <w:r>
         <w:rPr>
@@ -4856,14 +4713,7 @@
         <w:rPr>
           <w:rFonts w:ascii="Times New Roman" w:eastAsia="Arial" w:hAnsi="Times New Roman" w:cs="Times New Roman"/>
         </w:rPr>
-        <w:t>}</w:t>
-      </w:r>
-      <w:proofErr w:type="gramEnd"/>
-      <w:r>
-        <w:rPr>
-          <w:rFonts w:ascii="Times New Roman" w:eastAsia="Arial" w:hAnsi="Times New Roman" w:cs="Times New Roman"/>
-        </w:rPr>
-        <w:t xml:space="preserve">  </w:t>
+        <w:t xml:space="preserve">}  </w:t>
       </w:r>
     </w:p>
     <w:p>
@@ -5105,19 +4955,11 @@
           <w:rFonts w:ascii="Times New Roman" w:hAnsi="Times New Roman" w:cs="Times New Roman"/>
         </w:rPr>
       </w:pPr>
-      <w:proofErr w:type="gramStart"/>
-      <w:r>
-        <w:rPr>
-          <w:rFonts w:ascii="Times New Roman" w:hAnsi="Times New Roman" w:cs="Times New Roman"/>
-        </w:rPr>
-        <w:t>A</w:t>
-      </w:r>
-      <w:proofErr w:type="gramEnd"/>
-      <w:r>
-        <w:rPr>
-          <w:rFonts w:ascii="Times New Roman" w:hAnsi="Times New Roman" w:cs="Times New Roman"/>
-        </w:rPr>
-        <w:t xml:space="preserve"> </w:t>
+      <w:r>
+        <w:rPr>
+          <w:rFonts w:ascii="Times New Roman" w:hAnsi="Times New Roman" w:cs="Times New Roman"/>
+        </w:rPr>
+        <w:t xml:space="preserve">A </w:t>
       </w:r>
       <w:r>
         <w:rPr>
@@ -6595,6 +6437,7 @@
   <w:style w:type="paragraph" w:default="1" w:styleId="Norml">
     <w:name w:val="Normal"/>
     <w:qFormat/>
+    <w:rsid w:val="00A04918"/>
     <w:pPr>
       <w:spacing w:after="160" w:line="276" w:lineRule="auto"/>
     </w:pPr>
@@ -6801,7 +6644,6 @@
   <w:style w:type="character" w:default="1" w:styleId="Bekezdsalapbettpusa">
     <w:name w:val="Default Paragraph Font"/>
     <w:uiPriority w:val="1"/>
-    <w:semiHidden/>
     <w:unhideWhenUsed/>
   </w:style>
   <w:style w:type="table" w:default="1" w:styleId="Normltblzat">

</xml_diff>

<commit_message>
add dokumentacio jarat ar
</commit_message>
<xml_diff>
--- a/dokumentacio/dokumentacio.docx
+++ b/dokumentacio/dokumentacio.docx
@@ -75,7 +75,15 @@
         <w:jc w:val="center"/>
       </w:pPr>
       <w:r>
-        <w:t>Adatbázis alapú rendszerek gyak.</w:t>
+        <w:t xml:space="preserve">Adatbázis alapú rendszerek </w:t>
+      </w:r>
+      <w:proofErr w:type="spellStart"/>
+      <w:r>
+        <w:t>gyak</w:t>
+      </w:r>
+      <w:proofErr w:type="spellEnd"/>
+      <w:r>
+        <w:t>.</w:t>
       </w:r>
     </w:p>
     <w:p>
@@ -2066,8 +2074,13 @@
               <w:spacing w:after="0" w:line="240" w:lineRule="auto"/>
             </w:pPr>
             <w:r>
-              <w:t>Adatbázist létrehozó szkript</w:t>
-            </w:r>
+              <w:t xml:space="preserve">Adatbázist létrehozó </w:t>
+            </w:r>
+            <w:proofErr w:type="spellStart"/>
+            <w:r>
+              <w:t>szkript</w:t>
+            </w:r>
+            <w:proofErr w:type="spellEnd"/>
           </w:p>
         </w:tc>
         <w:tc>
@@ -2431,9 +2444,14 @@
             <w:pPr>
               <w:spacing w:after="0" w:line="240" w:lineRule="auto"/>
             </w:pPr>
+            <w:proofErr w:type="spellStart"/>
             <w:r>
               <w:lastRenderedPageBreak/>
-              <w:t>Alapadatokat tartalmazó táblákhoz adatfelvitel, módosítás és törlés megvalósítása űrlapon keresztül</w:t>
+              <w:t>Alapadatokat</w:t>
+            </w:r>
+            <w:proofErr w:type="spellEnd"/>
+            <w:r>
+              <w:t xml:space="preserve"> tartalmazó táblákhoz adatfelvitel, módosítás és törlés megvalósítása űrlapon keresztül</w:t>
             </w:r>
           </w:p>
         </w:tc>
@@ -2554,8 +2572,13 @@
             <w:pPr>
               <w:spacing w:line="240" w:lineRule="auto"/>
             </w:pPr>
-            <w:r>
-              <w:t>Alapadatokat tartalmazó táblák adataihoz lekérdezések készítése</w:t>
+            <w:proofErr w:type="spellStart"/>
+            <w:r>
+              <w:t>Alapadatokat</w:t>
+            </w:r>
+            <w:proofErr w:type="spellEnd"/>
+            <w:r>
+              <w:t xml:space="preserve"> tartalmazó táblák adataihoz lekérdezések készítése</w:t>
             </w:r>
           </w:p>
         </w:tc>
@@ -2678,8 +2701,13 @@
             <w:pPr>
               <w:spacing w:line="240" w:lineRule="auto"/>
             </w:pPr>
-            <w:r>
-              <w:t>Triggerek írása a specifikációban jelölt funkciókhoz</w:t>
+            <w:proofErr w:type="spellStart"/>
+            <w:r>
+              <w:t>Triggerek</w:t>
+            </w:r>
+            <w:proofErr w:type="spellEnd"/>
+            <w:r>
+              <w:t xml:space="preserve"> írása a specifikációban jelölt funkciókhoz</w:t>
             </w:r>
           </w:p>
         </w:tc>
@@ -3020,6 +3048,7 @@
           <w:szCs w:val="32"/>
         </w:rPr>
       </w:pPr>
+      <w:proofErr w:type="spellStart"/>
       <w:r>
         <w:rPr>
           <w:b/>
@@ -3029,6 +3058,7 @@
         </w:rPr>
         <w:t>Triggerek</w:t>
       </w:r>
+      <w:proofErr w:type="spellEnd"/>
     </w:p>
     <w:p>
       <w:pPr>
@@ -3091,13 +3121,63 @@
           <w:szCs w:val="22"/>
         </w:rPr>
       </w:pPr>
-      <w:r>
-        <w:rPr>
-          <w:sz w:val="22"/>
-          <w:szCs w:val="22"/>
-        </w:rPr>
-        <w:t>create or replace TRIGGER set_vasarlas_date</w:t>
-      </w:r>
+      <w:proofErr w:type="spellStart"/>
+      <w:r>
+        <w:rPr>
+          <w:sz w:val="22"/>
+          <w:szCs w:val="22"/>
+        </w:rPr>
+        <w:t>create</w:t>
+      </w:r>
+      <w:proofErr w:type="spellEnd"/>
+      <w:r>
+        <w:rPr>
+          <w:sz w:val="22"/>
+          <w:szCs w:val="22"/>
+        </w:rPr>
+        <w:t xml:space="preserve"> </w:t>
+      </w:r>
+      <w:proofErr w:type="spellStart"/>
+      <w:r>
+        <w:rPr>
+          <w:sz w:val="22"/>
+          <w:szCs w:val="22"/>
+        </w:rPr>
+        <w:t>or</w:t>
+      </w:r>
+      <w:proofErr w:type="spellEnd"/>
+      <w:r>
+        <w:rPr>
+          <w:sz w:val="22"/>
+          <w:szCs w:val="22"/>
+        </w:rPr>
+        <w:t xml:space="preserve"> </w:t>
+      </w:r>
+      <w:proofErr w:type="spellStart"/>
+      <w:r>
+        <w:rPr>
+          <w:sz w:val="22"/>
+          <w:szCs w:val="22"/>
+        </w:rPr>
+        <w:t>replace</w:t>
+      </w:r>
+      <w:proofErr w:type="spellEnd"/>
+      <w:r>
+        <w:rPr>
+          <w:sz w:val="22"/>
+          <w:szCs w:val="22"/>
+        </w:rPr>
+        <w:t xml:space="preserve"> TRIGGER </w:t>
+      </w:r>
+      <w:proofErr w:type="spellStart"/>
+      <w:r>
+        <w:rPr>
+          <w:sz w:val="22"/>
+          <w:szCs w:val="22"/>
+        </w:rPr>
+        <w:t>set_vasarlas_date</w:t>
+      </w:r>
+      <w:proofErr w:type="spellEnd"/>
     </w:p>
     <w:p>
       <w:pPr>
@@ -3160,7 +3240,23 @@
           <w:sz w:val="22"/>
           <w:szCs w:val="22"/>
         </w:rPr>
-        <w:t xml:space="preserve">    :NEW.DATUM := SYSDATE;</w:t>
+        <w:t xml:space="preserve">    </w:t>
+      </w:r>
+      <w:proofErr w:type="gramStart"/>
+      <w:r>
+        <w:rPr>
+          <w:sz w:val="22"/>
+          <w:szCs w:val="22"/>
+        </w:rPr>
+        <w:t>:NEW.DATUM :=</w:t>
+      </w:r>
+      <w:proofErr w:type="gramEnd"/>
+      <w:r>
+        <w:rPr>
+          <w:sz w:val="22"/>
+          <w:szCs w:val="22"/>
+        </w:rPr>
+        <w:t xml:space="preserve"> SYSDATE;</w:t>
       </w:r>
     </w:p>
     <w:p>
@@ -3184,7 +3280,15 @@
         <w:spacing w:after="80"/>
       </w:pPr>
       <w:r>
-        <w:t>Tag beszúrásánál (felhasználó regisztrációnál) ellenőrzi, hogy van e már ezzel az email címmel admin. Ha nincs, akkor a felhasználó sikeresen regisztrált, ha van, akkor hibát dob. (Ez php-ban le van kezelve)</w:t>
+        <w:t xml:space="preserve">Tag beszúrásánál (felhasználó regisztrációnál) ellenőrzi, hogy van e már ezzel az email címmel </w:t>
+      </w:r>
+      <w:proofErr w:type="spellStart"/>
+      <w:r>
+        <w:t>admin</w:t>
+      </w:r>
+      <w:proofErr w:type="spellEnd"/>
+      <w:r>
+        <w:t>. Ha nincs, akkor a felhasználó sikeresen regisztrált, ha van, akkor hibát dob. (Ez php-ban le van kezelve)</w:t>
       </w:r>
     </w:p>
     <w:p>
@@ -3195,13 +3299,63 @@
           <w:szCs w:val="22"/>
         </w:rPr>
       </w:pPr>
-      <w:r>
-        <w:rPr>
-          <w:sz w:val="22"/>
-          <w:szCs w:val="22"/>
-        </w:rPr>
-        <w:t>create or replace TRIGGER unique_tag_email</w:t>
-      </w:r>
+      <w:proofErr w:type="spellStart"/>
+      <w:r>
+        <w:rPr>
+          <w:sz w:val="22"/>
+          <w:szCs w:val="22"/>
+        </w:rPr>
+        <w:t>create</w:t>
+      </w:r>
+      <w:proofErr w:type="spellEnd"/>
+      <w:r>
+        <w:rPr>
+          <w:sz w:val="22"/>
+          <w:szCs w:val="22"/>
+        </w:rPr>
+        <w:t xml:space="preserve"> </w:t>
+      </w:r>
+      <w:proofErr w:type="spellStart"/>
+      <w:r>
+        <w:rPr>
+          <w:sz w:val="22"/>
+          <w:szCs w:val="22"/>
+        </w:rPr>
+        <w:t>or</w:t>
+      </w:r>
+      <w:proofErr w:type="spellEnd"/>
+      <w:r>
+        <w:rPr>
+          <w:sz w:val="22"/>
+          <w:szCs w:val="22"/>
+        </w:rPr>
+        <w:t xml:space="preserve"> </w:t>
+      </w:r>
+      <w:proofErr w:type="spellStart"/>
+      <w:r>
+        <w:rPr>
+          <w:sz w:val="22"/>
+          <w:szCs w:val="22"/>
+        </w:rPr>
+        <w:t>replace</w:t>
+      </w:r>
+      <w:proofErr w:type="spellEnd"/>
+      <w:r>
+        <w:rPr>
+          <w:sz w:val="22"/>
+          <w:szCs w:val="22"/>
+        </w:rPr>
+        <w:t xml:space="preserve"> TRIGGER </w:t>
+      </w:r>
+      <w:proofErr w:type="spellStart"/>
+      <w:r>
+        <w:rPr>
+          <w:sz w:val="22"/>
+          <w:szCs w:val="22"/>
+        </w:rPr>
+        <w:t>unique_tag_email</w:t>
+      </w:r>
+      <w:proofErr w:type="spellEnd"/>
     </w:p>
     <w:p>
       <w:pPr>
@@ -3264,7 +3418,23 @@
           <w:sz w:val="22"/>
           <w:szCs w:val="22"/>
         </w:rPr>
-        <w:t xml:space="preserve">    v_exists NUMBER;</w:t>
+        <w:t xml:space="preserve">    </w:t>
+      </w:r>
+      <w:proofErr w:type="spellStart"/>
+      <w:r>
+        <w:rPr>
+          <w:sz w:val="22"/>
+          <w:szCs w:val="22"/>
+        </w:rPr>
+        <w:t>v_exists</w:t>
+      </w:r>
+      <w:proofErr w:type="spellEnd"/>
+      <w:r>
+        <w:rPr>
+          <w:sz w:val="22"/>
+          <w:szCs w:val="22"/>
+        </w:rPr>
+        <w:t xml:space="preserve"> NUMBER;</w:t>
       </w:r>
     </w:p>
     <w:p>
@@ -3296,7 +3466,64 @@
           <w:sz w:val="22"/>
           <w:szCs w:val="22"/>
         </w:rPr>
-        <w:t xml:space="preserve">    SELECT COUNT(*) INTO v_exists FROM ADMIN WHERE email = :NEW.email;</w:t>
+        <w:t xml:space="preserve">    SELECT </w:t>
+      </w:r>
+      <w:proofErr w:type="gramStart"/>
+      <w:r>
+        <w:rPr>
+          <w:sz w:val="22"/>
+          <w:szCs w:val="22"/>
+        </w:rPr>
+        <w:t>COUNT(</w:t>
+      </w:r>
+      <w:proofErr w:type="gramEnd"/>
+      <w:r>
+        <w:rPr>
+          <w:sz w:val="22"/>
+          <w:szCs w:val="22"/>
+        </w:rPr>
+        <w:t xml:space="preserve">*) INTO </w:t>
+      </w:r>
+      <w:proofErr w:type="spellStart"/>
+      <w:r>
+        <w:rPr>
+          <w:sz w:val="22"/>
+          <w:szCs w:val="22"/>
+        </w:rPr>
+        <w:t>v_exists</w:t>
+      </w:r>
+      <w:proofErr w:type="spellEnd"/>
+      <w:r>
+        <w:rPr>
+          <w:sz w:val="22"/>
+          <w:szCs w:val="22"/>
+        </w:rPr>
+        <w:t xml:space="preserve"> FROM ADMIN WHERE email </w:t>
+      </w:r>
+      <w:proofErr w:type="gramStart"/>
+      <w:r>
+        <w:rPr>
+          <w:sz w:val="22"/>
+          <w:szCs w:val="22"/>
+        </w:rPr>
+        <w:t>= :</w:t>
+      </w:r>
+      <w:proofErr w:type="spellStart"/>
+      <w:proofErr w:type="gramEnd"/>
+      <w:r>
+        <w:rPr>
+          <w:sz w:val="22"/>
+          <w:szCs w:val="22"/>
+        </w:rPr>
+        <w:t>NEW.email</w:t>
+      </w:r>
+      <w:proofErr w:type="spellEnd"/>
+      <w:r>
+        <w:rPr>
+          <w:sz w:val="22"/>
+          <w:szCs w:val="22"/>
+        </w:rPr>
+        <w:t>;</w:t>
       </w:r>
     </w:p>
     <w:p>
@@ -3312,7 +3539,23 @@
           <w:sz w:val="22"/>
           <w:szCs w:val="22"/>
         </w:rPr>
-        <w:t xml:space="preserve">    IF v_exists &gt; 0 THEN</w:t>
+        <w:t xml:space="preserve">    IF </w:t>
+      </w:r>
+      <w:proofErr w:type="spellStart"/>
+      <w:r>
+        <w:rPr>
+          <w:sz w:val="22"/>
+          <w:szCs w:val="22"/>
+        </w:rPr>
+        <w:t>v_exists</w:t>
+      </w:r>
+      <w:proofErr w:type="spellEnd"/>
+      <w:r>
+        <w:rPr>
+          <w:sz w:val="22"/>
+          <w:szCs w:val="22"/>
+        </w:rPr>
+        <w:t xml:space="preserve"> &gt; 0 THEN</w:t>
       </w:r>
     </w:p>
     <w:p>
@@ -3328,7 +3571,39 @@
           <w:sz w:val="22"/>
           <w:szCs w:val="22"/>
         </w:rPr>
-        <w:t xml:space="preserve">        RAISE_APPLICATION_ERROR(-20001, 'Ez az email már foglalt egy adminnál.');</w:t>
+        <w:t xml:space="preserve">        RAISE_APPLICATION_</w:t>
+      </w:r>
+      <w:proofErr w:type="gramStart"/>
+      <w:r>
+        <w:rPr>
+          <w:sz w:val="22"/>
+          <w:szCs w:val="22"/>
+        </w:rPr>
+        <w:t>ERROR(</w:t>
+      </w:r>
+      <w:proofErr w:type="gramEnd"/>
+      <w:r>
+        <w:rPr>
+          <w:sz w:val="22"/>
+          <w:szCs w:val="22"/>
+        </w:rPr>
+        <w:t xml:space="preserve">-20001, 'Ez az email már foglalt egy </w:t>
+      </w:r>
+      <w:proofErr w:type="spellStart"/>
+      <w:r>
+        <w:rPr>
+          <w:sz w:val="22"/>
+          <w:szCs w:val="22"/>
+        </w:rPr>
+        <w:t>adminnál</w:t>
+      </w:r>
+      <w:proofErr w:type="spellEnd"/>
+      <w:r>
+        <w:rPr>
+          <w:sz w:val="22"/>
+          <w:szCs w:val="22"/>
+        </w:rPr>
+        <w:t>.');</w:t>
       </w:r>
     </w:p>
     <w:p>
@@ -3466,7 +3741,23 @@
           <w:sz w:val="22"/>
           <w:szCs w:val="22"/>
         </w:rPr>
-        <w:t>    n_email IN VARCHAR2,</w:t>
+        <w:t xml:space="preserve">    </w:t>
+      </w:r>
+      <w:proofErr w:type="spellStart"/>
+      <w:r>
+        <w:rPr>
+          <w:sz w:val="22"/>
+          <w:szCs w:val="22"/>
+        </w:rPr>
+        <w:t>n_email</w:t>
+      </w:r>
+      <w:proofErr w:type="spellEnd"/>
+      <w:r>
+        <w:rPr>
+          <w:sz w:val="22"/>
+          <w:szCs w:val="22"/>
+        </w:rPr>
+        <w:t xml:space="preserve"> IN VARCHAR2,</w:t>
       </w:r>
     </w:p>
     <w:p>
@@ -3482,7 +3773,23 @@
           <w:sz w:val="22"/>
           <w:szCs w:val="22"/>
         </w:rPr>
-        <w:t>    n_pswrd IN VARCHAR2,</w:t>
+        <w:t xml:space="preserve">    </w:t>
+      </w:r>
+      <w:proofErr w:type="spellStart"/>
+      <w:r>
+        <w:rPr>
+          <w:sz w:val="22"/>
+          <w:szCs w:val="22"/>
+        </w:rPr>
+        <w:t>n_pswrd</w:t>
+      </w:r>
+      <w:proofErr w:type="spellEnd"/>
+      <w:r>
+        <w:rPr>
+          <w:sz w:val="22"/>
+          <w:szCs w:val="22"/>
+        </w:rPr>
+        <w:t xml:space="preserve"> IN VARCHAR2,</w:t>
       </w:r>
     </w:p>
     <w:p>
@@ -3498,7 +3805,23 @@
           <w:sz w:val="22"/>
           <w:szCs w:val="22"/>
         </w:rPr>
-        <w:t>    n_name IN VARCHAR2</w:t>
+        <w:t xml:space="preserve">    </w:t>
+      </w:r>
+      <w:proofErr w:type="spellStart"/>
+      <w:r>
+        <w:rPr>
+          <w:sz w:val="22"/>
+          <w:szCs w:val="22"/>
+        </w:rPr>
+        <w:t>n_name</w:t>
+      </w:r>
+      <w:proofErr w:type="spellEnd"/>
+      <w:r>
+        <w:rPr>
+          <w:sz w:val="22"/>
+          <w:szCs w:val="22"/>
+        </w:rPr>
+        <w:t xml:space="preserve"> IN VARCHAR2</w:t>
       </w:r>
     </w:p>
     <w:p>
@@ -3562,7 +3885,55 @@
           <w:sz w:val="22"/>
           <w:szCs w:val="22"/>
         </w:rPr>
-        <w:t>    VALUES (n_email, n_pswrd, n_name);</w:t>
+        <w:t>    VALUES (</w:t>
+      </w:r>
+      <w:proofErr w:type="spellStart"/>
+      <w:r>
+        <w:rPr>
+          <w:sz w:val="22"/>
+          <w:szCs w:val="22"/>
+        </w:rPr>
+        <w:t>n_email</w:t>
+      </w:r>
+      <w:proofErr w:type="spellEnd"/>
+      <w:r>
+        <w:rPr>
+          <w:sz w:val="22"/>
+          <w:szCs w:val="22"/>
+        </w:rPr>
+        <w:t xml:space="preserve">, </w:t>
+      </w:r>
+      <w:proofErr w:type="spellStart"/>
+      <w:r>
+        <w:rPr>
+          <w:sz w:val="22"/>
+          <w:szCs w:val="22"/>
+        </w:rPr>
+        <w:t>n_pswrd</w:t>
+      </w:r>
+      <w:proofErr w:type="spellEnd"/>
+      <w:r>
+        <w:rPr>
+          <w:sz w:val="22"/>
+          <w:szCs w:val="22"/>
+        </w:rPr>
+        <w:t xml:space="preserve">, </w:t>
+      </w:r>
+      <w:proofErr w:type="spellStart"/>
+      <w:r>
+        <w:rPr>
+          <w:sz w:val="22"/>
+          <w:szCs w:val="22"/>
+        </w:rPr>
+        <w:t>n_name</w:t>
+      </w:r>
+      <w:proofErr w:type="spellEnd"/>
+      <w:r>
+        <w:rPr>
+          <w:sz w:val="22"/>
+          <w:szCs w:val="22"/>
+        </w:rPr>
+        <w:t>);</w:t>
       </w:r>
     </w:p>
     <w:p>
@@ -3586,10 +3957,26 @@
         <w:spacing w:before="360" w:after="120"/>
       </w:pPr>
       <w:r>
-        <w:t>Vásárlás ID-t ez számolja ki, max ID + 1</w:t>
-      </w:r>
-      <w:r>
-        <w:t>. Php-ból meghívható.</w:t>
+        <w:t xml:space="preserve">Vásárlás ID-t ez számolja ki, </w:t>
+      </w:r>
+      <w:proofErr w:type="spellStart"/>
+      <w:r>
+        <w:t>max</w:t>
+      </w:r>
+      <w:proofErr w:type="spellEnd"/>
+      <w:r>
+        <w:t xml:space="preserve"> ID + 1</w:t>
+      </w:r>
+      <w:r>
+        <w:t>. Php-</w:t>
+      </w:r>
+      <w:proofErr w:type="spellStart"/>
+      <w:r>
+        <w:t>ból</w:t>
+      </w:r>
+      <w:proofErr w:type="spellEnd"/>
+      <w:r>
+        <w:t xml:space="preserve"> meghívható.</w:t>
       </w:r>
     </w:p>
     <w:p>
@@ -3621,7 +4008,23 @@
           <w:sz w:val="22"/>
           <w:szCs w:val="22"/>
         </w:rPr>
-        <w:t>    p_next_id OUT NUMBER</w:t>
+        <w:t xml:space="preserve">    </w:t>
+      </w:r>
+      <w:proofErr w:type="spellStart"/>
+      <w:r>
+        <w:rPr>
+          <w:sz w:val="22"/>
+          <w:szCs w:val="22"/>
+        </w:rPr>
+        <w:t>p_next_id</w:t>
+      </w:r>
+      <w:proofErr w:type="spellEnd"/>
+      <w:r>
+        <w:rPr>
+          <w:sz w:val="22"/>
+          <w:szCs w:val="22"/>
+        </w:rPr>
+        <w:t xml:space="preserve"> OUT NUMBER</w:t>
       </w:r>
     </w:p>
     <w:p>
@@ -3685,8 +4088,17 @@
           <w:sz w:val="22"/>
           <w:szCs w:val="22"/>
         </w:rPr>
-        <w:t>    SELECT NVL(MAX(ID), 0) + 1 INTO p_next_id</w:t>
-      </w:r>
+        <w:t xml:space="preserve">    SELECT NVL(MAX(ID), 0) + 1 INTO </w:t>
+      </w:r>
+      <w:proofErr w:type="spellStart"/>
+      <w:r>
+        <w:rPr>
+          <w:sz w:val="22"/>
+          <w:szCs w:val="22"/>
+        </w:rPr>
+        <w:t>p_next_id</w:t>
+      </w:r>
+      <w:proofErr w:type="spellEnd"/>
     </w:p>
     <w:p>
       <w:pPr>
@@ -3899,16 +4311,66 @@
                 <w:rFonts w:ascii="Aptos" w:eastAsia="Aptos" w:hAnsi="Aptos" w:cs="Aptos"/>
                 <w:lang w:val="en-US"/>
               </w:rPr>
-              <w:t xml:space="preserve">SELECT JARAT.JARATSZAM, MEGALL.ERKEZES, MEGALL.INDULAS, (SELECT COUNT(*) FROM MEGALL M2 WHERE M2.JARAT_JARATSZAM = JARAT.JARATSZAM) AS MEGALLO_SZAM FROM JARAT JOIN MEGALL ON JARAT.JARATSZAM = MEGALL.JARAT_JARATSZAM </w:t>
-            </w:r>
+              <w:t xml:space="preserve">SELECT JARAT.JARATSZAM, MEGALL.ERKEZES, MEGALL.INDULAS, (SELECT </w:t>
+            </w:r>
+            <w:proofErr w:type="gramStart"/>
             <w:r>
               <w:rPr>
                 <w:rFonts w:ascii="Aptos" w:eastAsia="Aptos" w:hAnsi="Aptos" w:cs="Aptos"/>
                 <w:lang w:val="en-US"/>
               </w:rPr>
+              <w:t>COUNT(</w:t>
+            </w:r>
+            <w:proofErr w:type="gramEnd"/>
+            <w:r>
+              <w:rPr>
+                <w:rFonts w:ascii="Aptos" w:eastAsia="Aptos" w:hAnsi="Aptos" w:cs="Aptos"/>
+                <w:lang w:val="en-US"/>
+              </w:rPr>
+              <w:t>*) FROM MEGALL M2 WHERE M</w:t>
+            </w:r>
+            <w:proofErr w:type="gramStart"/>
+            <w:r>
+              <w:rPr>
+                <w:rFonts w:ascii="Aptos" w:eastAsia="Aptos" w:hAnsi="Aptos" w:cs="Aptos"/>
+                <w:lang w:val="en-US"/>
+              </w:rPr>
+              <w:t>2.JARAT</w:t>
+            </w:r>
+            <w:proofErr w:type="gramEnd"/>
+            <w:r>
+              <w:rPr>
+                <w:rFonts w:ascii="Aptos" w:eastAsia="Aptos" w:hAnsi="Aptos" w:cs="Aptos"/>
+                <w:lang w:val="en-US"/>
+              </w:rPr>
+              <w:t xml:space="preserve">_JARATSZAM = JARAT.JARATSZAM) AS MEGALLO_SZAM FROM JARAT JOIN MEGALL ON JARAT.JARATSZAM = MEGALL.JARAT_JARATSZAM </w:t>
+            </w:r>
+            <w:r>
+              <w:rPr>
+                <w:rFonts w:ascii="Aptos" w:eastAsia="Aptos" w:hAnsi="Aptos" w:cs="Aptos"/>
+                <w:lang w:val="en-US"/>
+              </w:rPr>
               <w:lastRenderedPageBreak/>
-              <w:t>WHERE MEGALL.ALLOMAS_ID = :sid</w:t>
-            </w:r>
+              <w:t xml:space="preserve">WHERE MEGALL.ALLOMAS_ID </w:t>
+            </w:r>
+            <w:proofErr w:type="gramStart"/>
+            <w:r>
+              <w:rPr>
+                <w:rFonts w:ascii="Aptos" w:eastAsia="Aptos" w:hAnsi="Aptos" w:cs="Aptos"/>
+                <w:lang w:val="en-US"/>
+              </w:rPr>
+              <w:t>= :</w:t>
+            </w:r>
+            <w:proofErr w:type="spellStart"/>
+            <w:r>
+              <w:rPr>
+                <w:rFonts w:ascii="Aptos" w:eastAsia="Aptos" w:hAnsi="Aptos" w:cs="Aptos"/>
+                <w:lang w:val="en-US"/>
+              </w:rPr>
+              <w:t>sid</w:t>
+            </w:r>
+            <w:proofErr w:type="spellEnd"/>
+            <w:proofErr w:type="gramEnd"/>
           </w:p>
         </w:tc>
         <w:tc>
@@ -3916,12 +4378,17 @@
             <w:tcW w:w="2220" w:type="dxa"/>
           </w:tcPr>
           <w:p>
+            <w:proofErr w:type="spellStart"/>
             <w:r>
               <w:lastRenderedPageBreak/>
               <w:t>a</w:t>
             </w:r>
             <w:r>
-              <w:t>llomasMenetrendjeL.php: 9.-20. sor</w:t>
+              <w:t>llomasMenetrendjeL.php</w:t>
+            </w:r>
+            <w:proofErr w:type="spellEnd"/>
+            <w:r>
+              <w:t>: 9.-20. sor</w:t>
             </w:r>
           </w:p>
         </w:tc>
@@ -3962,7 +4429,21 @@
               <w:rPr>
                 <w:rFonts w:ascii="Aptos" w:eastAsia="Aptos" w:hAnsi="Aptos" w:cs="Aptos"/>
               </w:rPr>
-              <w:t>SELECT ALLOMAS.NEV AS ALLOMAS_NEV, MEGALL.ERKEZES, MEGALL.INDULAS, (SELECT COUNT(DISTINCT MEGALL_SUB.JARAT_JARATSZAM) FROM MEGALL MEGALL_SUB WHERE MEGALL_SUB.ALLOMAS_ID = MEGALL.ALLOMAS_ID) AS JARATOK_SZAMA, (MEGALL.INDULAS - MEGALL.ERKEZES) * 24 * 60 AS TARTOZKODASI_IDO_PERCBEN FROM MEGALL JOIN JARAT ON MEGALL.JARAT_JARATSZAM = JARAT.JARATSZAM JOIN ALLOMAS ON MEGALL.ALLOMAS_ID = ALLOMAS.ID ORDER BY ERKEZES ASC, INDULAS ASC</w:t>
+              <w:t xml:space="preserve">SELECT ALLOMAS.NEV AS ALLOMAS_NEV, MEGALL.ERKEZES, MEGALL.INDULAS, (SELECT </w:t>
+            </w:r>
+            <w:proofErr w:type="gramStart"/>
+            <w:r>
+              <w:rPr>
+                <w:rFonts w:ascii="Aptos" w:eastAsia="Aptos" w:hAnsi="Aptos" w:cs="Aptos"/>
+              </w:rPr>
+              <w:t>COUNT(</w:t>
+            </w:r>
+            <w:proofErr w:type="gramEnd"/>
+            <w:r>
+              <w:rPr>
+                <w:rFonts w:ascii="Aptos" w:eastAsia="Aptos" w:hAnsi="Aptos" w:cs="Aptos"/>
+              </w:rPr>
+              <w:t>DISTINCT MEGALL_SUB.JARAT_JARATSZAM) FROM MEGALL MEGALL_SUB WHERE MEGALL_SUB.ALLOMAS_ID = MEGALL.ALLOMAS_ID) AS JARATOK_SZAMA, (MEGALL.INDULAS - MEGALL.ERKEZES) * 24 * 60 AS TARTOZKODASI_IDO_PERCBEN FROM MEGALL JOIN JARAT ON MEGALL.JARAT_JARATSZAM = JARAT.JARATSZAM JOIN ALLOMAS ON MEGALL.ALLOMAS_ID = ALLOMAS.ID ORDER BY ERKEZES ASC, INDULAS ASC</w:t>
             </w:r>
           </w:p>
         </w:tc>
@@ -3971,11 +4452,16 @@
             <w:tcW w:w="2220" w:type="dxa"/>
           </w:tcPr>
           <w:p>
+            <w:proofErr w:type="spellStart"/>
             <w:r>
               <w:t>v</w:t>
             </w:r>
             <w:r>
-              <w:t>onatMenetrendjeL.php: 9.-26. sor</w:t>
+              <w:t>onatMenetrendjeL.php</w:t>
+            </w:r>
+            <w:proofErr w:type="spellEnd"/>
+            <w:r>
+              <w:t>: 9.-26. sor</w:t>
             </w:r>
           </w:p>
         </w:tc>
@@ -4016,7 +4502,21 @@
               <w:rPr>
                 <w:rFonts w:ascii="Aptos" w:eastAsia="Aptos" w:hAnsi="Aptos" w:cs="Aptos"/>
               </w:rPr>
-              <w:t>SELECT JARAT.JARATSZAM, JARAT.TIPUS, COUNT(JEGY.AZONOSITO) AS VASAROLT_JEGYEK_SZAMA FROM JARAT LEFT JOIN JEGY ON JEGY.JARAT_JARATSZAM = JARAT.JARATSZAM GROUP BY JARAT.JARATSZAM, JARAT.TIPUS ORDER BY VASAROLT_JEGYEK_SZAMA DESC</w:t>
+              <w:t xml:space="preserve">SELECT JARAT.JARATSZAM, JARAT.TIPUS, </w:t>
+            </w:r>
+            <w:proofErr w:type="gramStart"/>
+            <w:r>
+              <w:rPr>
+                <w:rFonts w:ascii="Aptos" w:eastAsia="Aptos" w:hAnsi="Aptos" w:cs="Aptos"/>
+              </w:rPr>
+              <w:t>COUNT(</w:t>
+            </w:r>
+            <w:proofErr w:type="gramEnd"/>
+            <w:r>
+              <w:rPr>
+                <w:rFonts w:ascii="Aptos" w:eastAsia="Aptos" w:hAnsi="Aptos" w:cs="Aptos"/>
+              </w:rPr>
+              <w:t>JEGY.AZONOSITO) AS VASAROLT_JEGYEK_SZAMA FROM JARAT LEFT JOIN JEGY ON JEGY.JARAT_JARATSZAM = JARAT.JARATSZAM GROUP BY JARAT.JARATSZAM, JARAT.TIPUS ORDER BY VASAROLT_JEGYEK_SZAMA DESC</w:t>
             </w:r>
           </w:p>
         </w:tc>
@@ -4025,11 +4525,16 @@
             <w:tcW w:w="2220" w:type="dxa"/>
           </w:tcPr>
           <w:p>
+            <w:proofErr w:type="spellStart"/>
             <w:r>
               <w:t>s</w:t>
             </w:r>
             <w:r>
-              <w:t xml:space="preserve">tatisztikaL.php: </w:t>
+              <w:t>tatisztikaL.php</w:t>
+            </w:r>
+            <w:proofErr w:type="spellEnd"/>
+            <w:r>
+              <w:t xml:space="preserve">: </w:t>
             </w:r>
           </w:p>
         </w:tc>
@@ -4206,8 +4711,58 @@
                 <w:szCs w:val="22"/>
               </w:rPr>
               <w:lastRenderedPageBreak/>
-              <w:t>SELECT t.email, COUNT(j.AZONOSITO) AS jegyek_szama</w:t>
-            </w:r>
+              <w:t xml:space="preserve">SELECT </w:t>
+            </w:r>
+            <w:proofErr w:type="gramStart"/>
+            <w:r>
+              <w:rPr>
+                <w:sz w:val="22"/>
+                <w:szCs w:val="22"/>
+              </w:rPr>
+              <w:t>t.email</w:t>
+            </w:r>
+            <w:proofErr w:type="gramEnd"/>
+            <w:r>
+              <w:rPr>
+                <w:sz w:val="22"/>
+                <w:szCs w:val="22"/>
+              </w:rPr>
+              <w:t xml:space="preserve">, </w:t>
+            </w:r>
+            <w:proofErr w:type="gramStart"/>
+            <w:r>
+              <w:rPr>
+                <w:sz w:val="22"/>
+                <w:szCs w:val="22"/>
+              </w:rPr>
+              <w:t>COUNT(</w:t>
+            </w:r>
+            <w:proofErr w:type="spellStart"/>
+            <w:proofErr w:type="gramEnd"/>
+            <w:r>
+              <w:rPr>
+                <w:sz w:val="22"/>
+                <w:szCs w:val="22"/>
+              </w:rPr>
+              <w:t>j.AZONOSITO</w:t>
+            </w:r>
+            <w:proofErr w:type="spellEnd"/>
+            <w:r>
+              <w:rPr>
+                <w:sz w:val="22"/>
+                <w:szCs w:val="22"/>
+              </w:rPr>
+              <w:t xml:space="preserve">) AS </w:t>
+            </w:r>
+            <w:proofErr w:type="spellStart"/>
+            <w:r>
+              <w:rPr>
+                <w:sz w:val="22"/>
+                <w:szCs w:val="22"/>
+              </w:rPr>
+              <w:t>jegyek_szama</w:t>
+            </w:r>
+            <w:proofErr w:type="spellEnd"/>
           </w:p>
           <w:p>
             <w:pPr>
@@ -4239,8 +4794,33 @@
                 <w:sz w:val="22"/>
                 <w:szCs w:val="22"/>
               </w:rPr>
-              <w:t>    JOIN JEGY j ON t.EMAIL = j.TAG_EMAIL</w:t>
-            </w:r>
+              <w:t xml:space="preserve">    JOIN JEGY j ON </w:t>
+            </w:r>
+            <w:proofErr w:type="spellStart"/>
+            <w:r>
+              <w:rPr>
+                <w:sz w:val="22"/>
+                <w:szCs w:val="22"/>
+              </w:rPr>
+              <w:t>t.EMAIL</w:t>
+            </w:r>
+            <w:proofErr w:type="spellEnd"/>
+            <w:r>
+              <w:rPr>
+                <w:sz w:val="22"/>
+                <w:szCs w:val="22"/>
+              </w:rPr>
+              <w:t xml:space="preserve"> = </w:t>
+            </w:r>
+            <w:proofErr w:type="spellStart"/>
+            <w:r>
+              <w:rPr>
+                <w:sz w:val="22"/>
+                <w:szCs w:val="22"/>
+              </w:rPr>
+              <w:t>j.TAG_EMAIL</w:t>
+            </w:r>
+            <w:proofErr w:type="spellEnd"/>
           </w:p>
           <w:p>
             <w:pPr>
@@ -4255,8 +4835,17 @@
                 <w:sz w:val="22"/>
                 <w:szCs w:val="22"/>
               </w:rPr>
-              <w:t>    GROUP BY t.EMAIL</w:t>
-            </w:r>
+              <w:t xml:space="preserve">    GROUP BY </w:t>
+            </w:r>
+            <w:proofErr w:type="spellStart"/>
+            <w:r>
+              <w:rPr>
+                <w:sz w:val="22"/>
+                <w:szCs w:val="22"/>
+              </w:rPr>
+              <w:t>t.EMAIL</w:t>
+            </w:r>
+            <w:proofErr w:type="spellEnd"/>
           </w:p>
         </w:tc>
         <w:tc>
@@ -4271,6 +4860,7 @@
                 <w:szCs w:val="22"/>
               </w:rPr>
             </w:pPr>
+            <w:proofErr w:type="spellStart"/>
             <w:r>
               <w:rPr>
                 <w:sz w:val="22"/>
@@ -4286,6 +4876,7 @@
               </w:rPr>
               <w:t>.php</w:t>
             </w:r>
+            <w:proofErr w:type="spellEnd"/>
           </w:p>
         </w:tc>
         <w:tc>
@@ -4328,14 +4919,7 @@
                 <w:sz w:val="22"/>
                 <w:szCs w:val="22"/>
               </w:rPr>
-              <w:t>Statisztika,</w:t>
-            </w:r>
-            <w:r>
-              <w:rPr>
-                <w:sz w:val="22"/>
-                <w:szCs w:val="22"/>
-              </w:rPr>
-              <w:t xml:space="preserve"> a legnagyobb kapacitással rendelkező járat kiírása.</w:t>
+              <w:t>Statisztika, a legnagyobb kapacitással rendelkező járat kiírása.</w:t>
             </w:r>
           </w:p>
         </w:tc>
@@ -4356,8 +4940,37 @@
                 <w:sz w:val="22"/>
                 <w:szCs w:val="22"/>
               </w:rPr>
-              <w:t>SELECT j.jaratszam, s.kapacitas</w:t>
-            </w:r>
+              <w:t xml:space="preserve">SELECT </w:t>
+            </w:r>
+            <w:proofErr w:type="spellStart"/>
+            <w:proofErr w:type="gramStart"/>
+            <w:r>
+              <w:rPr>
+                <w:sz w:val="22"/>
+                <w:szCs w:val="22"/>
+              </w:rPr>
+              <w:t>j.jaratszam</w:t>
+            </w:r>
+            <w:proofErr w:type="spellEnd"/>
+            <w:proofErr w:type="gramEnd"/>
+            <w:r>
+              <w:rPr>
+                <w:sz w:val="22"/>
+                <w:szCs w:val="22"/>
+              </w:rPr>
+              <w:t xml:space="preserve">, </w:t>
+            </w:r>
+            <w:proofErr w:type="spellStart"/>
+            <w:proofErr w:type="gramStart"/>
+            <w:r>
+              <w:rPr>
+                <w:sz w:val="22"/>
+                <w:szCs w:val="22"/>
+              </w:rPr>
+              <w:t>s.kapacitas</w:t>
+            </w:r>
+            <w:proofErr w:type="spellEnd"/>
+            <w:proofErr w:type="gramEnd"/>
           </w:p>
           <w:p>
             <w:pPr>
@@ -4372,7 +4985,23 @@
                 <w:sz w:val="22"/>
                 <w:szCs w:val="22"/>
               </w:rPr>
-              <w:t>    FROM jarat j</w:t>
+              <w:t xml:space="preserve">    FROM </w:t>
+            </w:r>
+            <w:proofErr w:type="spellStart"/>
+            <w:r>
+              <w:rPr>
+                <w:sz w:val="22"/>
+                <w:szCs w:val="22"/>
+              </w:rPr>
+              <w:t>jarat</w:t>
+            </w:r>
+            <w:proofErr w:type="spellEnd"/>
+            <w:r>
+              <w:rPr>
+                <w:sz w:val="22"/>
+                <w:szCs w:val="22"/>
+              </w:rPr>
+              <w:t xml:space="preserve"> j</w:t>
             </w:r>
           </w:p>
           <w:p>
@@ -4388,8 +5017,58 @@
                 <w:sz w:val="22"/>
                 <w:szCs w:val="22"/>
               </w:rPr>
-              <w:t>    JOIN szerelveny s ON j.szerelveny_mozdonyszam = s.mozdonyszam</w:t>
-            </w:r>
+              <w:t xml:space="preserve">    JOIN </w:t>
+            </w:r>
+            <w:proofErr w:type="spellStart"/>
+            <w:r>
+              <w:rPr>
+                <w:sz w:val="22"/>
+                <w:szCs w:val="22"/>
+              </w:rPr>
+              <w:t>szerelveny</w:t>
+            </w:r>
+            <w:proofErr w:type="spellEnd"/>
+            <w:r>
+              <w:rPr>
+                <w:sz w:val="22"/>
+                <w:szCs w:val="22"/>
+              </w:rPr>
+              <w:t xml:space="preserve"> s ON </w:t>
+            </w:r>
+            <w:proofErr w:type="spellStart"/>
+            <w:proofErr w:type="gramStart"/>
+            <w:r>
+              <w:rPr>
+                <w:sz w:val="22"/>
+                <w:szCs w:val="22"/>
+              </w:rPr>
+              <w:t>j.szerelveny</w:t>
+            </w:r>
+            <w:proofErr w:type="gramEnd"/>
+            <w:r>
+              <w:rPr>
+                <w:sz w:val="22"/>
+                <w:szCs w:val="22"/>
+              </w:rPr>
+              <w:t>_mozdonyszam</w:t>
+            </w:r>
+            <w:proofErr w:type="spellEnd"/>
+            <w:r>
+              <w:rPr>
+                <w:sz w:val="22"/>
+                <w:szCs w:val="22"/>
+              </w:rPr>
+              <w:t xml:space="preserve"> = </w:t>
+            </w:r>
+            <w:proofErr w:type="gramStart"/>
+            <w:r>
+              <w:rPr>
+                <w:sz w:val="22"/>
+                <w:szCs w:val="22"/>
+              </w:rPr>
+              <w:t>s.mozdonyszam</w:t>
+            </w:r>
+            <w:proofErr w:type="gramEnd"/>
           </w:p>
           <w:p>
             <w:pPr>
@@ -4404,7 +5083,25 @@
                 <w:sz w:val="22"/>
                 <w:szCs w:val="22"/>
               </w:rPr>
-              <w:t>    ORDER BY s.kapacitas DESC</w:t>
+              <w:t xml:space="preserve">    ORDER BY </w:t>
+            </w:r>
+            <w:proofErr w:type="spellStart"/>
+            <w:proofErr w:type="gramStart"/>
+            <w:r>
+              <w:rPr>
+                <w:sz w:val="22"/>
+                <w:szCs w:val="22"/>
+              </w:rPr>
+              <w:t>s.kapacitas</w:t>
+            </w:r>
+            <w:proofErr w:type="spellEnd"/>
+            <w:proofErr w:type="gramEnd"/>
+            <w:r>
+              <w:rPr>
+                <w:sz w:val="22"/>
+                <w:szCs w:val="22"/>
+              </w:rPr>
+              <w:t xml:space="preserve"> DESC</w:t>
             </w:r>
           </w:p>
           <w:p>
@@ -4445,6 +5142,7 @@
                 <w:szCs w:val="22"/>
               </w:rPr>
             </w:pPr>
+            <w:proofErr w:type="spellStart"/>
             <w:r>
               <w:rPr>
                 <w:sz w:val="22"/>
@@ -4459,6 +5157,7 @@
               </w:rPr>
               <w:t>.php</w:t>
             </w:r>
+            <w:proofErr w:type="spellEnd"/>
           </w:p>
         </w:tc>
         <w:tc>
@@ -4501,14 +5200,7 @@
                 <w:sz w:val="22"/>
                 <w:szCs w:val="22"/>
               </w:rPr>
-              <w:t>Statisztika,</w:t>
-            </w:r>
-            <w:r>
-              <w:rPr>
-                <w:sz w:val="22"/>
-                <w:szCs w:val="22"/>
-              </w:rPr>
-              <w:t xml:space="preserve"> eladott jegyek száma, áraiknak összege, vásárlási módonként csoportosítva.</w:t>
+              <w:t>Statisztika, eladott jegyek száma, áraiknak összege, vásárlási módonként csoportosítva.</w:t>
             </w:r>
           </w:p>
         </w:tc>
@@ -4529,8 +5221,69 @@
                 <w:sz w:val="22"/>
                 <w:szCs w:val="22"/>
               </w:rPr>
-              <w:t>SELECT v.FIZETESI_MOD, COUNT(j.azonosito) AS darabszam, SUM(j.jegyar) AS osszeg</w:t>
-            </w:r>
+              <w:t xml:space="preserve">SELECT </w:t>
+            </w:r>
+            <w:proofErr w:type="spellStart"/>
+            <w:r>
+              <w:rPr>
+                <w:sz w:val="22"/>
+                <w:szCs w:val="22"/>
+              </w:rPr>
+              <w:t>v.FIZETESI_MOD</w:t>
+            </w:r>
+            <w:proofErr w:type="spellEnd"/>
+            <w:r>
+              <w:rPr>
+                <w:sz w:val="22"/>
+                <w:szCs w:val="22"/>
+              </w:rPr>
+              <w:t>, COUNT(</w:t>
+            </w:r>
+            <w:proofErr w:type="spellStart"/>
+            <w:proofErr w:type="gramStart"/>
+            <w:r>
+              <w:rPr>
+                <w:sz w:val="22"/>
+                <w:szCs w:val="22"/>
+              </w:rPr>
+              <w:t>j.azonosito</w:t>
+            </w:r>
+            <w:proofErr w:type="spellEnd"/>
+            <w:proofErr w:type="gramEnd"/>
+            <w:r>
+              <w:rPr>
+                <w:sz w:val="22"/>
+                <w:szCs w:val="22"/>
+              </w:rPr>
+              <w:t>) AS darabszam, SUM(</w:t>
+            </w:r>
+            <w:proofErr w:type="spellStart"/>
+            <w:proofErr w:type="gramStart"/>
+            <w:r>
+              <w:rPr>
+                <w:sz w:val="22"/>
+                <w:szCs w:val="22"/>
+              </w:rPr>
+              <w:t>j.jegyar</w:t>
+            </w:r>
+            <w:proofErr w:type="spellEnd"/>
+            <w:proofErr w:type="gramEnd"/>
+            <w:r>
+              <w:rPr>
+                <w:sz w:val="22"/>
+                <w:szCs w:val="22"/>
+              </w:rPr>
+              <w:t xml:space="preserve">) AS </w:t>
+            </w:r>
+            <w:proofErr w:type="spellStart"/>
+            <w:r>
+              <w:rPr>
+                <w:sz w:val="22"/>
+                <w:szCs w:val="22"/>
+              </w:rPr>
+              <w:t>osszeg</w:t>
+            </w:r>
+            <w:proofErr w:type="spellEnd"/>
           </w:p>
           <w:p>
             <w:pPr>
@@ -4545,7 +5298,23 @@
                 <w:sz w:val="22"/>
                 <w:szCs w:val="22"/>
               </w:rPr>
-              <w:t>    FROM vasarlas v</w:t>
+              <w:t xml:space="preserve">    FROM </w:t>
+            </w:r>
+            <w:proofErr w:type="spellStart"/>
+            <w:r>
+              <w:rPr>
+                <w:sz w:val="22"/>
+                <w:szCs w:val="22"/>
+              </w:rPr>
+              <w:t>vasarlas</w:t>
+            </w:r>
+            <w:proofErr w:type="spellEnd"/>
+            <w:r>
+              <w:rPr>
+                <w:sz w:val="22"/>
+                <w:szCs w:val="22"/>
+              </w:rPr>
+              <w:t xml:space="preserve"> v</w:t>
             </w:r>
           </w:p>
           <w:p>
@@ -4561,8 +5330,26 @@
                 <w:sz w:val="22"/>
                 <w:szCs w:val="22"/>
               </w:rPr>
-              <w:t>    JOIN JEGY j ON v.id = j.vasarlas_id</w:t>
-            </w:r>
+              <w:t xml:space="preserve">    JOIN JEGY j ON v.id = </w:t>
+            </w:r>
+            <w:proofErr w:type="spellStart"/>
+            <w:proofErr w:type="gramStart"/>
+            <w:r>
+              <w:rPr>
+                <w:sz w:val="22"/>
+                <w:szCs w:val="22"/>
+              </w:rPr>
+              <w:t>j.vasarlas</w:t>
+            </w:r>
+            <w:proofErr w:type="gramEnd"/>
+            <w:r>
+              <w:rPr>
+                <w:sz w:val="22"/>
+                <w:szCs w:val="22"/>
+              </w:rPr>
+              <w:t>_id</w:t>
+            </w:r>
+            <w:proofErr w:type="spellEnd"/>
           </w:p>
           <w:p>
             <w:pPr>
@@ -4577,8 +5364,26 @@
                 <w:sz w:val="22"/>
                 <w:szCs w:val="22"/>
               </w:rPr>
-              <w:t>    GROUP BY v.fizetesi_mod</w:t>
-            </w:r>
+              <w:t xml:space="preserve">    GROUP BY </w:t>
+            </w:r>
+            <w:proofErr w:type="spellStart"/>
+            <w:proofErr w:type="gramStart"/>
+            <w:r>
+              <w:rPr>
+                <w:sz w:val="22"/>
+                <w:szCs w:val="22"/>
+              </w:rPr>
+              <w:t>v.fizetesi</w:t>
+            </w:r>
+            <w:proofErr w:type="gramEnd"/>
+            <w:r>
+              <w:rPr>
+                <w:sz w:val="22"/>
+                <w:szCs w:val="22"/>
+              </w:rPr>
+              <w:t>_mod</w:t>
+            </w:r>
+            <w:proofErr w:type="spellEnd"/>
           </w:p>
         </w:tc>
         <w:tc>
@@ -4593,6 +5398,7 @@
                 <w:szCs w:val="22"/>
               </w:rPr>
             </w:pPr>
+            <w:proofErr w:type="spellStart"/>
             <w:r>
               <w:rPr>
                 <w:sz w:val="22"/>
@@ -4607,6 +5413,7 @@
               </w:rPr>
               <w:t>.php</w:t>
             </w:r>
+            <w:proofErr w:type="spellEnd"/>
           </w:p>
         </w:tc>
         <w:tc>
@@ -4649,14 +5456,7 @@
                 <w:sz w:val="22"/>
                 <w:szCs w:val="22"/>
               </w:rPr>
-              <w:t>Statisztika,</w:t>
-            </w:r>
-            <w:r>
-              <w:rPr>
-                <w:sz w:val="22"/>
-                <w:szCs w:val="22"/>
-              </w:rPr>
-              <w:t xml:space="preserve"> tagoknak az utolsó vásárlási időpontjának kiírása.</w:t>
+              <w:t>Statisztika, tagoknak az utolsó vásárlási időpontjának kiírása.</w:t>
             </w:r>
           </w:p>
         </w:tc>
@@ -4677,8 +5477,58 @@
                 <w:sz w:val="22"/>
                 <w:szCs w:val="22"/>
               </w:rPr>
-              <w:t>SELECT t.EMAIL, MAX(v.DATUM) AS utolso_vasarlas</w:t>
-            </w:r>
+              <w:t xml:space="preserve">SELECT </w:t>
+            </w:r>
+            <w:proofErr w:type="spellStart"/>
+            <w:r>
+              <w:rPr>
+                <w:sz w:val="22"/>
+                <w:szCs w:val="22"/>
+              </w:rPr>
+              <w:t>t.EMAIL</w:t>
+            </w:r>
+            <w:proofErr w:type="spellEnd"/>
+            <w:r>
+              <w:rPr>
+                <w:sz w:val="22"/>
+                <w:szCs w:val="22"/>
+              </w:rPr>
+              <w:t xml:space="preserve">, </w:t>
+            </w:r>
+            <w:proofErr w:type="gramStart"/>
+            <w:r>
+              <w:rPr>
+                <w:sz w:val="22"/>
+                <w:szCs w:val="22"/>
+              </w:rPr>
+              <w:t>MAX(</w:t>
+            </w:r>
+            <w:proofErr w:type="spellStart"/>
+            <w:proofErr w:type="gramEnd"/>
+            <w:r>
+              <w:rPr>
+                <w:sz w:val="22"/>
+                <w:szCs w:val="22"/>
+              </w:rPr>
+              <w:t>v.DATUM</w:t>
+            </w:r>
+            <w:proofErr w:type="spellEnd"/>
+            <w:r>
+              <w:rPr>
+                <w:sz w:val="22"/>
+                <w:szCs w:val="22"/>
+              </w:rPr>
+              <w:t xml:space="preserve">) AS </w:t>
+            </w:r>
+            <w:proofErr w:type="spellStart"/>
+            <w:r>
+              <w:rPr>
+                <w:sz w:val="22"/>
+                <w:szCs w:val="22"/>
+              </w:rPr>
+              <w:t>utolso_vasarlas</w:t>
+            </w:r>
+            <w:proofErr w:type="spellEnd"/>
           </w:p>
           <w:p>
             <w:pPr>
@@ -4709,8 +5559,33 @@
                 <w:sz w:val="22"/>
                 <w:szCs w:val="22"/>
               </w:rPr>
-              <w:t>    JOIN JEGY j ON t.email = j.TAG_EMAIL</w:t>
-            </w:r>
+              <w:t xml:space="preserve">    JOIN JEGY j ON </w:t>
+            </w:r>
+            <w:proofErr w:type="gramStart"/>
+            <w:r>
+              <w:rPr>
+                <w:sz w:val="22"/>
+                <w:szCs w:val="22"/>
+              </w:rPr>
+              <w:t>t.email</w:t>
+            </w:r>
+            <w:proofErr w:type="gramEnd"/>
+            <w:r>
+              <w:rPr>
+                <w:sz w:val="22"/>
+                <w:szCs w:val="22"/>
+              </w:rPr>
+              <w:t xml:space="preserve"> = </w:t>
+            </w:r>
+            <w:proofErr w:type="spellStart"/>
+            <w:r>
+              <w:rPr>
+                <w:sz w:val="22"/>
+                <w:szCs w:val="22"/>
+              </w:rPr>
+              <w:t>j.TAG_EMAIL</w:t>
+            </w:r>
+            <w:proofErr w:type="spellEnd"/>
           </w:p>
           <w:p>
             <w:pPr>
@@ -4725,7 +5600,23 @@
                 <w:sz w:val="22"/>
                 <w:szCs w:val="22"/>
               </w:rPr>
-              <w:t>    JOIN VASARLAS v ON j.VASARLAS_ID = v.ID</w:t>
+              <w:t xml:space="preserve">    JOIN VASARLAS v ON </w:t>
+            </w:r>
+            <w:proofErr w:type="spellStart"/>
+            <w:r>
+              <w:rPr>
+                <w:sz w:val="22"/>
+                <w:szCs w:val="22"/>
+              </w:rPr>
+              <w:t>j.VASARLAS_ID</w:t>
+            </w:r>
+            <w:proofErr w:type="spellEnd"/>
+            <w:r>
+              <w:rPr>
+                <w:sz w:val="22"/>
+                <w:szCs w:val="22"/>
+              </w:rPr>
+              <w:t xml:space="preserve"> = v.ID</w:t>
             </w:r>
           </w:p>
           <w:p>
@@ -4741,8 +5632,17 @@
                 <w:sz w:val="22"/>
                 <w:szCs w:val="22"/>
               </w:rPr>
-              <w:t>    GROUP BY t.EMAIL</w:t>
-            </w:r>
+              <w:t xml:space="preserve">    GROUP BY </w:t>
+            </w:r>
+            <w:proofErr w:type="spellStart"/>
+            <w:r>
+              <w:rPr>
+                <w:sz w:val="22"/>
+                <w:szCs w:val="22"/>
+              </w:rPr>
+              <w:t>t.EMAIL</w:t>
+            </w:r>
+            <w:proofErr w:type="spellEnd"/>
           </w:p>
         </w:tc>
         <w:tc>
@@ -4757,6 +5657,7 @@
                 <w:szCs w:val="22"/>
               </w:rPr>
             </w:pPr>
+            <w:proofErr w:type="spellStart"/>
             <w:r>
               <w:rPr>
                 <w:sz w:val="22"/>
@@ -4771,6 +5672,7 @@
               </w:rPr>
               <w:t>.php</w:t>
             </w:r>
+            <w:proofErr w:type="spellEnd"/>
           </w:p>
         </w:tc>
         <w:tc>
@@ -5240,10 +6142,10 @@
           <w:szCs w:val="28"/>
         </w:rPr>
         <w:drawing>
-          <wp:inline distT="0" distB="0" distL="0" distR="0" wp14:anchorId="124A43FC" wp14:editId="2330F5CB">
-            <wp:extent cx="5760720" cy="2052320"/>
+          <wp:inline distT="0" distB="0" distL="0" distR="0" wp14:anchorId="44CAF19C" wp14:editId="1C730B14">
+            <wp:extent cx="5760720" cy="2056765"/>
             <wp:effectExtent l="0" t="0" r="0" b="0"/>
-            <wp:docPr id="153187673" name="Kép 4" descr="A képen diagram, origami, vázlat, rajz látható&#10;&#10;Előfordulhat, hogy a mesterséges intelligencia által létrehozott tartalom helytelen."/>
+            <wp:docPr id="22266990" name="Kép 2" descr="A képen diagram, vázlat, origami, rajz látható&#10;&#10;Előfordulhat, hogy a mesterséges intelligencia által létrehozott tartalom helytelen."/>
             <wp:cNvGraphicFramePr>
               <a:graphicFrameLocks xmlns:a="http://schemas.openxmlformats.org/drawingml/2006/main" noChangeAspect="1"/>
             </wp:cNvGraphicFramePr>
@@ -5251,7 +6153,7 @@
               <a:graphicData uri="http://schemas.openxmlformats.org/drawingml/2006/picture">
                 <pic:pic xmlns:pic="http://schemas.openxmlformats.org/drawingml/2006/picture">
                   <pic:nvPicPr>
-                    <pic:cNvPr id="153187673" name="Kép 4" descr="A képen diagram, origami, vázlat, rajz látható&#10;&#10;Előfordulhat, hogy a mesterséges intelligencia által létrehozott tartalom helytelen."/>
+                    <pic:cNvPr id="22266990" name="Kép 2" descr="A képen diagram, vázlat, origami, rajz látható&#10;&#10;Előfordulhat, hogy a mesterséges intelligencia által létrehozott tartalom helytelen."/>
                     <pic:cNvPicPr/>
                   </pic:nvPicPr>
                   <pic:blipFill>
@@ -5269,7 +6171,7 @@
                   <pic:spPr>
                     <a:xfrm>
                       <a:off x="0" y="0"/>
-                      <a:ext cx="5760720" cy="2052320"/>
+                      <a:ext cx="5760720" cy="2056765"/>
                     </a:xfrm>
                     <a:prstGeom prst="rect">
                       <a:avLst/>
@@ -5361,8 +6263,30 @@
         <w:rPr>
           <w:rFonts w:ascii="Times New Roman" w:eastAsia="Times New Roman" w:hAnsi="Times New Roman" w:cs="Times New Roman"/>
         </w:rPr>
-        <w:t>, admin id</w:t>
-      </w:r>
+        <w:t xml:space="preserve">, </w:t>
+      </w:r>
+      <w:proofErr w:type="spellStart"/>
+      <w:r>
+        <w:rPr>
+          <w:rFonts w:ascii="Times New Roman" w:eastAsia="Times New Roman" w:hAnsi="Times New Roman" w:cs="Times New Roman"/>
+        </w:rPr>
+        <w:t>admin</w:t>
+      </w:r>
+      <w:proofErr w:type="spellEnd"/>
+      <w:r>
+        <w:rPr>
+          <w:rFonts w:ascii="Times New Roman" w:eastAsia="Times New Roman" w:hAnsi="Times New Roman" w:cs="Times New Roman"/>
+        </w:rPr>
+        <w:t xml:space="preserve"> </w:t>
+      </w:r>
+      <w:proofErr w:type="spellStart"/>
+      <w:r>
+        <w:rPr>
+          <w:rFonts w:ascii="Times New Roman" w:eastAsia="Times New Roman" w:hAnsi="Times New Roman" w:cs="Times New Roman"/>
+        </w:rPr>
+        <w:t>id</w:t>
+      </w:r>
+      <w:proofErr w:type="spellEnd"/>
       <w:r>
         <w:rPr>
           <w:rFonts w:ascii="Times New Roman" w:hAnsi="Times New Roman" w:cs="Times New Roman"/>
@@ -5477,8 +6401,18 @@
           <w:i/>
           <w:iCs/>
         </w:rPr>
-        <w:t>, Tag.email</w:t>
-      </w:r>
+        <w:t xml:space="preserve">, </w:t>
+      </w:r>
+      <w:proofErr w:type="spellStart"/>
+      <w:r>
+        <w:rPr>
+          <w:rFonts w:ascii="Times New Roman" w:eastAsia="Times New Roman" w:hAnsi="Times New Roman" w:cs="Times New Roman"/>
+          <w:i/>
+          <w:iCs/>
+        </w:rPr>
+        <w:t>Tag.email</w:t>
+      </w:r>
+      <w:proofErr w:type="spellEnd"/>
       <w:r>
         <w:rPr>
           <w:rFonts w:ascii="Times New Roman" w:eastAsia="Times New Roman" w:hAnsi="Times New Roman" w:cs="Times New Roman"/>
@@ -5523,8 +6457,16 @@
         <w:rPr>
           <w:rFonts w:ascii="Times New Roman" w:eastAsia="Times New Roman" w:hAnsi="Times New Roman" w:cs="Times New Roman"/>
         </w:rPr>
-        <w:t xml:space="preserve"> Dátum, Fizetési mód )</w:t>
-      </w:r>
+        <w:t xml:space="preserve"> Dátum, Fizetési </w:t>
+      </w:r>
+      <w:proofErr w:type="gramStart"/>
+      <w:r>
+        <w:rPr>
+          <w:rFonts w:ascii="Times New Roman" w:eastAsia="Times New Roman" w:hAnsi="Times New Roman" w:cs="Times New Roman"/>
+        </w:rPr>
+        <w:t>mód )</w:t>
+      </w:r>
+      <w:proofErr w:type="gramEnd"/>
     </w:p>
     <w:p>
       <w:pPr>
@@ -5576,8 +6518,16 @@
           <w:rFonts w:ascii="Times New Roman" w:eastAsia="Times New Roman" w:hAnsi="Times New Roman" w:cs="Times New Roman"/>
           <w:iCs/>
         </w:rPr>
+        <w:t>, Ár</w:t>
+      </w:r>
+      <w:r>
+        <w:rPr>
+          <w:rFonts w:ascii="Times New Roman" w:eastAsia="Times New Roman" w:hAnsi="Times New Roman" w:cs="Times New Roman"/>
+          <w:iCs/>
+        </w:rPr>
         <w:t xml:space="preserve">, </w:t>
       </w:r>
+      <w:proofErr w:type="spellStart"/>
       <w:r>
         <w:rPr>
           <w:rFonts w:ascii="Times New Roman" w:eastAsia="Times New Roman" w:hAnsi="Times New Roman" w:cs="Times New Roman"/>
@@ -5585,6 +6535,7 @@
         </w:rPr>
         <w:t>Szerelvény.mozdonyszám</w:t>
       </w:r>
+      <w:proofErr w:type="spellEnd"/>
       <w:r>
         <w:rPr>
           <w:rFonts w:ascii="Times New Roman" w:eastAsia="Times New Roman" w:hAnsi="Times New Roman" w:cs="Times New Roman"/>
@@ -5698,6 +6649,7 @@
         </w:rPr>
         <w:t>KEDVEZMÉNYEK (</w:t>
       </w:r>
+      <w:proofErr w:type="spellStart"/>
       <w:r>
         <w:rPr>
           <w:rFonts w:ascii="Times New Roman" w:eastAsia="Times New Roman" w:hAnsi="Times New Roman" w:cs="Times New Roman"/>
@@ -5706,13 +6658,22 @@
         <w:t>id</w:t>
       </w:r>
       <w:bookmarkStart w:id="0" w:name="_Hlk192948499"/>
-      <w:r>
-        <w:rPr>
-          <w:rFonts w:ascii="Times New Roman" w:eastAsia="Times New Roman" w:hAnsi="Times New Roman" w:cs="Times New Roman"/>
-        </w:rPr>
-        <w:t>, típus, merete</w:t>
+      <w:proofErr w:type="spellEnd"/>
+      <w:r>
+        <w:rPr>
+          <w:rFonts w:ascii="Times New Roman" w:eastAsia="Times New Roman" w:hAnsi="Times New Roman" w:cs="Times New Roman"/>
+        </w:rPr>
+        <w:t xml:space="preserve">, típus, </w:t>
+      </w:r>
+      <w:proofErr w:type="spellStart"/>
+      <w:r>
+        <w:rPr>
+          <w:rFonts w:ascii="Times New Roman" w:eastAsia="Times New Roman" w:hAnsi="Times New Roman" w:cs="Times New Roman"/>
+        </w:rPr>
+        <w:t>merete</w:t>
       </w:r>
       <w:bookmarkEnd w:id="0"/>
+      <w:proofErr w:type="spellEnd"/>
       <w:r>
         <w:rPr>
           <w:rFonts w:ascii="Times New Roman" w:eastAsia="Times New Roman" w:hAnsi="Times New Roman" w:cs="Times New Roman"/>
@@ -5838,6 +6799,7 @@
           <w:rFonts w:ascii="Times New Roman" w:eastAsia="Arial" w:hAnsi="Times New Roman" w:cs="Times New Roman"/>
         </w:rPr>
       </w:pPr>
+      <w:proofErr w:type="gramStart"/>
       <w:r>
         <w:rPr>
           <w:rFonts w:ascii="Times New Roman" w:eastAsia="Arial" w:hAnsi="Times New Roman" w:cs="Times New Roman"/>
@@ -5872,7 +6834,14 @@
         <w:rPr>
           <w:rFonts w:ascii="Times New Roman" w:eastAsia="Times New Roman" w:hAnsi="Times New Roman" w:cs="Times New Roman"/>
         </w:rPr>
-        <w:t xml:space="preserve">név </w:t>
+        <w:t>név</w:t>
+      </w:r>
+      <w:proofErr w:type="gramEnd"/>
+      <w:r>
+        <w:rPr>
+          <w:rFonts w:ascii="Times New Roman" w:eastAsia="Times New Roman" w:hAnsi="Times New Roman" w:cs="Times New Roman"/>
+        </w:rPr>
+        <w:t xml:space="preserve"> </w:t>
       </w:r>
       <w:r>
         <w:rPr>
@@ -5888,11 +6857,19 @@
           <w:rFonts w:ascii="Times New Roman" w:eastAsia="Arial" w:hAnsi="Times New Roman" w:cs="Times New Roman"/>
         </w:rPr>
       </w:pPr>
+      <w:proofErr w:type="spellStart"/>
       <w:r>
         <w:rPr>
           <w:rFonts w:ascii="Times New Roman" w:eastAsia="Arial" w:hAnsi="Times New Roman" w:cs="Times New Roman"/>
         </w:rPr>
-        <w:t>Admin:</w:t>
+        <w:t>Admin</w:t>
+      </w:r>
+      <w:proofErr w:type="spellEnd"/>
+      <w:r>
+        <w:rPr>
+          <w:rFonts w:ascii="Times New Roman" w:eastAsia="Arial" w:hAnsi="Times New Roman" w:cs="Times New Roman"/>
+        </w:rPr>
+        <w:t>:</w:t>
       </w:r>
     </w:p>
     <w:p>
@@ -5903,6 +6880,7 @@
           <w:rFonts w:ascii="Times New Roman" w:eastAsia="Arial" w:hAnsi="Times New Roman" w:cs="Times New Roman"/>
         </w:rPr>
       </w:pPr>
+      <w:proofErr w:type="gramStart"/>
       <w:r>
         <w:rPr>
           <w:rFonts w:ascii="Times New Roman" w:eastAsia="Arial" w:hAnsi="Times New Roman" w:cs="Times New Roman"/>
@@ -5939,23 +6917,54 @@
         </w:rPr>
         <w:t>név</w:t>
       </w:r>
-      <w:r>
-        <w:rPr>
-          <w:rFonts w:ascii="Times New Roman" w:eastAsia="Times New Roman" w:hAnsi="Times New Roman" w:cs="Times New Roman"/>
-        </w:rPr>
-        <w:t>, admin id</w:t>
-      </w:r>
+      <w:proofErr w:type="gramEnd"/>
+      <w:r>
+        <w:rPr>
+          <w:rFonts w:ascii="Times New Roman" w:eastAsia="Times New Roman" w:hAnsi="Times New Roman" w:cs="Times New Roman"/>
+        </w:rPr>
+        <w:t xml:space="preserve">, </w:t>
+      </w:r>
+      <w:proofErr w:type="spellStart"/>
+      <w:r>
+        <w:rPr>
+          <w:rFonts w:ascii="Times New Roman" w:eastAsia="Times New Roman" w:hAnsi="Times New Roman" w:cs="Times New Roman"/>
+        </w:rPr>
+        <w:t>admin</w:t>
+      </w:r>
+      <w:proofErr w:type="spellEnd"/>
       <w:r>
         <w:rPr>
           <w:rFonts w:ascii="Times New Roman" w:eastAsia="Times New Roman" w:hAnsi="Times New Roman" w:cs="Times New Roman"/>
         </w:rPr>
         <w:t xml:space="preserve"> </w:t>
       </w:r>
+      <w:proofErr w:type="spellStart"/>
+      <w:proofErr w:type="gramStart"/>
+      <w:r>
+        <w:rPr>
+          <w:rFonts w:ascii="Times New Roman" w:eastAsia="Times New Roman" w:hAnsi="Times New Roman" w:cs="Times New Roman"/>
+        </w:rPr>
+        <w:t>id</w:t>
+      </w:r>
+      <w:proofErr w:type="spellEnd"/>
+      <w:r>
+        <w:rPr>
+          <w:rFonts w:ascii="Times New Roman" w:eastAsia="Times New Roman" w:hAnsi="Times New Roman" w:cs="Times New Roman"/>
+        </w:rPr>
+        <w:t xml:space="preserve"> </w:t>
+      </w:r>
       <w:r>
         <w:rPr>
           <w:rFonts w:ascii="Times New Roman" w:eastAsia="Arial" w:hAnsi="Times New Roman" w:cs="Times New Roman"/>
         </w:rPr>
-        <w:t xml:space="preserve">}  </w:t>
+        <w:t>}</w:t>
+      </w:r>
+      <w:proofErr w:type="gramEnd"/>
+      <w:r>
+        <w:rPr>
+          <w:rFonts w:ascii="Times New Roman" w:eastAsia="Arial" w:hAnsi="Times New Roman" w:cs="Times New Roman"/>
+        </w:rPr>
+        <w:t xml:space="preserve">  </w:t>
       </w:r>
     </w:p>
     <w:p>
@@ -5981,6 +6990,7 @@
           <w:rFonts w:ascii="Times New Roman" w:eastAsia="Arial" w:hAnsi="Times New Roman" w:cs="Times New Roman"/>
         </w:rPr>
       </w:pPr>
+      <w:proofErr w:type="gramStart"/>
       <w:r>
         <w:rPr>
           <w:rFonts w:ascii="Times New Roman" w:eastAsia="Arial" w:hAnsi="Times New Roman" w:cs="Times New Roman"/>
@@ -6003,7 +7013,14 @@
         <w:rPr>
           <w:rFonts w:ascii="Times New Roman" w:eastAsia="Times New Roman" w:hAnsi="Times New Roman" w:cs="Times New Roman"/>
         </w:rPr>
-        <w:t>Járat. járatszám</w:t>
+        <w:t>Járat</w:t>
+      </w:r>
+      <w:proofErr w:type="gramEnd"/>
+      <w:r>
+        <w:rPr>
+          <w:rFonts w:ascii="Times New Roman" w:eastAsia="Times New Roman" w:hAnsi="Times New Roman" w:cs="Times New Roman"/>
+        </w:rPr>
+        <w:t>. járatszám</w:t>
       </w:r>
       <w:r>
         <w:rPr>
@@ -6039,8 +7056,17 @@
         <w:rPr>
           <w:rFonts w:ascii="Times New Roman" w:eastAsia="Times New Roman" w:hAnsi="Times New Roman" w:cs="Times New Roman"/>
         </w:rPr>
-        <w:t>, Kedvezmények.ID, Tag.email</w:t>
-      </w:r>
+        <w:t xml:space="preserve">, Kedvezmények.ID, </w:t>
+      </w:r>
+      <w:proofErr w:type="spellStart"/>
+      <w:proofErr w:type="gramStart"/>
+      <w:r>
+        <w:rPr>
+          <w:rFonts w:ascii="Times New Roman" w:eastAsia="Times New Roman" w:hAnsi="Times New Roman" w:cs="Times New Roman"/>
+        </w:rPr>
+        <w:t>Tag.email</w:t>
+      </w:r>
+      <w:proofErr w:type="spellEnd"/>
       <w:r>
         <w:rPr>
           <w:rFonts w:ascii="Times New Roman" w:eastAsia="Times New Roman" w:hAnsi="Times New Roman" w:cs="Times New Roman"/>
@@ -6053,6 +7079,7 @@
         </w:rPr>
         <w:t>}</w:t>
       </w:r>
+      <w:proofErr w:type="gramEnd"/>
     </w:p>
     <w:p>
       <w:pPr>
@@ -6077,6 +7104,7 @@
           <w:rFonts w:ascii="Times New Roman" w:hAnsi="Times New Roman" w:cs="Times New Roman"/>
         </w:rPr>
       </w:pPr>
+      <w:proofErr w:type="gramStart"/>
       <w:r>
         <w:rPr>
           <w:rFonts w:ascii="Times New Roman" w:eastAsia="Arial" w:hAnsi="Times New Roman" w:cs="Times New Roman"/>
@@ -6093,8 +7121,23 @@
         <w:rPr>
           <w:rFonts w:ascii="Times New Roman" w:eastAsia="Arial" w:hAnsi="Times New Roman" w:cs="Times New Roman"/>
         </w:rPr>
-        <w:t>{ Dátum, Fizetési mód }</w:t>
-      </w:r>
+        <w:t>{ Dátum</w:t>
+      </w:r>
+      <w:proofErr w:type="gramEnd"/>
+      <w:r>
+        <w:rPr>
+          <w:rFonts w:ascii="Times New Roman" w:eastAsia="Arial" w:hAnsi="Times New Roman" w:cs="Times New Roman"/>
+        </w:rPr>
+        <w:t xml:space="preserve">, Fizetési </w:t>
+      </w:r>
+      <w:proofErr w:type="gramStart"/>
+      <w:r>
+        <w:rPr>
+          <w:rFonts w:ascii="Times New Roman" w:eastAsia="Arial" w:hAnsi="Times New Roman" w:cs="Times New Roman"/>
+        </w:rPr>
+        <w:t>mód }</w:t>
+      </w:r>
+      <w:proofErr w:type="gramEnd"/>
     </w:p>
     <w:p>
       <w:pPr>
@@ -6119,6 +7162,7 @@
           <w:rFonts w:ascii="Times New Roman" w:eastAsia="Arial" w:hAnsi="Times New Roman" w:cs="Times New Roman"/>
         </w:rPr>
       </w:pPr>
+      <w:proofErr w:type="gramStart"/>
       <w:r>
         <w:rPr>
           <w:rFonts w:ascii="Times New Roman" w:eastAsia="Arial" w:hAnsi="Times New Roman" w:cs="Times New Roman"/>
@@ -6147,19 +7191,48 @@
         <w:rPr>
           <w:rFonts w:ascii="Times New Roman" w:eastAsia="Arial" w:hAnsi="Times New Roman" w:cs="Times New Roman"/>
         </w:rPr>
-        <w:t xml:space="preserve">Típus, </w:t>
-      </w:r>
-      <w:r>
-        <w:rPr>
-          <w:rFonts w:ascii="Times New Roman" w:eastAsia="Times New Roman" w:hAnsi="Times New Roman" w:cs="Times New Roman"/>
-        </w:rPr>
-        <w:t xml:space="preserve">Szerelvény.mozdonyszám </w:t>
-      </w:r>
+        <w:t>Típus</w:t>
+      </w:r>
+      <w:proofErr w:type="gramEnd"/>
       <w:r>
         <w:rPr>
           <w:rFonts w:ascii="Times New Roman" w:eastAsia="Arial" w:hAnsi="Times New Roman" w:cs="Times New Roman"/>
         </w:rPr>
-        <w:t xml:space="preserve">}  </w:t>
+        <w:t>, Ár</w:t>
+      </w:r>
+      <w:r>
+        <w:rPr>
+          <w:rFonts w:ascii="Times New Roman" w:eastAsia="Arial" w:hAnsi="Times New Roman" w:cs="Times New Roman"/>
+        </w:rPr>
+        <w:t xml:space="preserve">, </w:t>
+      </w:r>
+      <w:proofErr w:type="spellStart"/>
+      <w:proofErr w:type="gramStart"/>
+      <w:r>
+        <w:rPr>
+          <w:rFonts w:ascii="Times New Roman" w:eastAsia="Times New Roman" w:hAnsi="Times New Roman" w:cs="Times New Roman"/>
+        </w:rPr>
+        <w:t>Szerelvény.mozdonyszám</w:t>
+      </w:r>
+      <w:proofErr w:type="spellEnd"/>
+      <w:r>
+        <w:rPr>
+          <w:rFonts w:ascii="Times New Roman" w:eastAsia="Times New Roman" w:hAnsi="Times New Roman" w:cs="Times New Roman"/>
+        </w:rPr>
+        <w:t xml:space="preserve"> </w:t>
+      </w:r>
+      <w:r>
+        <w:rPr>
+          <w:rFonts w:ascii="Times New Roman" w:eastAsia="Arial" w:hAnsi="Times New Roman" w:cs="Times New Roman"/>
+        </w:rPr>
+        <w:t>}</w:t>
+      </w:r>
+      <w:proofErr w:type="gramEnd"/>
+      <w:r>
+        <w:rPr>
+          <w:rFonts w:ascii="Times New Roman" w:eastAsia="Arial" w:hAnsi="Times New Roman" w:cs="Times New Roman"/>
+        </w:rPr>
+        <w:t xml:space="preserve">  </w:t>
       </w:r>
     </w:p>
     <w:p>
@@ -6185,6 +7258,7 @@
           <w:rFonts w:ascii="Times New Roman" w:eastAsia="Arial" w:hAnsi="Times New Roman" w:cs="Times New Roman"/>
         </w:rPr>
       </w:pPr>
+      <w:proofErr w:type="gramStart"/>
       <w:r>
         <w:rPr>
           <w:rFonts w:ascii="Times New Roman" w:eastAsia="Arial" w:hAnsi="Times New Roman" w:cs="Times New Roman"/>
@@ -6207,7 +7281,14 @@
         <w:rPr>
           <w:rFonts w:ascii="Times New Roman" w:eastAsia="Times New Roman" w:hAnsi="Times New Roman" w:cs="Times New Roman"/>
         </w:rPr>
-        <w:t xml:space="preserve"> kapacitás </w:t>
+        <w:t xml:space="preserve"> kapacitás</w:t>
+      </w:r>
+      <w:proofErr w:type="gramEnd"/>
+      <w:r>
+        <w:rPr>
+          <w:rFonts w:ascii="Times New Roman" w:eastAsia="Times New Roman" w:hAnsi="Times New Roman" w:cs="Times New Roman"/>
+        </w:rPr>
+        <w:t xml:space="preserve"> </w:t>
       </w:r>
       <w:r>
         <w:rPr>
@@ -6239,6 +7320,7 @@
           <w:rFonts w:ascii="Times New Roman" w:eastAsia="Arial" w:hAnsi="Times New Roman" w:cs="Times New Roman"/>
         </w:rPr>
       </w:pPr>
+      <w:proofErr w:type="gramStart"/>
       <w:r>
         <w:rPr>
           <w:rFonts w:ascii="Times New Roman" w:eastAsia="Arial" w:hAnsi="Times New Roman" w:cs="Times New Roman"/>
@@ -6267,13 +7349,34 @@
         <w:rPr>
           <w:rFonts w:ascii="Times New Roman" w:eastAsia="Times New Roman" w:hAnsi="Times New Roman" w:cs="Times New Roman"/>
         </w:rPr>
-        <w:t xml:space="preserve">név, hely </w:t>
+        <w:t>név</w:t>
+      </w:r>
+      <w:proofErr w:type="gramEnd"/>
+      <w:r>
+        <w:rPr>
+          <w:rFonts w:ascii="Times New Roman" w:eastAsia="Times New Roman" w:hAnsi="Times New Roman" w:cs="Times New Roman"/>
+        </w:rPr>
+        <w:t xml:space="preserve">, </w:t>
+      </w:r>
+      <w:proofErr w:type="gramStart"/>
+      <w:r>
+        <w:rPr>
+          <w:rFonts w:ascii="Times New Roman" w:eastAsia="Times New Roman" w:hAnsi="Times New Roman" w:cs="Times New Roman"/>
+        </w:rPr>
+        <w:t xml:space="preserve">hely </w:t>
       </w:r>
       <w:r>
         <w:rPr>
           <w:rFonts w:ascii="Times New Roman" w:eastAsia="Arial" w:hAnsi="Times New Roman" w:cs="Times New Roman"/>
         </w:rPr>
-        <w:t xml:space="preserve">}  </w:t>
+        <w:t>}</w:t>
+      </w:r>
+      <w:proofErr w:type="gramEnd"/>
+      <w:r>
+        <w:rPr>
+          <w:rFonts w:ascii="Times New Roman" w:eastAsia="Arial" w:hAnsi="Times New Roman" w:cs="Times New Roman"/>
+        </w:rPr>
+        <w:t xml:space="preserve">  </w:t>
       </w:r>
     </w:p>
     <w:p>
@@ -6288,6 +7391,7 @@
         <w:rPr>
           <w:rFonts w:ascii="Times New Roman" w:hAnsi="Times New Roman" w:cs="Times New Roman"/>
         </w:rPr>
+        <w:lastRenderedPageBreak/>
         <w:t>Kedvezmények:</w:t>
       </w:r>
     </w:p>
@@ -6299,18 +7403,26 @@
           <w:rFonts w:ascii="Times New Roman" w:eastAsia="Arial" w:hAnsi="Times New Roman" w:cs="Times New Roman"/>
         </w:rPr>
       </w:pPr>
+      <w:proofErr w:type="gramStart"/>
       <w:r>
         <w:rPr>
           <w:rFonts w:ascii="Times New Roman" w:eastAsia="Arial" w:hAnsi="Times New Roman" w:cs="Times New Roman"/>
         </w:rPr>
-        <w:lastRenderedPageBreak/>
         <w:t xml:space="preserve">{ </w:t>
       </w:r>
-      <w:r>
-        <w:rPr>
-          <w:rFonts w:ascii="Times New Roman" w:eastAsia="Times New Roman" w:hAnsi="Times New Roman" w:cs="Times New Roman"/>
-        </w:rPr>
-        <w:t xml:space="preserve">id </w:t>
+      <w:proofErr w:type="spellStart"/>
+      <w:r>
+        <w:rPr>
+          <w:rFonts w:ascii="Times New Roman" w:eastAsia="Times New Roman" w:hAnsi="Times New Roman" w:cs="Times New Roman"/>
+        </w:rPr>
+        <w:t>id</w:t>
+      </w:r>
+      <w:proofErr w:type="spellEnd"/>
+      <w:r>
+        <w:rPr>
+          <w:rFonts w:ascii="Times New Roman" w:eastAsia="Times New Roman" w:hAnsi="Times New Roman" w:cs="Times New Roman"/>
+        </w:rPr>
+        <w:t xml:space="preserve"> </w:t>
       </w:r>
       <w:r>
         <w:rPr>
@@ -6322,13 +7434,42 @@
         <w:rPr>
           <w:rFonts w:ascii="Times New Roman" w:eastAsia="Times New Roman" w:hAnsi="Times New Roman" w:cs="Times New Roman"/>
         </w:rPr>
-        <w:t xml:space="preserve"> típus, merete </w:t>
+        <w:t xml:space="preserve"> típus</w:t>
+      </w:r>
+      <w:proofErr w:type="gramEnd"/>
+      <w:r>
+        <w:rPr>
+          <w:rFonts w:ascii="Times New Roman" w:eastAsia="Times New Roman" w:hAnsi="Times New Roman" w:cs="Times New Roman"/>
+        </w:rPr>
+        <w:t xml:space="preserve">, </w:t>
+      </w:r>
+      <w:proofErr w:type="spellStart"/>
+      <w:proofErr w:type="gramStart"/>
+      <w:r>
+        <w:rPr>
+          <w:rFonts w:ascii="Times New Roman" w:eastAsia="Times New Roman" w:hAnsi="Times New Roman" w:cs="Times New Roman"/>
+        </w:rPr>
+        <w:t>merete</w:t>
+      </w:r>
+      <w:proofErr w:type="spellEnd"/>
+      <w:r>
+        <w:rPr>
+          <w:rFonts w:ascii="Times New Roman" w:eastAsia="Times New Roman" w:hAnsi="Times New Roman" w:cs="Times New Roman"/>
+        </w:rPr>
+        <w:t xml:space="preserve"> </w:t>
       </w:r>
       <w:r>
         <w:rPr>
           <w:rFonts w:ascii="Times New Roman" w:eastAsia="Arial" w:hAnsi="Times New Roman" w:cs="Times New Roman"/>
         </w:rPr>
-        <w:t xml:space="preserve">}  </w:t>
+        <w:t>}</w:t>
+      </w:r>
+      <w:proofErr w:type="gramEnd"/>
+      <w:r>
+        <w:rPr>
+          <w:rFonts w:ascii="Times New Roman" w:eastAsia="Arial" w:hAnsi="Times New Roman" w:cs="Times New Roman"/>
+        </w:rPr>
+        <w:t xml:space="preserve">  </w:t>
       </w:r>
     </w:p>
     <w:p>
@@ -6354,6 +7495,7 @@
           <w:rFonts w:ascii="Times New Roman" w:eastAsia="Arial" w:hAnsi="Times New Roman" w:cs="Times New Roman"/>
         </w:rPr>
       </w:pPr>
+      <w:proofErr w:type="gramStart"/>
       <w:r>
         <w:rPr>
           <w:rFonts w:ascii="Times New Roman" w:eastAsia="Arial" w:hAnsi="Times New Roman" w:cs="Times New Roman"/>
@@ -6389,7 +7531,23 @@
           <w:rFonts w:ascii="Times New Roman" w:eastAsia="Times New Roman" w:hAnsi="Times New Roman" w:cs="Times New Roman"/>
           <w:iCs/>
         </w:rPr>
-        <w:t>Járat.járatszám, Állomás.ID, Indulási idő, Érkezési idő</w:t>
+        <w:t>Járat.járatszám</w:t>
+      </w:r>
+      <w:proofErr w:type="gramEnd"/>
+      <w:r>
+        <w:rPr>
+          <w:rFonts w:ascii="Times New Roman" w:eastAsia="Times New Roman" w:hAnsi="Times New Roman" w:cs="Times New Roman"/>
+          <w:iCs/>
+        </w:rPr>
+        <w:t xml:space="preserve">, Állomás.ID, Indulási idő, Érkezési </w:t>
+      </w:r>
+      <w:proofErr w:type="gramStart"/>
+      <w:r>
+        <w:rPr>
+          <w:rFonts w:ascii="Times New Roman" w:eastAsia="Times New Roman" w:hAnsi="Times New Roman" w:cs="Times New Roman"/>
+          <w:iCs/>
+        </w:rPr>
+        <w:t>idő</w:t>
       </w:r>
       <w:r>
         <w:rPr>
@@ -6401,7 +7559,14 @@
         <w:rPr>
           <w:rFonts w:ascii="Times New Roman" w:eastAsia="Arial" w:hAnsi="Times New Roman" w:cs="Times New Roman"/>
         </w:rPr>
-        <w:t xml:space="preserve">}  </w:t>
+        <w:t>}</w:t>
+      </w:r>
+      <w:proofErr w:type="gramEnd"/>
+      <w:r>
+        <w:rPr>
+          <w:rFonts w:ascii="Times New Roman" w:eastAsia="Arial" w:hAnsi="Times New Roman" w:cs="Times New Roman"/>
+        </w:rPr>
+        <w:t xml:space="preserve">  </w:t>
       </w:r>
     </w:p>
     <w:p>
@@ -6497,12 +7662,14 @@
         </w:rPr>
         <w:t xml:space="preserve">A </w:t>
       </w:r>
+      <w:proofErr w:type="spellStart"/>
       <w:r>
         <w:rPr>
           <w:rFonts w:ascii="Times New Roman" w:eastAsia="Times New Roman" w:hAnsi="Times New Roman" w:cs="Times New Roman"/>
         </w:rPr>
         <w:t>Admin</w:t>
       </w:r>
+      <w:proofErr w:type="spellEnd"/>
       <w:r>
         <w:rPr>
           <w:rFonts w:ascii="Times New Roman" w:eastAsia="Times New Roman" w:hAnsi="Times New Roman" w:cs="Times New Roman"/>
@@ -6643,11 +7810,19 @@
           <w:rFonts w:ascii="Times New Roman" w:hAnsi="Times New Roman" w:cs="Times New Roman"/>
         </w:rPr>
       </w:pPr>
+      <w:proofErr w:type="gramStart"/>
       <w:r>
         <w:rPr>
           <w:rFonts w:ascii="Times New Roman" w:hAnsi="Times New Roman" w:cs="Times New Roman"/>
         </w:rPr>
-        <w:t xml:space="preserve">A </w:t>
+        <w:t>A</w:t>
+      </w:r>
+      <w:proofErr w:type="gramEnd"/>
+      <w:r>
+        <w:rPr>
+          <w:rFonts w:ascii="Times New Roman" w:hAnsi="Times New Roman" w:cs="Times New Roman"/>
+        </w:rPr>
+        <w:t xml:space="preserve"> </w:t>
       </w:r>
       <w:r>
         <w:rPr>
@@ -6749,12 +7924,14 @@
         </w:rPr>
         <w:t xml:space="preserve">A </w:t>
       </w:r>
+      <w:proofErr w:type="spellStart"/>
       <w:r>
         <w:rPr>
           <w:rFonts w:ascii="Times New Roman" w:eastAsia="Times New Roman" w:hAnsi="Times New Roman" w:cs="Times New Roman"/>
         </w:rPr>
         <w:t>Admin</w:t>
       </w:r>
+      <w:proofErr w:type="spellEnd"/>
       <w:r>
         <w:rPr>
           <w:rFonts w:ascii="Times New Roman" w:eastAsia="Times New Roman" w:hAnsi="Times New Roman" w:cs="Times New Roman"/>
@@ -6896,11 +8073,19 @@
           <w:rFonts w:ascii="Times New Roman" w:hAnsi="Times New Roman" w:cs="Times New Roman"/>
         </w:rPr>
       </w:pPr>
+      <w:proofErr w:type="gramStart"/>
       <w:r>
         <w:rPr>
           <w:rFonts w:ascii="Times New Roman" w:hAnsi="Times New Roman" w:cs="Times New Roman"/>
         </w:rPr>
-        <w:t xml:space="preserve">A </w:t>
+        <w:t>A</w:t>
+      </w:r>
+      <w:proofErr w:type="gramEnd"/>
+      <w:r>
+        <w:rPr>
+          <w:rFonts w:ascii="Times New Roman" w:hAnsi="Times New Roman" w:cs="Times New Roman"/>
+        </w:rPr>
+        <w:t xml:space="preserve"> </w:t>
       </w:r>
       <w:r>
         <w:rPr>
@@ -7014,10 +8199,10 @@
           <w:szCs w:val="32"/>
         </w:rPr>
         <w:drawing>
-          <wp:inline distT="0" distB="0" distL="0" distR="0" wp14:anchorId="1C1ACD4A" wp14:editId="1CFF7502">
-            <wp:extent cx="3954435" cy="6305266"/>
+          <wp:inline distT="0" distB="0" distL="0" distR="0" wp14:anchorId="143408FA" wp14:editId="5C52B717">
+            <wp:extent cx="3770892" cy="6012611"/>
             <wp:effectExtent l="0" t="0" r="0" b="0"/>
-            <wp:docPr id="1279898750" name="Kép 5" descr="A képen szöveg, képernyőkép, Betűtípus, dokumentum látható&#10;&#10;Előfordulhat, hogy a mesterséges intelligencia által létrehozott tartalom helytelen."/>
+            <wp:docPr id="150178990" name="Kép 3" descr="A képen szöveg, képernyőkép, Betűtípus, dokumentum látható&#10;&#10;Előfordulhat, hogy a mesterséges intelligencia által létrehozott tartalom helytelen."/>
             <wp:cNvGraphicFramePr>
               <a:graphicFrameLocks xmlns:a="http://schemas.openxmlformats.org/drawingml/2006/main" noChangeAspect="1"/>
             </wp:cNvGraphicFramePr>
@@ -7025,7 +8210,7 @@
               <a:graphicData uri="http://schemas.openxmlformats.org/drawingml/2006/picture">
                 <pic:pic xmlns:pic="http://schemas.openxmlformats.org/drawingml/2006/picture">
                   <pic:nvPicPr>
-                    <pic:cNvPr id="1279898750" name="Kép 5" descr="A képen szöveg, képernyőkép, Betűtípus, dokumentum látható&#10;&#10;Előfordulhat, hogy a mesterséges intelligencia által létrehozott tartalom helytelen."/>
+                    <pic:cNvPr id="150178990" name="Kép 3" descr="A képen szöveg, képernyőkép, Betűtípus, dokumentum látható&#10;&#10;Előfordulhat, hogy a mesterséges intelligencia által létrehozott tartalom helytelen."/>
                     <pic:cNvPicPr/>
                   </pic:nvPicPr>
                   <pic:blipFill>
@@ -7043,7 +8228,7 @@
                   <pic:spPr>
                     <a:xfrm>
                       <a:off x="0" y="0"/>
-                      <a:ext cx="3962725" cy="6318484"/>
+                      <a:ext cx="3788494" cy="6040677"/>
                     </a:xfrm>
                     <a:prstGeom prst="rect">
                       <a:avLst/>
@@ -7083,6 +8268,7 @@
           <w:sz w:val="28"/>
           <w:szCs w:val="28"/>
         </w:rPr>
+        <w:lastRenderedPageBreak/>
         <w:t>Egyed-esemény mátrix</w:t>
       </w:r>
     </w:p>
@@ -8332,6 +9518,7 @@
   <w:style w:type="character" w:default="1" w:styleId="Bekezdsalapbettpusa">
     <w:name w:val="Default Paragraph Font"/>
     <w:uiPriority w:val="1"/>
+    <w:semiHidden/>
     <w:unhideWhenUsed/>
   </w:style>
   <w:style w:type="table" w:default="1" w:styleId="Normltblzat">

</xml_diff>

<commit_message>
fix: documentacio, index, login, register password
</commit_message>
<xml_diff>
--- a/dokumentacio/dokumentacio.docx
+++ b/dokumentacio/dokumentacio.docx
@@ -1,6 +1,6 @@
 
 <file path=word/document.xml><?xml version="1.0" encoding="utf-8"?>
-<w:document xmlns:wpc="http://schemas.microsoft.com/office/word/2010/wordprocessingCanvas" xmlns:cx="http://schemas.microsoft.com/office/drawing/2014/chartex" xmlns:cx1="http://schemas.microsoft.com/office/drawing/2015/9/8/chartex" xmlns:cx2="http://schemas.microsoft.com/office/drawing/2015/10/21/chartex" xmlns:cx3="http://schemas.microsoft.com/office/drawing/2016/5/9/chartex" xmlns:cx4="http://schemas.microsoft.com/office/drawing/2016/5/10/chartex" xmlns:cx5="http://schemas.microsoft.com/office/drawing/2016/5/11/chartex" xmlns:cx6="http://schemas.microsoft.com/office/drawing/2016/5/12/chartex" xmlns:cx7="http://schemas.microsoft.com/office/drawing/2016/5/13/chartex" xmlns:cx8="http://schemas.microsoft.com/office/drawing/2016/5/14/chartex" xmlns:mc="http://schemas.openxmlformats.org/markup-compatibility/2006" xmlns:aink="http://schemas.microsoft.com/office/drawing/2016/ink" xmlns:am3d="http://schemas.microsoft.com/office/drawing/2017/model3d" xmlns:o="urn:schemas-microsoft-com:office:office" xmlns:r="http://schemas.openxmlformats.org/officeDocument/2006/relationships" xmlns:m="http://schemas.openxmlformats.org/officeDocument/2006/math" xmlns:v="urn:schemas-microsoft-com:vml" xmlns:wp14="http://schemas.microsoft.com/office/word/2010/wordprocessingDrawing" xmlns:wp="http://schemas.openxmlformats.org/drawingml/2006/wordprocessingDrawing" xmlns:w10="urn:schemas-microsoft-com:office:word" xmlns:w="http://schemas.openxmlformats.org/wordprocessingml/2006/main" xmlns:w14="http://schemas.microsoft.com/office/word/2010/wordml" xmlns:w15="http://schemas.microsoft.com/office/word/2012/wordml" xmlns:w16cid="http://schemas.microsoft.com/office/word/2016/wordml/cid" xmlns:w16se="http://schemas.microsoft.com/office/word/2015/wordml/symex" xmlns:wpg="http://schemas.microsoft.com/office/word/2010/wordprocessingGroup" xmlns:wpi="http://schemas.microsoft.com/office/word/2010/wordprocessingInk" xmlns:wne="http://schemas.microsoft.com/office/word/2006/wordml" xmlns:wps="http://schemas.microsoft.com/office/word/2010/wordprocessingShape" mc:Ignorable="w14 w15 w16se w16cid wp14">
+<w:document xmlns:wpc="http://schemas.microsoft.com/office/word/2010/wordprocessingCanvas" xmlns:cx="http://schemas.microsoft.com/office/drawing/2014/chartex" xmlns:cx1="http://schemas.microsoft.com/office/drawing/2015/9/8/chartex" xmlns:cx2="http://schemas.microsoft.com/office/drawing/2015/10/21/chartex" xmlns:cx3="http://schemas.microsoft.com/office/drawing/2016/5/9/chartex" xmlns:cx4="http://schemas.microsoft.com/office/drawing/2016/5/10/chartex" xmlns:cx5="http://schemas.microsoft.com/office/drawing/2016/5/11/chartex" xmlns:cx6="http://schemas.microsoft.com/office/drawing/2016/5/12/chartex" xmlns:cx7="http://schemas.microsoft.com/office/drawing/2016/5/13/chartex" xmlns:cx8="http://schemas.microsoft.com/office/drawing/2016/5/14/chartex" xmlns:mc="http://schemas.openxmlformats.org/markup-compatibility/2006" xmlns:aink="http://schemas.microsoft.com/office/drawing/2016/ink" xmlns:am3d="http://schemas.microsoft.com/office/drawing/2017/model3d" xmlns:o="urn:schemas-microsoft-com:office:office" xmlns:oel="http://schemas.microsoft.com/office/2019/extlst" xmlns:r="http://schemas.openxmlformats.org/officeDocument/2006/relationships" xmlns:m="http://schemas.openxmlformats.org/officeDocument/2006/math" xmlns:v="urn:schemas-microsoft-com:vml" xmlns:wp14="http://schemas.microsoft.com/office/word/2010/wordprocessingDrawing" xmlns:wp="http://schemas.openxmlformats.org/drawingml/2006/wordprocessingDrawing" xmlns:w10="urn:schemas-microsoft-com:office:word" xmlns:w="http://schemas.openxmlformats.org/wordprocessingml/2006/main" xmlns:w14="http://schemas.microsoft.com/office/word/2010/wordml" xmlns:w15="http://schemas.microsoft.com/office/word/2012/wordml" xmlns:w16cex="http://schemas.microsoft.com/office/word/2018/wordml/cex" xmlns:w16cid="http://schemas.microsoft.com/office/word/2016/wordml/cid" xmlns:w16="http://schemas.microsoft.com/office/word/2018/wordml" xmlns:w16du="http://schemas.microsoft.com/office/word/2023/wordml/word16du" xmlns:w16sdtdh="http://schemas.microsoft.com/office/word/2020/wordml/sdtdatahash" xmlns:w16sdtfl="http://schemas.microsoft.com/office/word/2024/wordml/sdtformatlock" xmlns:w16se="http://schemas.microsoft.com/office/word/2015/wordml/symex" xmlns:wpg="http://schemas.microsoft.com/office/word/2010/wordprocessingGroup" xmlns:wpi="http://schemas.microsoft.com/office/word/2010/wordprocessingInk" xmlns:wne="http://schemas.microsoft.com/office/word/2006/wordml" xmlns:wps="http://schemas.microsoft.com/office/word/2010/wordprocessingShape" mc:Ignorable="w14 w15 w16se w16cid w16 w16cex w16sdtdh w16sdtfl w16du wp14">
   <w:body>
     <w:p>
       <w:pPr>
@@ -75,15 +75,7 @@
         <w:jc w:val="center"/>
       </w:pPr>
       <w:r>
-        <w:t xml:space="preserve">Adatbázis alapú rendszerek </w:t>
-      </w:r>
-      <w:proofErr w:type="spellStart"/>
-      <w:r>
-        <w:t>gyak</w:t>
-      </w:r>
-      <w:proofErr w:type="spellEnd"/>
-      <w:r>
-        <w:t>.</w:t>
+        <w:t>Adatbázis alapú rendszerek gyak.</w:t>
       </w:r>
     </w:p>
     <w:p>
@@ -137,15 +129,7 @@
     </w:p>
     <w:p>
       <w:r>
-        <w:t xml:space="preserve">Ez egy vasútmenetrend oldal, segít az utazóknak megtervezni </w:t>
-      </w:r>
-      <w:proofErr w:type="spellStart"/>
-      <w:r>
-        <w:t>vonatos</w:t>
-      </w:r>
-      <w:proofErr w:type="spellEnd"/>
-      <w:r>
-        <w:t xml:space="preserve"> utazásaikat. Megmutatja az aktuális menetrendet, az indulási és érkezési időpontokat és a megállókat. Tartalmaz jegyárakat, online jegyvásárlási lehetőséget és egyéb hasznos információkat, például csatlakozásokat vagy kedvezményeket.</w:t>
+        <w:t>Ez egy vasútmenetrend oldal, segít az utazóknak megtervezni vonatos utazásaikat. Megmutatja az aktuális menetrendet, az indulási és érkezési időpontokat és a megállókat. Tartalmaz jegyárakat, online jegyvásárlási lehetőséget és egyéb hasznos információkat, például csatlakozásokat vagy kedvezményeket.</w:t>
       </w:r>
     </w:p>
     <w:p/>
@@ -201,7 +185,7 @@
         </w:numPr>
       </w:pPr>
       <w:r>
-        <w:t>Vonatkeresés idő és ár alapján</w:t>
+        <w:t>Regisztrálás, bejelentkezés</w:t>
       </w:r>
     </w:p>
     <w:p>
@@ -213,7 +197,7 @@
         </w:numPr>
       </w:pPr>
       <w:r>
-        <w:t>Regisztrálás, bejelentkezés</w:t>
+        <w:t>Menetjegy, pótjegy vásárlása kedvezmények lehetőségével</w:t>
       </w:r>
     </w:p>
     <w:p>
@@ -225,7 +209,13 @@
         </w:numPr>
       </w:pPr>
       <w:r>
-        <w:t>Menetjegy, pótjegy vásárlása kedvezmények lehetőségével</w:t>
+        <w:t>Megvásárol jegyek</w:t>
+      </w:r>
+      <w:r>
+        <w:t xml:space="preserve"> </w:t>
+      </w:r>
+      <w:r>
+        <w:t>megtekintése</w:t>
       </w:r>
     </w:p>
     <w:p>
@@ -237,7 +227,7 @@
         </w:numPr>
       </w:pPr>
       <w:r>
-        <w:t>Bérlet vásárlása kedvezmények lehetőségével</w:t>
+        <w:t>[MOD] Városok, állomások, vonatok, jegyek, tagok, menetrendek hozzáadása, módosítása, törlése</w:t>
       </w:r>
     </w:p>
     <w:p>
@@ -249,31 +239,10 @@
         </w:numPr>
       </w:pPr>
       <w:r>
-        <w:t>Megvásárol jegyek, bérletek megtekintése</w:t>
-      </w:r>
-    </w:p>
-    <w:p>
-      <w:pPr>
-        <w:pStyle w:val="Listaszerbekezds"/>
-        <w:numPr>
-          <w:ilvl w:val="0"/>
-          <w:numId w:val="1"/>
-        </w:numPr>
-      </w:pPr>
-      <w:r>
-        <w:t>[MOD] Városok, állomások, vonatok, jegyek, tagok, menetrendek hozzáadása, módosítása, törlése</w:t>
-      </w:r>
-    </w:p>
-    <w:p>
-      <w:pPr>
-        <w:pStyle w:val="Listaszerbekezds"/>
-        <w:numPr>
-          <w:ilvl w:val="0"/>
-          <w:numId w:val="1"/>
-        </w:numPr>
-      </w:pPr>
-      <w:r>
-        <w:t>[MOD] Statisztika készítése a jegyárusításból</w:t>
+        <w:t xml:space="preserve">[MOD] Statisztika </w:t>
+      </w:r>
+      <w:r>
+        <w:t>lekérése</w:t>
       </w:r>
     </w:p>
     <w:p/>
@@ -2082,13 +2051,8 @@
               <w:spacing w:after="0" w:line="240" w:lineRule="auto"/>
             </w:pPr>
             <w:r>
-              <w:t xml:space="preserve">Adatbázist létrehozó </w:t>
-            </w:r>
-            <w:proofErr w:type="spellStart"/>
-            <w:r>
-              <w:t>szkript</w:t>
-            </w:r>
-            <w:proofErr w:type="spellEnd"/>
+              <w:t>Adatbázist létrehozó szkript</w:t>
+            </w:r>
           </w:p>
         </w:tc>
         <w:tc>
@@ -2452,13 +2416,8 @@
             <w:pPr>
               <w:spacing w:after="0" w:line="240" w:lineRule="auto"/>
             </w:pPr>
-            <w:proofErr w:type="spellStart"/>
-            <w:r>
-              <w:t>Alapadatokat</w:t>
-            </w:r>
-            <w:proofErr w:type="spellEnd"/>
-            <w:r>
-              <w:t xml:space="preserve"> tartalmazó táblákhoz adatfelvitel, módosítás és törlés megvalósítása űrlapon keresztül</w:t>
+            <w:r>
+              <w:t>Alapadatokat tartalmazó táblákhoz adatfelvitel, módosítás és törlés megvalósítása űrlapon keresztül</w:t>
             </w:r>
           </w:p>
         </w:tc>
@@ -2579,14 +2538,9 @@
             <w:pPr>
               <w:spacing w:line="240" w:lineRule="auto"/>
             </w:pPr>
-            <w:proofErr w:type="spellStart"/>
             <w:r>
               <w:lastRenderedPageBreak/>
-              <w:t>Alapadatokat</w:t>
-            </w:r>
-            <w:proofErr w:type="spellEnd"/>
-            <w:r>
-              <w:t xml:space="preserve"> tartalmazó táblák adataihoz lekérdezések készítése</w:t>
+              <w:t>Alapadatokat tartalmazó táblák adataihoz lekérdezések készítése</w:t>
             </w:r>
           </w:p>
         </w:tc>
@@ -2709,13 +2663,8 @@
             <w:pPr>
               <w:spacing w:line="240" w:lineRule="auto"/>
             </w:pPr>
-            <w:proofErr w:type="spellStart"/>
-            <w:r>
-              <w:t>Triggerek</w:t>
-            </w:r>
-            <w:proofErr w:type="spellEnd"/>
-            <w:r>
-              <w:t xml:space="preserve"> írása a specifikációban jelölt funkciókhoz</w:t>
+            <w:r>
+              <w:t>Triggerek írása a specifikációban jelölt funkciókhoz</w:t>
             </w:r>
           </w:p>
         </w:tc>
@@ -3076,7 +3025,6 @@
           <w:szCs w:val="32"/>
         </w:rPr>
       </w:pPr>
-      <w:proofErr w:type="spellStart"/>
       <w:r>
         <w:rPr>
           <w:b/>
@@ -3086,7 +3034,6 @@
         </w:rPr>
         <w:t>Triggerek</w:t>
       </w:r>
-      <w:proofErr w:type="spellEnd"/>
     </w:p>
     <w:p>
       <w:pPr>
@@ -3171,56 +3118,12 @@
           <w:rFonts w:ascii="Times New Roman" w:hAnsi="Times New Roman" w:cs="Times New Roman"/>
         </w:rPr>
       </w:pPr>
-      <w:proofErr w:type="spellStart"/>
-      <w:r>
-        <w:rPr>
-          <w:rFonts w:ascii="Times New Roman" w:hAnsi="Times New Roman" w:cs="Times New Roman"/>
-        </w:rPr>
-        <w:t>create</w:t>
-      </w:r>
-      <w:proofErr w:type="spellEnd"/>
-      <w:r>
-        <w:rPr>
-          <w:rFonts w:ascii="Times New Roman" w:hAnsi="Times New Roman" w:cs="Times New Roman"/>
-        </w:rPr>
-        <w:t xml:space="preserve"> </w:t>
-      </w:r>
-      <w:proofErr w:type="spellStart"/>
-      <w:r>
-        <w:rPr>
-          <w:rFonts w:ascii="Times New Roman" w:hAnsi="Times New Roman" w:cs="Times New Roman"/>
-        </w:rPr>
-        <w:t>or</w:t>
-      </w:r>
-      <w:proofErr w:type="spellEnd"/>
-      <w:r>
-        <w:rPr>
-          <w:rFonts w:ascii="Times New Roman" w:hAnsi="Times New Roman" w:cs="Times New Roman"/>
-        </w:rPr>
-        <w:t xml:space="preserve"> </w:t>
-      </w:r>
-      <w:proofErr w:type="spellStart"/>
-      <w:r>
-        <w:rPr>
-          <w:rFonts w:ascii="Times New Roman" w:hAnsi="Times New Roman" w:cs="Times New Roman"/>
-        </w:rPr>
-        <w:t>replace</w:t>
-      </w:r>
-      <w:proofErr w:type="spellEnd"/>
-      <w:r>
-        <w:rPr>
-          <w:rFonts w:ascii="Times New Roman" w:hAnsi="Times New Roman" w:cs="Times New Roman"/>
-        </w:rPr>
-        <w:t xml:space="preserve"> TRIGGER </w:t>
-      </w:r>
-      <w:proofErr w:type="spellStart"/>
-      <w:r>
-        <w:rPr>
-          <w:rFonts w:ascii="Times New Roman" w:hAnsi="Times New Roman" w:cs="Times New Roman"/>
-        </w:rPr>
-        <w:t>set_vasarlas_date</w:t>
-      </w:r>
-      <w:proofErr w:type="spellEnd"/>
+      <w:r>
+        <w:rPr>
+          <w:rFonts w:ascii="Times New Roman" w:hAnsi="Times New Roman" w:cs="Times New Roman"/>
+        </w:rPr>
+        <w:t>create or replace TRIGGER set_vasarlas_date</w:t>
+      </w:r>
     </w:p>
     <w:p>
       <w:pPr>
@@ -3275,21 +3178,7 @@
         <w:rPr>
           <w:rFonts w:ascii="Times New Roman" w:hAnsi="Times New Roman" w:cs="Times New Roman"/>
         </w:rPr>
-        <w:t xml:space="preserve"> </w:t>
-      </w:r>
-      <w:proofErr w:type="gramStart"/>
-      <w:r>
-        <w:rPr>
-          <w:rFonts w:ascii="Times New Roman" w:hAnsi="Times New Roman" w:cs="Times New Roman"/>
-        </w:rPr>
-        <w:t>:NEW.DATUM</w:t>
-      </w:r>
-      <w:proofErr w:type="gramEnd"/>
-      <w:r>
-        <w:rPr>
-          <w:rFonts w:ascii="Times New Roman" w:hAnsi="Times New Roman" w:cs="Times New Roman"/>
-        </w:rPr>
-        <w:t xml:space="preserve"> := SYSDATE;</w:t>
+        <w:t xml:space="preserve"> :NEW.DATUM := SYSDATE;</w:t>
       </w:r>
     </w:p>
     <w:p>
@@ -3344,56 +3233,12 @@
           <w:rFonts w:ascii="Times New Roman" w:hAnsi="Times New Roman" w:cs="Times New Roman"/>
         </w:rPr>
       </w:pPr>
-      <w:proofErr w:type="spellStart"/>
-      <w:r>
-        <w:rPr>
-          <w:rFonts w:ascii="Times New Roman" w:hAnsi="Times New Roman" w:cs="Times New Roman"/>
-        </w:rPr>
-        <w:t>create</w:t>
-      </w:r>
-      <w:proofErr w:type="spellEnd"/>
-      <w:r>
-        <w:rPr>
-          <w:rFonts w:ascii="Times New Roman" w:hAnsi="Times New Roman" w:cs="Times New Roman"/>
-        </w:rPr>
-        <w:t xml:space="preserve"> </w:t>
-      </w:r>
-      <w:proofErr w:type="spellStart"/>
-      <w:r>
-        <w:rPr>
-          <w:rFonts w:ascii="Times New Roman" w:hAnsi="Times New Roman" w:cs="Times New Roman"/>
-        </w:rPr>
-        <w:t>or</w:t>
-      </w:r>
-      <w:proofErr w:type="spellEnd"/>
-      <w:r>
-        <w:rPr>
-          <w:rFonts w:ascii="Times New Roman" w:hAnsi="Times New Roman" w:cs="Times New Roman"/>
-        </w:rPr>
-        <w:t xml:space="preserve"> </w:t>
-      </w:r>
-      <w:proofErr w:type="spellStart"/>
-      <w:r>
-        <w:rPr>
-          <w:rFonts w:ascii="Times New Roman" w:hAnsi="Times New Roman" w:cs="Times New Roman"/>
-        </w:rPr>
-        <w:t>replace</w:t>
-      </w:r>
-      <w:proofErr w:type="spellEnd"/>
-      <w:r>
-        <w:rPr>
-          <w:rFonts w:ascii="Times New Roman" w:hAnsi="Times New Roman" w:cs="Times New Roman"/>
-        </w:rPr>
-        <w:t xml:space="preserve"> TRIGGER </w:t>
-      </w:r>
-      <w:proofErr w:type="spellStart"/>
-      <w:r>
-        <w:rPr>
-          <w:rFonts w:ascii="Times New Roman" w:hAnsi="Times New Roman" w:cs="Times New Roman"/>
-        </w:rPr>
-        <w:t>unique_tag_email</w:t>
-      </w:r>
-      <w:proofErr w:type="spellEnd"/>
+      <w:r>
+        <w:rPr>
+          <w:rFonts w:ascii="Times New Roman" w:hAnsi="Times New Roman" w:cs="Times New Roman"/>
+        </w:rPr>
+        <w:t>create or replace TRIGGER unique_tag_email</w:t>
+      </w:r>
     </w:p>
     <w:p>
       <w:pPr>
@@ -3448,21 +3293,7 @@
         <w:rPr>
           <w:rFonts w:ascii="Times New Roman" w:hAnsi="Times New Roman" w:cs="Times New Roman"/>
         </w:rPr>
-        <w:t xml:space="preserve"> </w:t>
-      </w:r>
-      <w:proofErr w:type="spellStart"/>
-      <w:r>
-        <w:rPr>
-          <w:rFonts w:ascii="Times New Roman" w:hAnsi="Times New Roman" w:cs="Times New Roman"/>
-        </w:rPr>
-        <w:t>v_exists</w:t>
-      </w:r>
-      <w:proofErr w:type="spellEnd"/>
-      <w:r>
-        <w:rPr>
-          <w:rFonts w:ascii="Times New Roman" w:hAnsi="Times New Roman" w:cs="Times New Roman"/>
-        </w:rPr>
-        <w:t xml:space="preserve"> NUMBER;</w:t>
+        <w:t xml:space="preserve"> v_exists NUMBER;</w:t>
       </w:r>
     </w:p>
     <w:p>
@@ -3490,49 +3321,7 @@
         <w:rPr>
           <w:rFonts w:ascii="Times New Roman" w:hAnsi="Times New Roman" w:cs="Times New Roman"/>
         </w:rPr>
-        <w:t xml:space="preserve"> SELECT </w:t>
-      </w:r>
-      <w:proofErr w:type="gramStart"/>
-      <w:r>
-        <w:rPr>
-          <w:rFonts w:ascii="Times New Roman" w:hAnsi="Times New Roman" w:cs="Times New Roman"/>
-        </w:rPr>
-        <w:t>COUNT(</w:t>
-      </w:r>
-      <w:proofErr w:type="gramEnd"/>
-      <w:r>
-        <w:rPr>
-          <w:rFonts w:ascii="Times New Roman" w:hAnsi="Times New Roman" w:cs="Times New Roman"/>
-        </w:rPr>
-        <w:t xml:space="preserve">*) INTO </w:t>
-      </w:r>
-      <w:proofErr w:type="spellStart"/>
-      <w:r>
-        <w:rPr>
-          <w:rFonts w:ascii="Times New Roman" w:hAnsi="Times New Roman" w:cs="Times New Roman"/>
-        </w:rPr>
-        <w:t>v_exists</w:t>
-      </w:r>
-      <w:proofErr w:type="spellEnd"/>
-      <w:r>
-        <w:rPr>
-          <w:rFonts w:ascii="Times New Roman" w:hAnsi="Times New Roman" w:cs="Times New Roman"/>
-        </w:rPr>
-        <w:t xml:space="preserve"> FROM ADMIN WHERE email = :</w:t>
-      </w:r>
-      <w:proofErr w:type="spellStart"/>
-      <w:r>
-        <w:rPr>
-          <w:rFonts w:ascii="Times New Roman" w:hAnsi="Times New Roman" w:cs="Times New Roman"/>
-        </w:rPr>
-        <w:t>NEW.email</w:t>
-      </w:r>
-      <w:proofErr w:type="spellEnd"/>
-      <w:r>
-        <w:rPr>
-          <w:rFonts w:ascii="Times New Roman" w:hAnsi="Times New Roman" w:cs="Times New Roman"/>
-        </w:rPr>
-        <w:t>;</w:t>
+        <w:t xml:space="preserve"> SELECT COUNT(*) INTO v_exists FROM ADMIN WHERE email = :NEW.email;</w:t>
       </w:r>
     </w:p>
     <w:p>
@@ -3546,21 +3335,7 @@
         <w:rPr>
           <w:rFonts w:ascii="Times New Roman" w:hAnsi="Times New Roman" w:cs="Times New Roman"/>
         </w:rPr>
-        <w:t xml:space="preserve"> IF </w:t>
-      </w:r>
-      <w:proofErr w:type="spellStart"/>
-      <w:r>
-        <w:rPr>
-          <w:rFonts w:ascii="Times New Roman" w:hAnsi="Times New Roman" w:cs="Times New Roman"/>
-        </w:rPr>
-        <w:t>v_exists</w:t>
-      </w:r>
-      <w:proofErr w:type="spellEnd"/>
-      <w:r>
-        <w:rPr>
-          <w:rFonts w:ascii="Times New Roman" w:hAnsi="Times New Roman" w:cs="Times New Roman"/>
-        </w:rPr>
-        <w:t xml:space="preserve"> &gt; 0 THEN</w:t>
+        <w:t xml:space="preserve"> IF v_exists &gt; 0 THEN</w:t>
       </w:r>
     </w:p>
     <w:p>
@@ -3574,35 +3349,7 @@
         <w:rPr>
           <w:rFonts w:ascii="Times New Roman" w:hAnsi="Times New Roman" w:cs="Times New Roman"/>
         </w:rPr>
-        <w:t xml:space="preserve"> RAISE_APPLICATION_</w:t>
-      </w:r>
-      <w:proofErr w:type="gramStart"/>
-      <w:r>
-        <w:rPr>
-          <w:rFonts w:ascii="Times New Roman" w:hAnsi="Times New Roman" w:cs="Times New Roman"/>
-        </w:rPr>
-        <w:t>ERROR(</w:t>
-      </w:r>
-      <w:proofErr w:type="gramEnd"/>
-      <w:r>
-        <w:rPr>
-          <w:rFonts w:ascii="Times New Roman" w:hAnsi="Times New Roman" w:cs="Times New Roman"/>
-        </w:rPr>
-        <w:t xml:space="preserve">-20001, 'Ez az email már foglalt egy </w:t>
-      </w:r>
-      <w:proofErr w:type="spellStart"/>
-      <w:r>
-        <w:rPr>
-          <w:rFonts w:ascii="Times New Roman" w:hAnsi="Times New Roman" w:cs="Times New Roman"/>
-        </w:rPr>
-        <w:t>adminnál</w:t>
-      </w:r>
-      <w:proofErr w:type="spellEnd"/>
-      <w:r>
-        <w:rPr>
-          <w:rFonts w:ascii="Times New Roman" w:hAnsi="Times New Roman" w:cs="Times New Roman"/>
-        </w:rPr>
-        <w:t>.');</w:t>
+        <w:t xml:space="preserve"> RAISE_APPLICATION_ERROR(-20001, 'Ez az email már foglalt egy adminnál.');</w:t>
       </w:r>
     </w:p>
     <w:p>
@@ -3647,35 +3394,7 @@
         <w:rPr>
           <w:rFonts w:ascii="Times New Roman" w:hAnsi="Times New Roman" w:cs="Times New Roman"/>
         </w:rPr>
-        <w:t xml:space="preserve">Ez a </w:t>
-      </w:r>
-      <w:proofErr w:type="spellStart"/>
-      <w:r>
-        <w:rPr>
-          <w:rFonts w:ascii="Times New Roman" w:hAnsi="Times New Roman" w:cs="Times New Roman"/>
-        </w:rPr>
-        <w:t>trigger</w:t>
-      </w:r>
-      <w:proofErr w:type="spellEnd"/>
-      <w:r>
-        <w:rPr>
-          <w:rFonts w:ascii="Times New Roman" w:hAnsi="Times New Roman" w:cs="Times New Roman"/>
-        </w:rPr>
-        <w:t xml:space="preserve"> azért felelős, hogy ne </w:t>
-      </w:r>
-      <w:proofErr w:type="spellStart"/>
-      <w:r>
-        <w:rPr>
-          <w:rFonts w:ascii="Times New Roman" w:hAnsi="Times New Roman" w:cs="Times New Roman"/>
-        </w:rPr>
-        <w:t>kerülhessen</w:t>
-      </w:r>
-      <w:proofErr w:type="spellEnd"/>
-      <w:r>
-        <w:rPr>
-          <w:rFonts w:ascii="Times New Roman" w:hAnsi="Times New Roman" w:cs="Times New Roman"/>
-        </w:rPr>
-        <w:t xml:space="preserve"> be olyan megálló, ahol az érkezési idő kisebb,</w:t>
+        <w:t>Ez a trigger azért felelős, hogy ne kerülhessen be olyan megálló, ahol az érkezési idő kisebb,</w:t>
       </w:r>
     </w:p>
     <w:p>
@@ -3759,21 +3478,8 @@
         <w:rPr>
           <w:rFonts w:ascii="Times New Roman" w:hAnsi="Times New Roman" w:cs="Times New Roman"/>
         </w:rPr>
-        <w:t xml:space="preserve"> </w:t>
-      </w:r>
-      <w:proofErr w:type="gramStart"/>
-      <w:r>
-        <w:rPr>
-          <w:rFonts w:ascii="Times New Roman" w:hAnsi="Times New Roman" w:cs="Times New Roman"/>
-        </w:rPr>
-        <w:t>IF :</w:t>
-      </w:r>
-      <w:proofErr w:type="gramEnd"/>
-      <w:r>
-        <w:rPr>
-          <w:rFonts w:ascii="Times New Roman" w:hAnsi="Times New Roman" w:cs="Times New Roman"/>
-        </w:rPr>
-        <w:t>NEW.ERKEZES IS NOT NULL AND :NEW.INDULAS IS NOT NULL AND :NEW.ERKEZES &gt;</w:t>
+        <w:lastRenderedPageBreak/>
+        <w:t xml:space="preserve"> IF :NEW.ERKEZES IS NOT NULL AND :NEW.INDULAS IS NOT NULL AND :NEW.ERKEZES &gt;</w:t>
       </w:r>
     </w:p>
     <w:p>
@@ -3783,20 +3489,11 @@
           <w:rFonts w:ascii="Times New Roman" w:hAnsi="Times New Roman" w:cs="Times New Roman"/>
         </w:rPr>
       </w:pPr>
-      <w:proofErr w:type="gramStart"/>
-      <w:r>
-        <w:rPr>
-          <w:rFonts w:ascii="Times New Roman" w:hAnsi="Times New Roman" w:cs="Times New Roman"/>
-        </w:rPr>
-        <w:lastRenderedPageBreak/>
-        <w:t>:NEW.INDULAS</w:t>
-      </w:r>
-      <w:proofErr w:type="gramEnd"/>
-      <w:r>
-        <w:rPr>
-          <w:rFonts w:ascii="Times New Roman" w:hAnsi="Times New Roman" w:cs="Times New Roman"/>
-        </w:rPr>
-        <w:t xml:space="preserve"> THEN</w:t>
+      <w:r>
+        <w:rPr>
+          <w:rFonts w:ascii="Times New Roman" w:hAnsi="Times New Roman" w:cs="Times New Roman"/>
+        </w:rPr>
+        <w:t>:NEW.INDULAS THEN</w:t>
       </w:r>
     </w:p>
     <w:p>
@@ -3810,21 +3507,7 @@
         <w:rPr>
           <w:rFonts w:ascii="Times New Roman" w:hAnsi="Times New Roman" w:cs="Times New Roman"/>
         </w:rPr>
-        <w:t xml:space="preserve"> RAISE_APPLICATION_</w:t>
-      </w:r>
-      <w:proofErr w:type="gramStart"/>
-      <w:r>
-        <w:rPr>
-          <w:rFonts w:ascii="Times New Roman" w:hAnsi="Times New Roman" w:cs="Times New Roman"/>
-        </w:rPr>
-        <w:t>ERROR(</w:t>
-      </w:r>
-      <w:proofErr w:type="gramEnd"/>
-      <w:r>
-        <w:rPr>
-          <w:rFonts w:ascii="Times New Roman" w:hAnsi="Times New Roman" w:cs="Times New Roman"/>
-        </w:rPr>
-        <w:t>-20001, 'Az érkezési idő nem lehet későbbi az indulásnál.');</w:t>
+        <w:t xml:space="preserve"> RAISE_APPLICATION_ERROR(-20001, 'Az érkezési idő nem lehet későbbi az indulásnál.');</w:t>
       </w:r>
     </w:p>
     <w:p>
@@ -3939,21 +3622,7 @@
         <w:rPr>
           <w:rFonts w:ascii="Times New Roman" w:hAnsi="Times New Roman" w:cs="Times New Roman"/>
         </w:rPr>
-        <w:t xml:space="preserve"> </w:t>
-      </w:r>
-      <w:proofErr w:type="gramStart"/>
-      <w:r>
-        <w:rPr>
-          <w:rFonts w:ascii="Times New Roman" w:hAnsi="Times New Roman" w:cs="Times New Roman"/>
-        </w:rPr>
-        <w:t>IF :</w:t>
-      </w:r>
-      <w:proofErr w:type="gramEnd"/>
-      <w:r>
-        <w:rPr>
-          <w:rFonts w:ascii="Times New Roman" w:hAnsi="Times New Roman" w:cs="Times New Roman"/>
-        </w:rPr>
-        <w:t>NEW.NEV IS NOT NULL THEN</w:t>
+        <w:t xml:space="preserve"> IF :NEW.NEV IS NOT NULL THEN</w:t>
       </w:r>
     </w:p>
     <w:p>
@@ -3967,21 +3636,7 @@
         <w:rPr>
           <w:rFonts w:ascii="Times New Roman" w:hAnsi="Times New Roman" w:cs="Times New Roman"/>
         </w:rPr>
-        <w:t xml:space="preserve"> </w:t>
-      </w:r>
-      <w:proofErr w:type="gramStart"/>
-      <w:r>
-        <w:rPr>
-          <w:rFonts w:ascii="Times New Roman" w:hAnsi="Times New Roman" w:cs="Times New Roman"/>
-        </w:rPr>
-        <w:t>:NEW.NEV</w:t>
-      </w:r>
-      <w:proofErr w:type="gramEnd"/>
-      <w:r>
-        <w:rPr>
-          <w:rFonts w:ascii="Times New Roman" w:hAnsi="Times New Roman" w:cs="Times New Roman"/>
-        </w:rPr>
-        <w:t xml:space="preserve"> := UPPER(SUBSTR(:NEW.NEV, 1, 1)) || LOWER(SUBSTR(:NEW.NEV, 2));</w:t>
+        <w:t xml:space="preserve"> :NEW.NEV := UPPER(SUBSTR(:NEW.NEV, 1, 1)) || LOWER(SUBSTR(:NEW.NEV, 2));</w:t>
       </w:r>
     </w:p>
     <w:p>
@@ -4113,23 +3768,23 @@
           <w:sz w:val="22"/>
           <w:szCs w:val="22"/>
         </w:rPr>
-        <w:t xml:space="preserve">    </w:t>
-      </w:r>
-      <w:proofErr w:type="spellStart"/>
-      <w:r>
+        <w:t>    n_email IN VARCHAR2,</w:t>
+      </w:r>
+    </w:p>
+    <w:p>
+      <w:pPr>
+        <w:spacing w:after="0"/>
         <w:rPr>
           <w:sz w:val="22"/>
           <w:szCs w:val="22"/>
         </w:rPr>
-        <w:t>n_email</w:t>
-      </w:r>
-      <w:proofErr w:type="spellEnd"/>
+      </w:pPr>
       <w:r>
         <w:rPr>
           <w:sz w:val="22"/>
           <w:szCs w:val="22"/>
         </w:rPr>
-        <w:t xml:space="preserve"> IN VARCHAR2,</w:t>
+        <w:t>    n_pswrd IN VARCHAR2,</w:t>
       </w:r>
     </w:p>
     <w:p>
@@ -4145,23 +3800,23 @@
           <w:sz w:val="22"/>
           <w:szCs w:val="22"/>
         </w:rPr>
-        <w:t xml:space="preserve">    </w:t>
-      </w:r>
-      <w:proofErr w:type="spellStart"/>
-      <w:r>
+        <w:t>    n_name IN VARCHAR2</w:t>
+      </w:r>
+    </w:p>
+    <w:p>
+      <w:pPr>
+        <w:spacing w:after="0"/>
         <w:rPr>
           <w:sz w:val="22"/>
           <w:szCs w:val="22"/>
         </w:rPr>
-        <w:t>n_pswrd</w:t>
-      </w:r>
-      <w:proofErr w:type="spellEnd"/>
+      </w:pPr>
       <w:r>
         <w:rPr>
           <w:sz w:val="22"/>
           <w:szCs w:val="22"/>
         </w:rPr>
-        <w:t xml:space="preserve"> IN VARCHAR2,</w:t>
+        <w:t>) AS</w:t>
       </w:r>
     </w:p>
     <w:p>
@@ -4177,23 +3832,23 @@
           <w:sz w:val="22"/>
           <w:szCs w:val="22"/>
         </w:rPr>
-        <w:t xml:space="preserve">    </w:t>
-      </w:r>
-      <w:proofErr w:type="spellStart"/>
-      <w:r>
+        <w:t>BEGIN</w:t>
+      </w:r>
+    </w:p>
+    <w:p>
+      <w:pPr>
+        <w:spacing w:after="0"/>
         <w:rPr>
           <w:sz w:val="22"/>
           <w:szCs w:val="22"/>
         </w:rPr>
-        <w:t>n_name</w:t>
-      </w:r>
-      <w:proofErr w:type="spellEnd"/>
+      </w:pPr>
       <w:r>
         <w:rPr>
           <w:sz w:val="22"/>
           <w:szCs w:val="22"/>
         </w:rPr>
-        <w:t xml:space="preserve"> IN VARCHAR2</w:t>
+        <w:t>    INSERT INTO TAG (EMAIL, JELSZO, NEV)</w:t>
       </w:r>
     </w:p>
     <w:p>
@@ -4209,7 +3864,7 @@
           <w:sz w:val="22"/>
           <w:szCs w:val="22"/>
         </w:rPr>
-        <w:t>) AS</w:t>
+        <w:t>    VALUES (n_email, n_pswrd, n_name);</w:t>
       </w:r>
     </w:p>
     <w:p>
@@ -4225,7 +3880,18 @@
           <w:sz w:val="22"/>
           <w:szCs w:val="22"/>
         </w:rPr>
-        <w:t>BEGIN</w:t>
+        <w:t>END;</w:t>
+      </w:r>
+    </w:p>
+    <w:p>
+      <w:pPr>
+        <w:spacing w:before="360" w:after="120"/>
+      </w:pPr>
+      <w:r>
+        <w:t>Vásárlás ID-t ez számolja ki, max ID + 1</w:t>
+      </w:r>
+      <w:r>
+        <w:t>. Php-ból meghívható.</w:t>
       </w:r>
     </w:p>
     <w:p>
@@ -4241,7 +3907,7 @@
           <w:sz w:val="22"/>
           <w:szCs w:val="22"/>
         </w:rPr>
-        <w:t>    INSERT INTO TAG (EMAIL, JELSZO, NEV)</w:t>
+        <w:t>CREATE OR REPLACE EDITIONABLE PROCEDURE "C##ALONKX"."GET_NEXT_VASARLAS_ID" (</w:t>
       </w:r>
     </w:p>
     <w:p>
@@ -4257,55 +3923,55 @@
           <w:sz w:val="22"/>
           <w:szCs w:val="22"/>
         </w:rPr>
-        <w:t>    VALUES (</w:t>
-      </w:r>
-      <w:proofErr w:type="spellStart"/>
-      <w:r>
+        <w:t>    p_next_id OUT NUMBER</w:t>
+      </w:r>
+    </w:p>
+    <w:p>
+      <w:pPr>
+        <w:spacing w:after="0"/>
         <w:rPr>
           <w:sz w:val="22"/>
           <w:szCs w:val="22"/>
         </w:rPr>
-        <w:t>n_email</w:t>
-      </w:r>
-      <w:proofErr w:type="spellEnd"/>
+      </w:pPr>
       <w:r>
         <w:rPr>
           <w:sz w:val="22"/>
           <w:szCs w:val="22"/>
         </w:rPr>
-        <w:t xml:space="preserve">, </w:t>
-      </w:r>
-      <w:proofErr w:type="spellStart"/>
-      <w:r>
+        <w:t>)</w:t>
+      </w:r>
+    </w:p>
+    <w:p>
+      <w:pPr>
+        <w:spacing w:after="0"/>
         <w:rPr>
           <w:sz w:val="22"/>
           <w:szCs w:val="22"/>
         </w:rPr>
-        <w:t>n_pswrd</w:t>
-      </w:r>
-      <w:proofErr w:type="spellEnd"/>
+      </w:pPr>
       <w:r>
         <w:rPr>
           <w:sz w:val="22"/>
           <w:szCs w:val="22"/>
         </w:rPr>
-        <w:t xml:space="preserve">, </w:t>
-      </w:r>
-      <w:proofErr w:type="spellStart"/>
-      <w:r>
+        <w:t>AS</w:t>
+      </w:r>
+    </w:p>
+    <w:p>
+      <w:pPr>
+        <w:spacing w:after="0"/>
         <w:rPr>
           <w:sz w:val="22"/>
           <w:szCs w:val="22"/>
         </w:rPr>
-        <w:t>n_name</w:t>
-      </w:r>
-      <w:proofErr w:type="spellEnd"/>
+      </w:pPr>
       <w:r>
         <w:rPr>
           <w:sz w:val="22"/>
           <w:szCs w:val="22"/>
         </w:rPr>
-        <w:t>);</w:t>
+        <w:t>BEGIN</w:t>
       </w:r>
     </w:p>
     <w:p>
@@ -4321,156 +3987,8 @@
           <w:sz w:val="22"/>
           <w:szCs w:val="22"/>
         </w:rPr>
-        <w:t>END;</w:t>
-      </w:r>
-    </w:p>
-    <w:p>
-      <w:pPr>
-        <w:spacing w:before="360" w:after="120"/>
-      </w:pPr>
-      <w:r>
-        <w:t xml:space="preserve">Vásárlás ID-t ez számolja ki, </w:t>
-      </w:r>
-      <w:proofErr w:type="spellStart"/>
-      <w:r>
-        <w:t>max</w:t>
-      </w:r>
-      <w:proofErr w:type="spellEnd"/>
-      <w:r>
-        <w:t xml:space="preserve"> ID + 1</w:t>
-      </w:r>
-      <w:r>
-        <w:t>. Php-</w:t>
-      </w:r>
-      <w:proofErr w:type="spellStart"/>
-      <w:r>
-        <w:t>ból</w:t>
-      </w:r>
-      <w:proofErr w:type="spellEnd"/>
-      <w:r>
-        <w:t xml:space="preserve"> meghívható.</w:t>
-      </w:r>
-    </w:p>
-    <w:p>
-      <w:pPr>
-        <w:spacing w:after="0"/>
-        <w:rPr>
-          <w:sz w:val="22"/>
-          <w:szCs w:val="22"/>
-        </w:rPr>
-      </w:pPr>
-      <w:r>
-        <w:rPr>
-          <w:sz w:val="22"/>
-          <w:szCs w:val="22"/>
-        </w:rPr>
-        <w:t>CREATE OR REPLACE EDITIONABLE PROCEDURE "C##ALONKX"."GET_NEXT_VASARLAS_ID" (</w:t>
-      </w:r>
-    </w:p>
-    <w:p>
-      <w:pPr>
-        <w:spacing w:after="0"/>
-        <w:rPr>
-          <w:sz w:val="22"/>
-          <w:szCs w:val="22"/>
-        </w:rPr>
-      </w:pPr>
-      <w:r>
-        <w:rPr>
-          <w:sz w:val="22"/>
-          <w:szCs w:val="22"/>
-        </w:rPr>
-        <w:t xml:space="preserve">    </w:t>
-      </w:r>
-      <w:proofErr w:type="spellStart"/>
-      <w:r>
-        <w:rPr>
-          <w:sz w:val="22"/>
-          <w:szCs w:val="22"/>
-        </w:rPr>
-        <w:t>p_next_id</w:t>
-      </w:r>
-      <w:proofErr w:type="spellEnd"/>
-      <w:r>
-        <w:rPr>
-          <w:sz w:val="22"/>
-          <w:szCs w:val="22"/>
-        </w:rPr>
-        <w:t xml:space="preserve"> OUT NUMBER</w:t>
-      </w:r>
-    </w:p>
-    <w:p>
-      <w:pPr>
-        <w:spacing w:after="0"/>
-        <w:rPr>
-          <w:sz w:val="22"/>
-          <w:szCs w:val="22"/>
-        </w:rPr>
-      </w:pPr>
-      <w:r>
-        <w:rPr>
-          <w:sz w:val="22"/>
-          <w:szCs w:val="22"/>
-        </w:rPr>
-        <w:t>)</w:t>
-      </w:r>
-    </w:p>
-    <w:p>
-      <w:pPr>
-        <w:spacing w:after="0"/>
-        <w:rPr>
-          <w:sz w:val="22"/>
-          <w:szCs w:val="22"/>
-        </w:rPr>
-      </w:pPr>
-      <w:r>
-        <w:rPr>
-          <w:sz w:val="22"/>
-          <w:szCs w:val="22"/>
-        </w:rPr>
-        <w:t>AS</w:t>
-      </w:r>
-    </w:p>
-    <w:p>
-      <w:pPr>
-        <w:spacing w:after="0"/>
-        <w:rPr>
-          <w:sz w:val="22"/>
-          <w:szCs w:val="22"/>
-        </w:rPr>
-      </w:pPr>
-      <w:r>
-        <w:rPr>
-          <w:sz w:val="22"/>
-          <w:szCs w:val="22"/>
-        </w:rPr>
-        <w:t>BEGIN</w:t>
-      </w:r>
-    </w:p>
-    <w:p>
-      <w:pPr>
-        <w:spacing w:after="0"/>
-        <w:rPr>
-          <w:sz w:val="22"/>
-          <w:szCs w:val="22"/>
-        </w:rPr>
-      </w:pPr>
-      <w:r>
-        <w:rPr>
-          <w:sz w:val="22"/>
-          <w:szCs w:val="22"/>
-        </w:rPr>
-        <w:t xml:space="preserve">    SELECT NVL(MAX(ID), 0) + 1 INTO </w:t>
-      </w:r>
-      <w:proofErr w:type="spellStart"/>
-      <w:r>
-        <w:rPr>
-          <w:sz w:val="22"/>
-          <w:szCs w:val="22"/>
-        </w:rPr>
-        <w:t>p_next_id</w:t>
-      </w:r>
-      <w:proofErr w:type="spellEnd"/>
+        <w:t>    SELECT NVL(MAX(ID), 0) + 1 INTO p_next_id</w:t>
+      </w:r>
     </w:p>
     <w:p>
       <w:pPr>
@@ -4521,6 +4039,7 @@
           <w:sz w:val="32"/>
           <w:szCs w:val="32"/>
         </w:rPr>
+        <w:lastRenderedPageBreak/>
         <w:t>Összetett lekérdezések</w:t>
       </w:r>
     </w:p>
@@ -4536,7 +4055,6 @@
           <w:b/>
           <w:bCs/>
         </w:rPr>
-        <w:lastRenderedPageBreak/>
         <w:t>Csabai Bálint István</w:t>
       </w:r>
     </w:p>
@@ -4712,21 +4230,7 @@
               <w:rPr>
                 <w:rFonts w:ascii="Times New Roman" w:eastAsia="Times New Roman" w:hAnsi="Times New Roman" w:cs="Times New Roman"/>
               </w:rPr>
-              <w:t xml:space="preserve">        NULL AS MASODIK_</w:t>
-            </w:r>
-            <w:proofErr w:type="gramStart"/>
-            <w:r>
-              <w:rPr>
-                <w:rFonts w:ascii="Times New Roman" w:eastAsia="Times New Roman" w:hAnsi="Times New Roman" w:cs="Times New Roman"/>
-              </w:rPr>
-              <w:t xml:space="preserve">JARAT,   </w:t>
-            </w:r>
-            <w:proofErr w:type="gramEnd"/>
-            <w:r>
-              <w:rPr>
-                <w:rFonts w:ascii="Times New Roman" w:eastAsia="Times New Roman" w:hAnsi="Times New Roman" w:cs="Times New Roman"/>
-              </w:rPr>
-              <w:t xml:space="preserve">      a1.NEV AS </w:t>
+              <w:t xml:space="preserve">        NULL AS MASODIK_JARAT,         a1.NEV AS </w:t>
             </w:r>
           </w:p>
           <w:p>
@@ -4738,46 +4242,18 @@
               <w:rPr>
                 <w:rFonts w:ascii="Times New Roman" w:eastAsia="Times New Roman" w:hAnsi="Times New Roman" w:cs="Times New Roman"/>
               </w:rPr>
-              <w:t>INDULASI_</w:t>
-            </w:r>
-            <w:proofErr w:type="gramStart"/>
+              <w:t xml:space="preserve">INDULASI_ALLOMAS,         a2.NEV AS </w:t>
+            </w:r>
+          </w:p>
+          <w:p>
+            <w:pPr>
+              <w:spacing w:after="0" w:line="258" w:lineRule="auto"/>
+            </w:pPr>
             <w:r>
               <w:rPr>
                 <w:rFonts w:ascii="Times New Roman" w:eastAsia="Times New Roman" w:hAnsi="Times New Roman" w:cs="Times New Roman"/>
               </w:rPr>
-              <w:t xml:space="preserve">ALLOMAS,   </w:t>
-            </w:r>
-            <w:proofErr w:type="gramEnd"/>
-            <w:r>
-              <w:rPr>
-                <w:rFonts w:ascii="Times New Roman" w:eastAsia="Times New Roman" w:hAnsi="Times New Roman" w:cs="Times New Roman"/>
-              </w:rPr>
-              <w:t xml:space="preserve">      a2.NEV AS </w:t>
-            </w:r>
-          </w:p>
-          <w:p>
-            <w:pPr>
-              <w:spacing w:after="0" w:line="258" w:lineRule="auto"/>
-            </w:pPr>
-            <w:r>
-              <w:rPr>
-                <w:rFonts w:ascii="Times New Roman" w:eastAsia="Times New Roman" w:hAnsi="Times New Roman" w:cs="Times New Roman"/>
-              </w:rPr>
-              <w:t>ERKEZESI_</w:t>
-            </w:r>
-            <w:proofErr w:type="gramStart"/>
-            <w:r>
-              <w:rPr>
-                <w:rFonts w:ascii="Times New Roman" w:eastAsia="Times New Roman" w:hAnsi="Times New Roman" w:cs="Times New Roman"/>
-              </w:rPr>
-              <w:t xml:space="preserve">ALLOMAS,   </w:t>
-            </w:r>
-            <w:proofErr w:type="gramEnd"/>
-            <w:r>
-              <w:rPr>
-                <w:rFonts w:ascii="Times New Roman" w:eastAsia="Times New Roman" w:hAnsi="Times New Roman" w:cs="Times New Roman"/>
-              </w:rPr>
-              <w:t xml:space="preserve">      m1.INDULAS AS INDULASI_IDO, </w:t>
+              <w:t xml:space="preserve">ERKEZESI_ALLOMAS,         m1.INDULAS AS INDULASI_IDO, </w:t>
             </w:r>
           </w:p>
           <w:p>
@@ -4901,21 +4377,29 @@
               <w:rPr>
                 <w:rFonts w:ascii="Times New Roman" w:eastAsia="Times New Roman" w:hAnsi="Times New Roman" w:cs="Times New Roman"/>
               </w:rPr>
-              <w:t xml:space="preserve">        m1.INDULAS </w:t>
-            </w:r>
-            <w:proofErr w:type="gramStart"/>
+              <w:t xml:space="preserve">        m1.INDULAS &lt; m2.ERKEZES </w:t>
+            </w:r>
+          </w:p>
+          <w:p>
+            <w:pPr>
+              <w:spacing w:after="22"/>
+            </w:pPr>
             <w:r>
               <w:rPr>
                 <w:rFonts w:ascii="Times New Roman" w:eastAsia="Times New Roman" w:hAnsi="Times New Roman" w:cs="Times New Roman"/>
               </w:rPr>
-              <w:t>&lt; m</w:t>
-            </w:r>
-            <w:proofErr w:type="gramEnd"/>
+              <w:t xml:space="preserve">        AND a1.NEV = </w:t>
+            </w:r>
+          </w:p>
+          <w:p>
+            <w:pPr>
+              <w:spacing w:after="0"/>
+            </w:pPr>
             <w:r>
               <w:rPr>
                 <w:rFonts w:ascii="Times New Roman" w:eastAsia="Times New Roman" w:hAnsi="Times New Roman" w:cs="Times New Roman"/>
               </w:rPr>
-              <w:t xml:space="preserve">2.ERKEZES </w:t>
+              <w:t xml:space="preserve">:p_indulasi_allomas </w:t>
             </w:r>
           </w:p>
           <w:p>
@@ -4926,84 +4410,18 @@
               <w:rPr>
                 <w:rFonts w:ascii="Times New Roman" w:eastAsia="Times New Roman" w:hAnsi="Times New Roman" w:cs="Times New Roman"/>
               </w:rPr>
-              <w:t xml:space="preserve">        AND a1.NEV = </w:t>
-            </w:r>
-          </w:p>
-          <w:p>
-            <w:pPr>
-              <w:spacing w:after="0"/>
-            </w:pPr>
-            <w:proofErr w:type="gramStart"/>
+              <w:t xml:space="preserve">        AND a2.NEV = </w:t>
+            </w:r>
+          </w:p>
+          <w:p>
+            <w:pPr>
+              <w:spacing w:after="21"/>
+            </w:pPr>
             <w:r>
               <w:rPr>
                 <w:rFonts w:ascii="Times New Roman" w:eastAsia="Times New Roman" w:hAnsi="Times New Roman" w:cs="Times New Roman"/>
               </w:rPr>
-              <w:t>:</w:t>
-            </w:r>
-            <w:proofErr w:type="spellStart"/>
-            <w:r>
-              <w:rPr>
-                <w:rFonts w:ascii="Times New Roman" w:eastAsia="Times New Roman" w:hAnsi="Times New Roman" w:cs="Times New Roman"/>
-              </w:rPr>
-              <w:t>p</w:t>
-            </w:r>
-            <w:proofErr w:type="gramEnd"/>
-            <w:r>
-              <w:rPr>
-                <w:rFonts w:ascii="Times New Roman" w:eastAsia="Times New Roman" w:hAnsi="Times New Roman" w:cs="Times New Roman"/>
-              </w:rPr>
-              <w:t>_indulasi_allomas</w:t>
-            </w:r>
-            <w:proofErr w:type="spellEnd"/>
-            <w:r>
-              <w:rPr>
-                <w:rFonts w:ascii="Times New Roman" w:eastAsia="Times New Roman" w:hAnsi="Times New Roman" w:cs="Times New Roman"/>
-              </w:rPr>
-              <w:t xml:space="preserve"> </w:t>
-            </w:r>
-          </w:p>
-          <w:p>
-            <w:pPr>
-              <w:spacing w:after="22"/>
-            </w:pPr>
-            <w:r>
-              <w:rPr>
-                <w:rFonts w:ascii="Times New Roman" w:eastAsia="Times New Roman" w:hAnsi="Times New Roman" w:cs="Times New Roman"/>
-              </w:rPr>
-              <w:t xml:space="preserve">        AND a2.NEV = </w:t>
-            </w:r>
-          </w:p>
-          <w:p>
-            <w:pPr>
-              <w:spacing w:after="21"/>
-            </w:pPr>
-            <w:proofErr w:type="gramStart"/>
-            <w:r>
-              <w:rPr>
-                <w:rFonts w:ascii="Times New Roman" w:eastAsia="Times New Roman" w:hAnsi="Times New Roman" w:cs="Times New Roman"/>
-              </w:rPr>
-              <w:t>:</w:t>
-            </w:r>
-            <w:proofErr w:type="spellStart"/>
-            <w:r>
-              <w:rPr>
-                <w:rFonts w:ascii="Times New Roman" w:eastAsia="Times New Roman" w:hAnsi="Times New Roman" w:cs="Times New Roman"/>
-              </w:rPr>
-              <w:t>p</w:t>
-            </w:r>
-            <w:proofErr w:type="gramEnd"/>
-            <w:r>
-              <w:rPr>
-                <w:rFonts w:ascii="Times New Roman" w:eastAsia="Times New Roman" w:hAnsi="Times New Roman" w:cs="Times New Roman"/>
-              </w:rPr>
-              <w:t>_erkezesi_allomas</w:t>
-            </w:r>
-            <w:proofErr w:type="spellEnd"/>
-            <w:r>
-              <w:rPr>
-                <w:rFonts w:ascii="Times New Roman" w:eastAsia="Times New Roman" w:hAnsi="Times New Roman" w:cs="Times New Roman"/>
-              </w:rPr>
-              <w:t xml:space="preserve"> </w:t>
+              <w:t xml:space="preserve">:p_erkezesi_allomas </w:t>
             </w:r>
           </w:p>
           <w:p>
@@ -5030,19 +4448,11 @@
             <w:pPr>
               <w:spacing w:after="58"/>
             </w:pPr>
-            <w:proofErr w:type="spellStart"/>
             <w:r>
               <w:rPr>
                 <w:rFonts w:ascii="Times New Roman" w:eastAsia="Times New Roman" w:hAnsi="Times New Roman" w:cs="Times New Roman"/>
               </w:rPr>
-              <w:t>search.php</w:t>
-            </w:r>
-            <w:proofErr w:type="spellEnd"/>
-            <w:r>
-              <w:rPr>
-                <w:rFonts w:ascii="Times New Roman" w:eastAsia="Times New Roman" w:hAnsi="Times New Roman" w:cs="Times New Roman"/>
-              </w:rPr>
-              <w:t xml:space="preserve">: </w:t>
+              <w:t xml:space="preserve">search.php: </w:t>
             </w:r>
           </w:p>
           <w:p>
@@ -5100,28 +4510,8 @@
               <w:rPr>
                 <w:rFonts w:ascii="Times New Roman" w:eastAsia="Times New Roman" w:hAnsi="Times New Roman" w:cs="Times New Roman"/>
               </w:rPr>
-              <w:t>(</w:t>
-            </w:r>
-            <w:proofErr w:type="spellStart"/>
-            <w:r>
-              <w:rPr>
-                <w:rFonts w:ascii="Times New Roman" w:eastAsia="Times New Roman" w:hAnsi="Times New Roman" w:cs="Times New Roman"/>
-              </w:rPr>
-              <w:t>egyébb</w:t>
-            </w:r>
-            <w:proofErr w:type="spellEnd"/>
-            <w:r>
-              <w:rPr>
-                <w:rFonts w:ascii="Times New Roman" w:eastAsia="Times New Roman" w:hAnsi="Times New Roman" w:cs="Times New Roman"/>
-              </w:rPr>
-              <w:t xml:space="preserve"> szűrések </w:t>
-            </w:r>
-            <w:r>
-              <w:rPr>
-                <w:rFonts w:ascii="Times New Roman" w:eastAsia="Times New Roman" w:hAnsi="Times New Roman" w:cs="Times New Roman"/>
-              </w:rPr>
               <w:lastRenderedPageBreak/>
-              <w:t xml:space="preserve">az átszállásra) </w:t>
+              <w:t xml:space="preserve">(egyébb szűrések az átszállásra) </w:t>
             </w:r>
           </w:p>
         </w:tc>
@@ -5149,46 +4539,38 @@
               <w:rPr>
                 <w:rFonts w:ascii="Times New Roman" w:eastAsia="Times New Roman" w:hAnsi="Times New Roman" w:cs="Times New Roman"/>
               </w:rPr>
-              <w:t xml:space="preserve">        m1.JARAT_JARATSZAM AS ELSO_</w:t>
-            </w:r>
-            <w:proofErr w:type="gramStart"/>
+              <w:t xml:space="preserve">        m1.JARAT_JARATSZAM AS ELSO_JARAT,         </w:t>
+            </w:r>
             <w:r>
               <w:rPr>
                 <w:rFonts w:ascii="Times New Roman" w:eastAsia="Times New Roman" w:hAnsi="Times New Roman" w:cs="Times New Roman"/>
               </w:rPr>
-              <w:t xml:space="preserve">JARAT,   </w:t>
-            </w:r>
-            <w:proofErr w:type="gramEnd"/>
+              <w:lastRenderedPageBreak/>
+              <w:t xml:space="preserve">m3.JARAT_JARATSZAM AS </w:t>
+            </w:r>
+          </w:p>
+          <w:p>
+            <w:pPr>
+              <w:spacing w:after="0"/>
+            </w:pPr>
             <w:r>
               <w:rPr>
                 <w:rFonts w:ascii="Times New Roman" w:eastAsia="Times New Roman" w:hAnsi="Times New Roman" w:cs="Times New Roman"/>
               </w:rPr>
-              <w:t xml:space="preserve">      m3.JARAT_JARATSZAM AS </w:t>
-            </w:r>
-          </w:p>
-          <w:p>
-            <w:pPr>
-              <w:spacing w:after="0"/>
-            </w:pPr>
-            <w:r>
+              <w:t xml:space="preserve">MASODIK_JARAT, </w:t>
+            </w:r>
+          </w:p>
+          <w:p>
+            <w:pPr>
+              <w:spacing w:after="21"/>
               <w:rPr>
                 <w:rFonts w:ascii="Times New Roman" w:eastAsia="Times New Roman" w:hAnsi="Times New Roman" w:cs="Times New Roman"/>
               </w:rPr>
-              <w:t xml:space="preserve">MASODIK_JARAT, </w:t>
-            </w:r>
-          </w:p>
-          <w:p>
-            <w:pPr>
-              <w:spacing w:after="21"/>
+            </w:pPr>
+            <w:r>
               <w:rPr>
                 <w:rFonts w:ascii="Times New Roman" w:eastAsia="Times New Roman" w:hAnsi="Times New Roman" w:cs="Times New Roman"/>
               </w:rPr>
-            </w:pPr>
-            <w:r>
-              <w:rPr>
-                <w:rFonts w:ascii="Times New Roman" w:eastAsia="Times New Roman" w:hAnsi="Times New Roman" w:cs="Times New Roman"/>
-              </w:rPr>
-              <w:lastRenderedPageBreak/>
               <w:t xml:space="preserve">        a1.NEV AS </w:t>
             </w:r>
           </w:p>
@@ -5201,93 +4583,51 @@
               <w:rPr>
                 <w:rFonts w:ascii="Times New Roman" w:eastAsia="Times New Roman" w:hAnsi="Times New Roman" w:cs="Times New Roman"/>
               </w:rPr>
-              <w:t>INDULASI_</w:t>
-            </w:r>
-            <w:proofErr w:type="gramStart"/>
+              <w:t xml:space="preserve">INDULASI_ALLOMAS,         a3.NEV AS </w:t>
+            </w:r>
+          </w:p>
+          <w:p>
+            <w:pPr>
+              <w:spacing w:after="0" w:line="258" w:lineRule="auto"/>
+            </w:pPr>
             <w:r>
               <w:rPr>
                 <w:rFonts w:ascii="Times New Roman" w:eastAsia="Times New Roman" w:hAnsi="Times New Roman" w:cs="Times New Roman"/>
               </w:rPr>
-              <w:t xml:space="preserve">ALLOMAS,   </w:t>
-            </w:r>
-            <w:proofErr w:type="gramEnd"/>
+              <w:t xml:space="preserve">ERKEZESI_ALLOMAS,         m1.INDULAS AS INDULASI_IDO, </w:t>
+            </w:r>
+          </w:p>
+          <w:p>
+            <w:pPr>
+              <w:spacing w:after="0" w:line="278" w:lineRule="auto"/>
+            </w:pPr>
             <w:r>
               <w:rPr>
                 <w:rFonts w:ascii="Times New Roman" w:eastAsia="Times New Roman" w:hAnsi="Times New Roman" w:cs="Times New Roman"/>
               </w:rPr>
-              <w:t xml:space="preserve">      a3.NEV AS </w:t>
-            </w:r>
-          </w:p>
-          <w:p>
-            <w:pPr>
-              <w:spacing w:after="0" w:line="258" w:lineRule="auto"/>
+              <w:t xml:space="preserve">        m4.ERKEZES AS ERKEZESI_IDO, </w:t>
+            </w:r>
+          </w:p>
+          <w:p>
+            <w:pPr>
+              <w:spacing w:after="20"/>
             </w:pPr>
             <w:r>
               <w:rPr>
                 <w:rFonts w:ascii="Times New Roman" w:eastAsia="Times New Roman" w:hAnsi="Times New Roman" w:cs="Times New Roman"/>
               </w:rPr>
-              <w:t>ERKEZESI_</w:t>
-            </w:r>
-            <w:proofErr w:type="gramStart"/>
+              <w:t xml:space="preserve">        a2.NEV AS </w:t>
+            </w:r>
+          </w:p>
+          <w:p>
+            <w:pPr>
+              <w:spacing w:after="46" w:line="238" w:lineRule="auto"/>
+            </w:pPr>
             <w:r>
               <w:rPr>
                 <w:rFonts w:ascii="Times New Roman" w:eastAsia="Times New Roman" w:hAnsi="Times New Roman" w:cs="Times New Roman"/>
               </w:rPr>
-              <w:t xml:space="preserve">ALLOMAS,   </w:t>
-            </w:r>
-            <w:proofErr w:type="gramEnd"/>
-            <w:r>
-              <w:rPr>
-                <w:rFonts w:ascii="Times New Roman" w:eastAsia="Times New Roman" w:hAnsi="Times New Roman" w:cs="Times New Roman"/>
-              </w:rPr>
-              <w:t xml:space="preserve">      m1.INDULAS AS INDULASI_IDO, </w:t>
-            </w:r>
-          </w:p>
-          <w:p>
-            <w:pPr>
-              <w:spacing w:after="0" w:line="278" w:lineRule="auto"/>
-            </w:pPr>
-            <w:r>
-              <w:rPr>
-                <w:rFonts w:ascii="Times New Roman" w:eastAsia="Times New Roman" w:hAnsi="Times New Roman" w:cs="Times New Roman"/>
-              </w:rPr>
-              <w:t xml:space="preserve">        m4.ERKEZES AS ERKEZESI_IDO, </w:t>
-            </w:r>
-          </w:p>
-          <w:p>
-            <w:pPr>
-              <w:spacing w:after="20"/>
-            </w:pPr>
-            <w:r>
-              <w:rPr>
-                <w:rFonts w:ascii="Times New Roman" w:eastAsia="Times New Roman" w:hAnsi="Times New Roman" w:cs="Times New Roman"/>
-              </w:rPr>
-              <w:t xml:space="preserve">        a2.NEV AS </w:t>
-            </w:r>
-          </w:p>
-          <w:p>
-            <w:pPr>
-              <w:spacing w:after="46" w:line="238" w:lineRule="auto"/>
-            </w:pPr>
-            <w:r>
-              <w:rPr>
-                <w:rFonts w:ascii="Times New Roman" w:eastAsia="Times New Roman" w:hAnsi="Times New Roman" w:cs="Times New Roman"/>
-              </w:rPr>
-              <w:t>ATSZALLAS_</w:t>
-            </w:r>
-            <w:proofErr w:type="gramStart"/>
-            <w:r>
-              <w:rPr>
-                <w:rFonts w:ascii="Times New Roman" w:eastAsia="Times New Roman" w:hAnsi="Times New Roman" w:cs="Times New Roman"/>
-              </w:rPr>
-              <w:t xml:space="preserve">ALLOMAS,   </w:t>
-            </w:r>
-            <w:proofErr w:type="gramEnd"/>
-            <w:r>
-              <w:rPr>
-                <w:rFonts w:ascii="Times New Roman" w:eastAsia="Times New Roman" w:hAnsi="Times New Roman" w:cs="Times New Roman"/>
-              </w:rPr>
-              <w:t xml:space="preserve">      m3.INDULAS AS </w:t>
+              <w:t xml:space="preserve">ATSZALLAS_ALLOMAS,         m3.INDULAS AS </w:t>
             </w:r>
           </w:p>
           <w:p>
@@ -5410,115 +4750,51 @@
               <w:rPr>
                 <w:rFonts w:ascii="Times New Roman" w:eastAsia="Times New Roman" w:hAnsi="Times New Roman" w:cs="Times New Roman"/>
               </w:rPr>
-              <w:t xml:space="preserve">        m1.INDULAS </w:t>
-            </w:r>
-            <w:proofErr w:type="gramStart"/>
+              <w:t xml:space="preserve">        m1.INDULAS &lt; m2.ERKEZES </w:t>
+            </w:r>
+          </w:p>
+          <w:p>
+            <w:pPr>
+              <w:spacing w:after="0" w:line="277" w:lineRule="auto"/>
+            </w:pPr>
             <w:r>
               <w:rPr>
                 <w:rFonts w:ascii="Times New Roman" w:eastAsia="Times New Roman" w:hAnsi="Times New Roman" w:cs="Times New Roman"/>
               </w:rPr>
-              <w:t>&lt; m</w:t>
-            </w:r>
-            <w:proofErr w:type="gramEnd"/>
+              <w:t xml:space="preserve">        AND m2.ERKEZES &lt; m3.INDULAS </w:t>
+            </w:r>
+          </w:p>
+          <w:p>
+            <w:pPr>
+              <w:spacing w:after="0" w:line="277" w:lineRule="auto"/>
+            </w:pPr>
             <w:r>
               <w:rPr>
                 <w:rFonts w:ascii="Times New Roman" w:eastAsia="Times New Roman" w:hAnsi="Times New Roman" w:cs="Times New Roman"/>
               </w:rPr>
-              <w:t xml:space="preserve">2.ERKEZES </w:t>
-            </w:r>
-          </w:p>
-          <w:p>
-            <w:pPr>
-              <w:spacing w:after="0" w:line="277" w:lineRule="auto"/>
+              <w:t xml:space="preserve">        AND m3.INDULAS &lt; m4.ERKEZES </w:t>
+            </w:r>
+          </w:p>
+          <w:p>
+            <w:pPr>
+              <w:spacing w:after="22"/>
             </w:pPr>
             <w:r>
               <w:rPr>
                 <w:rFonts w:ascii="Times New Roman" w:eastAsia="Times New Roman" w:hAnsi="Times New Roman" w:cs="Times New Roman"/>
               </w:rPr>
-              <w:t xml:space="preserve">        AND m2.ERKEZES </w:t>
-            </w:r>
-            <w:proofErr w:type="gramStart"/>
+              <w:t xml:space="preserve">        AND a1.NEV = </w:t>
+            </w:r>
+          </w:p>
+          <w:p>
+            <w:pPr>
+              <w:spacing w:after="0"/>
+            </w:pPr>
             <w:r>
               <w:rPr>
                 <w:rFonts w:ascii="Times New Roman" w:eastAsia="Times New Roman" w:hAnsi="Times New Roman" w:cs="Times New Roman"/>
               </w:rPr>
-              <w:t>&lt; m</w:t>
-            </w:r>
-            <w:proofErr w:type="gramEnd"/>
-            <w:r>
-              <w:rPr>
-                <w:rFonts w:ascii="Times New Roman" w:eastAsia="Times New Roman" w:hAnsi="Times New Roman" w:cs="Times New Roman"/>
-              </w:rPr>
-              <w:t xml:space="preserve">3.INDULAS </w:t>
-            </w:r>
-          </w:p>
-          <w:p>
-            <w:pPr>
-              <w:spacing w:after="0" w:line="277" w:lineRule="auto"/>
-            </w:pPr>
-            <w:r>
-              <w:rPr>
-                <w:rFonts w:ascii="Times New Roman" w:eastAsia="Times New Roman" w:hAnsi="Times New Roman" w:cs="Times New Roman"/>
-              </w:rPr>
-              <w:t xml:space="preserve">        AND m3.INDULAS </w:t>
-            </w:r>
-            <w:proofErr w:type="gramStart"/>
-            <w:r>
-              <w:rPr>
-                <w:rFonts w:ascii="Times New Roman" w:eastAsia="Times New Roman" w:hAnsi="Times New Roman" w:cs="Times New Roman"/>
-              </w:rPr>
-              <w:t>&lt; m</w:t>
-            </w:r>
-            <w:proofErr w:type="gramEnd"/>
-            <w:r>
-              <w:rPr>
-                <w:rFonts w:ascii="Times New Roman" w:eastAsia="Times New Roman" w:hAnsi="Times New Roman" w:cs="Times New Roman"/>
-              </w:rPr>
-              <w:t xml:space="preserve">4.ERKEZES </w:t>
-            </w:r>
-          </w:p>
-          <w:p>
-            <w:pPr>
-              <w:spacing w:after="22"/>
-            </w:pPr>
-            <w:r>
-              <w:rPr>
-                <w:rFonts w:ascii="Times New Roman" w:eastAsia="Times New Roman" w:hAnsi="Times New Roman" w:cs="Times New Roman"/>
-              </w:rPr>
-              <w:t xml:space="preserve">        AND a1.NEV = </w:t>
-            </w:r>
-          </w:p>
-          <w:p>
-            <w:pPr>
-              <w:spacing w:after="0"/>
-            </w:pPr>
-            <w:proofErr w:type="gramStart"/>
-            <w:r>
-              <w:rPr>
-                <w:rFonts w:ascii="Times New Roman" w:eastAsia="Times New Roman" w:hAnsi="Times New Roman" w:cs="Times New Roman"/>
-              </w:rPr>
-              <w:t>:</w:t>
-            </w:r>
-            <w:proofErr w:type="spellStart"/>
-            <w:r>
-              <w:rPr>
-                <w:rFonts w:ascii="Times New Roman" w:eastAsia="Times New Roman" w:hAnsi="Times New Roman" w:cs="Times New Roman"/>
-              </w:rPr>
-              <w:t>p</w:t>
-            </w:r>
-            <w:proofErr w:type="gramEnd"/>
-            <w:r>
-              <w:rPr>
-                <w:rFonts w:ascii="Times New Roman" w:eastAsia="Times New Roman" w:hAnsi="Times New Roman" w:cs="Times New Roman"/>
-              </w:rPr>
-              <w:t>_indulasi_allomas</w:t>
-            </w:r>
-            <w:proofErr w:type="spellEnd"/>
-            <w:r>
-              <w:rPr>
-                <w:rFonts w:ascii="Times New Roman" w:eastAsia="Times New Roman" w:hAnsi="Times New Roman" w:cs="Times New Roman"/>
-              </w:rPr>
-              <w:t xml:space="preserve"> </w:t>
+              <w:t xml:space="preserve">:p_indulasi_allomas </w:t>
             </w:r>
           </w:p>
           <w:p>
@@ -5537,65 +4813,43 @@
               <w:spacing w:after="0" w:line="238" w:lineRule="auto"/>
               <w:ind w:right="1099"/>
             </w:pPr>
-            <w:proofErr w:type="gramStart"/>
             <w:r>
               <w:rPr>
                 <w:rFonts w:ascii="Times New Roman" w:eastAsia="Times New Roman" w:hAnsi="Times New Roman" w:cs="Times New Roman"/>
               </w:rPr>
-              <w:t>:</w:t>
-            </w:r>
-            <w:proofErr w:type="spellStart"/>
-            <w:r>
+              <w:t xml:space="preserve">:p_erkezesi_allomas         AND </w:t>
+            </w:r>
+          </w:p>
+          <w:p>
+            <w:pPr>
+              <w:spacing w:after="21"/>
               <w:rPr>
                 <w:rFonts w:ascii="Times New Roman" w:eastAsia="Times New Roman" w:hAnsi="Times New Roman" w:cs="Times New Roman"/>
               </w:rPr>
-              <w:t>p</w:t>
-            </w:r>
-            <w:proofErr w:type="gramEnd"/>
+            </w:pPr>
             <w:r>
               <w:rPr>
                 <w:rFonts w:ascii="Times New Roman" w:eastAsia="Times New Roman" w:hAnsi="Times New Roman" w:cs="Times New Roman"/>
               </w:rPr>
-              <w:t>_erkezesi_allomas</w:t>
-            </w:r>
-            <w:proofErr w:type="spellEnd"/>
+              <w:t xml:space="preserve">m1.JARAT_JARATSZAM &lt;&gt; </w:t>
+            </w:r>
             <w:r>
               <w:rPr>
                 <w:rFonts w:ascii="Times New Roman" w:eastAsia="Times New Roman" w:hAnsi="Times New Roman" w:cs="Times New Roman"/>
               </w:rPr>
-              <w:t xml:space="preserve">         AND </w:t>
-            </w:r>
-          </w:p>
-          <w:p>
-            <w:pPr>
-              <w:spacing w:after="21"/>
+              <w:lastRenderedPageBreak/>
+              <w:t>m3.JARAT_JARATSZAM</w:t>
+            </w:r>
+          </w:p>
+          <w:p>
+            <w:pPr>
+              <w:spacing w:after="0" w:line="278" w:lineRule="auto"/>
+            </w:pPr>
+            <w:r>
               <w:rPr>
                 <w:rFonts w:ascii="Times New Roman" w:eastAsia="Times New Roman" w:hAnsi="Times New Roman" w:cs="Times New Roman"/>
               </w:rPr>
-            </w:pPr>
-            <w:r>
-              <w:rPr>
-                <w:rFonts w:ascii="Times New Roman" w:eastAsia="Times New Roman" w:hAnsi="Times New Roman" w:cs="Times New Roman"/>
-              </w:rPr>
-              <w:t>m1.JARAT_JARATSZAM &lt;&gt; m3.JARAT_JARATSZAM</w:t>
-            </w:r>
-          </w:p>
-          <w:p>
-            <w:pPr>
-              <w:spacing w:after="0" w:line="278" w:lineRule="auto"/>
-            </w:pPr>
-            <w:r>
-              <w:rPr>
-                <w:rFonts w:ascii="Times New Roman" w:eastAsia="Times New Roman" w:hAnsi="Times New Roman" w:cs="Times New Roman"/>
-              </w:rPr>
-              <w:t xml:space="preserve">        AND (m3.INDULAS - </w:t>
-            </w:r>
-            <w:r>
-              <w:rPr>
-                <w:rFonts w:ascii="Times New Roman" w:eastAsia="Times New Roman" w:hAnsi="Times New Roman" w:cs="Times New Roman"/>
-              </w:rPr>
-              <w:lastRenderedPageBreak/>
-              <w:t xml:space="preserve">m2.ERKEZES) * 24 * 60 &gt;= 5 -- legalább 5 perc átszállási idő </w:t>
+              <w:t xml:space="preserve">        AND (m3.INDULAS - m2.ERKEZES) * 24 * 60 &gt;= 5 -- legalább 5 perc átszállási idő </w:t>
             </w:r>
           </w:p>
           <w:p>
@@ -5633,58 +4887,48 @@
             <w:pPr>
               <w:spacing w:after="219"/>
             </w:pPr>
-            <w:proofErr w:type="spellStart"/>
             <w:r>
               <w:rPr>
                 <w:rFonts w:ascii="Times New Roman" w:eastAsia="Times New Roman" w:hAnsi="Times New Roman" w:cs="Times New Roman"/>
               </w:rPr>
               <w:lastRenderedPageBreak/>
-              <w:t>search.php</w:t>
-            </w:r>
-            <w:proofErr w:type="spellEnd"/>
-            <w:r>
+              <w:t xml:space="preserve">search.php: </w:t>
+            </w:r>
+          </w:p>
+          <w:p>
+            <w:pPr>
+              <w:spacing w:after="58"/>
               <w:rPr>
                 <w:rFonts w:ascii="Times New Roman" w:eastAsia="Times New Roman" w:hAnsi="Times New Roman" w:cs="Times New Roman"/>
               </w:rPr>
-              <w:t xml:space="preserve">: </w:t>
-            </w:r>
-          </w:p>
-          <w:p>
-            <w:pPr>
-              <w:spacing w:after="58"/>
+            </w:pPr>
+            <w:r>
               <w:rPr>
                 <w:rFonts w:ascii="Times New Roman" w:eastAsia="Times New Roman" w:hAnsi="Times New Roman" w:cs="Times New Roman"/>
               </w:rPr>
-            </w:pPr>
-            <w:r>
+              <w:t xml:space="preserve">67-112. sor </w:t>
+            </w:r>
+          </w:p>
+        </w:tc>
+        <w:tc>
+          <w:tcPr>
+            <w:tcW w:w="960" w:type="dxa"/>
+          </w:tcPr>
+          <w:p>
+            <w:pPr>
               <w:rPr>
                 <w:rFonts w:ascii="Times New Roman" w:eastAsia="Times New Roman" w:hAnsi="Times New Roman" w:cs="Times New Roman"/>
               </w:rPr>
-              <w:t xml:space="preserve">67-112. sor </w:t>
-            </w:r>
-          </w:p>
-        </w:tc>
-        <w:tc>
-          <w:tcPr>
-            <w:tcW w:w="960" w:type="dxa"/>
-          </w:tcPr>
-          <w:p>
-            <w:pPr>
+            </w:pPr>
+            <w:r>
               <w:rPr>
                 <w:rFonts w:ascii="Times New Roman" w:eastAsia="Times New Roman" w:hAnsi="Times New Roman" w:cs="Times New Roman"/>
               </w:rPr>
-            </w:pPr>
-            <w:r>
-              <w:rPr>
-                <w:rFonts w:ascii="Times New Roman" w:eastAsia="Times New Roman" w:hAnsi="Times New Roman" w:cs="Times New Roman"/>
-              </w:rPr>
               <w:t xml:space="preserve"> </w:t>
             </w:r>
             <w:r>
               <w:t>3</w:t>
             </w:r>
-            <w:bookmarkStart w:id="0" w:name="_GoBack"/>
-            <w:bookmarkEnd w:id="0"/>
           </w:p>
         </w:tc>
       </w:tr>
@@ -5841,33 +5085,8 @@
                 <w:rFonts w:ascii="Aptos" w:eastAsia="Aptos" w:hAnsi="Aptos" w:cs="Aptos"/>
                 <w:lang w:val="en-US"/>
               </w:rPr>
-              <w:t xml:space="preserve">SELECT JARAT.JARATSZAM, MEGALL.ERKEZES, MEGALL.INDULAS, (SELECT </w:t>
-            </w:r>
-            <w:proofErr w:type="gramStart"/>
-            <w:r>
-              <w:rPr>
-                <w:rFonts w:ascii="Aptos" w:eastAsia="Aptos" w:hAnsi="Aptos" w:cs="Aptos"/>
-                <w:lang w:val="en-US"/>
-              </w:rPr>
-              <w:t>COUNT(</w:t>
-            </w:r>
-            <w:proofErr w:type="gramEnd"/>
-            <w:r>
-              <w:rPr>
-                <w:rFonts w:ascii="Aptos" w:eastAsia="Aptos" w:hAnsi="Aptos" w:cs="Aptos"/>
-                <w:lang w:val="en-US"/>
-              </w:rPr>
-              <w:t>*) FROM MEGALL M2 WHERE M2.JARAT_JARATSZAM = JARAT.JARATSZAM) AS MEGALLO_SZAM FROM JARAT JOIN MEGALL ON JARAT.JARATSZAM = MEGALL.JARAT_JARATSZAM WHERE MEGALL.ALLOMAS_ID = :</w:t>
-            </w:r>
-            <w:proofErr w:type="spellStart"/>
-            <w:r>
-              <w:rPr>
-                <w:rFonts w:ascii="Aptos" w:eastAsia="Aptos" w:hAnsi="Aptos" w:cs="Aptos"/>
-                <w:lang w:val="en-US"/>
-              </w:rPr>
-              <w:t>sid</w:t>
-            </w:r>
-            <w:proofErr w:type="spellEnd"/>
+              <w:t>SELECT JARAT.JARATSZAM, MEGALL.ERKEZES, MEGALL.INDULAS, (SELECT COUNT(*) FROM MEGALL M2 WHERE M2.JARAT_JARATSZAM = JARAT.JARATSZAM) AS MEGALLO_SZAM FROM JARAT JOIN MEGALL ON JARAT.JARATSZAM = MEGALL.JARAT_JARATSZAM WHERE MEGALL.ALLOMAS_ID = :sid</w:t>
+            </w:r>
           </w:p>
         </w:tc>
         <w:tc>
@@ -5875,13 +5094,8 @@
             <w:tcW w:w="2220" w:type="dxa"/>
           </w:tcPr>
           <w:p>
-            <w:proofErr w:type="spellStart"/>
-            <w:r>
-              <w:t>allomasMenetrendjeL.php</w:t>
-            </w:r>
-            <w:proofErr w:type="spellEnd"/>
-            <w:r>
-              <w:t>: 9.-20. sor</w:t>
+            <w:r>
+              <w:t>allomasMenetrendjeL.php: 9.-20. sor</w:t>
             </w:r>
           </w:p>
         </w:tc>
@@ -5922,21 +5136,14 @@
               <w:rPr>
                 <w:rFonts w:ascii="Aptos" w:eastAsia="Aptos" w:hAnsi="Aptos" w:cs="Aptos"/>
               </w:rPr>
-              <w:t xml:space="preserve">SELECT ALLOMAS.NEV AS ALLOMAS_NEV, MEGALL.ERKEZES, MEGALL.INDULAS, (SELECT </w:t>
-            </w:r>
-            <w:proofErr w:type="gramStart"/>
+              <w:t xml:space="preserve">SELECT ALLOMAS.NEV AS ALLOMAS_NEV, MEGALL.ERKEZES, MEGALL.INDULAS, (SELECT COUNT(DISTINCT MEGALL_SUB.JARAT_JARATSZAM) FROM MEGALL MEGALL_SUB WHERE MEGALL_SUB.ALLOMAS_ID = MEGALL.ALLOMAS_ID) AS JARATOK_SZAMA, (MEGALL.INDULAS - MEGALL.ERKEZES) * 24 * 60 AS TARTOZKODASI_IDO_PERCBEN FROM MEGALL JOIN JARAT ON MEGALL.JARAT_JARATSZAM = JARAT.JARATSZAM JOIN ALLOMAS </w:t>
+            </w:r>
             <w:r>
               <w:rPr>
                 <w:rFonts w:ascii="Aptos" w:eastAsia="Aptos" w:hAnsi="Aptos" w:cs="Aptos"/>
               </w:rPr>
-              <w:t>COUNT(</w:t>
-            </w:r>
-            <w:proofErr w:type="gramEnd"/>
-            <w:r>
-              <w:rPr>
-                <w:rFonts w:ascii="Aptos" w:eastAsia="Aptos" w:hAnsi="Aptos" w:cs="Aptos"/>
-              </w:rPr>
-              <w:t>DISTINCT MEGALL_SUB.JARAT_JARATSZAM) FROM MEGALL MEGALL_SUB WHERE MEGALL_SUB.ALLOMAS_ID = MEGALL.ALLOMAS_ID) AS JARATOK_SZAMA, (MEGALL.INDULAS - MEGALL.ERKEZES) * 24 * 60 AS TARTOZKODASI_IDO_PERCBEN FROM MEGALL JOIN JARAT ON MEGALL.JARAT_JARATSZAM = JARAT.JARATSZAM JOIN ALLOMAS ON MEGALL.ALLOMAS_ID = ALLOMAS.ID ORDER BY ERKEZES ASC, INDULAS ASC</w:t>
+              <w:lastRenderedPageBreak/>
+              <w:t>ON MEGALL.ALLOMAS_ID = ALLOMAS.ID ORDER BY ERKEZES ASC, INDULAS ASC</w:t>
             </w:r>
           </w:p>
         </w:tc>
@@ -5945,13 +5152,9 @@
             <w:tcW w:w="2220" w:type="dxa"/>
           </w:tcPr>
           <w:p>
-            <w:proofErr w:type="spellStart"/>
-            <w:r>
-              <w:t>vonatMenetrendjeL.php</w:t>
-            </w:r>
-            <w:proofErr w:type="spellEnd"/>
-            <w:r>
-              <w:t>: 9.-26. sor</w:t>
+            <w:r>
+              <w:lastRenderedPageBreak/>
+              <w:t>vonatMenetrendjeL.php: 9.-26. sor</w:t>
             </w:r>
           </w:p>
         </w:tc>
@@ -5976,11 +5179,7 @@
           </w:tcPr>
           <w:p>
             <w:r>
-              <w:t xml:space="preserve">Statisztika a </w:t>
-            </w:r>
-            <w:r>
-              <w:lastRenderedPageBreak/>
-              <w:t>jegyeladásokból</w:t>
+              <w:t>Statisztika a jegyeladásokból</w:t>
             </w:r>
           </w:p>
         </w:tc>
@@ -5996,29 +5195,7 @@
               <w:rPr>
                 <w:rFonts w:ascii="Aptos" w:eastAsia="Aptos" w:hAnsi="Aptos" w:cs="Aptos"/>
               </w:rPr>
-              <w:lastRenderedPageBreak/>
-              <w:t xml:space="preserve">SELECT JARAT.JARATSZAM, </w:t>
-            </w:r>
-            <w:r>
-              <w:rPr>
-                <w:rFonts w:ascii="Aptos" w:eastAsia="Aptos" w:hAnsi="Aptos" w:cs="Aptos"/>
-              </w:rPr>
-              <w:lastRenderedPageBreak/>
-              <w:t xml:space="preserve">JARAT.TIPUS, </w:t>
-            </w:r>
-            <w:proofErr w:type="gramStart"/>
-            <w:r>
-              <w:rPr>
-                <w:rFonts w:ascii="Aptos" w:eastAsia="Aptos" w:hAnsi="Aptos" w:cs="Aptos"/>
-              </w:rPr>
-              <w:t>COUNT(</w:t>
-            </w:r>
-            <w:proofErr w:type="gramEnd"/>
-            <w:r>
-              <w:rPr>
-                <w:rFonts w:ascii="Aptos" w:eastAsia="Aptos" w:hAnsi="Aptos" w:cs="Aptos"/>
-              </w:rPr>
-              <w:t>JEGY.AZONOSITO) AS VASAROLT_JEGYEK_SZAMA FROM JARAT LEFT JOIN JEGY ON JEGY.JARAT_JARATSZAM = JARAT.JARATSZAM GROUP BY JARAT.JARATSZAM, JARAT.TIPUS ORDER BY VASAROLT_JEGYEK_SZAMA DESC</w:t>
+              <w:t>SELECT JARAT.JARATSZAM, JARAT.TIPUS, COUNT(JEGY.AZONOSITO) AS VASAROLT_JEGYEK_SZAMA FROM JARAT LEFT JOIN JEGY ON JEGY.JARAT_JARATSZAM = JARAT.JARATSZAM GROUP BY JARAT.JARATSZAM, JARAT.TIPUS ORDER BY VASAROLT_JEGYEK_SZAMA DESC</w:t>
             </w:r>
           </w:p>
         </w:tc>
@@ -6027,14 +5204,8 @@
             <w:tcW w:w="2220" w:type="dxa"/>
           </w:tcPr>
           <w:p>
-            <w:proofErr w:type="spellStart"/>
-            <w:r>
-              <w:lastRenderedPageBreak/>
-              <w:t>statisztikaL.php</w:t>
-            </w:r>
-            <w:proofErr w:type="spellEnd"/>
-            <w:r>
-              <w:t xml:space="preserve">: </w:t>
+            <w:r>
+              <w:t xml:space="preserve">statisztikaL.php: </w:t>
             </w:r>
           </w:p>
         </w:tc>
@@ -6072,10 +5243,10 @@
         <w:tblLook w:val="04A0" w:firstRow="1" w:lastRow="0" w:firstColumn="1" w:lastColumn="0" w:noHBand="0" w:noVBand="1"/>
       </w:tblPr>
       <w:tblGrid>
-        <w:gridCol w:w="1475"/>
-        <w:gridCol w:w="3353"/>
-        <w:gridCol w:w="3282"/>
-        <w:gridCol w:w="1178"/>
+        <w:gridCol w:w="1575"/>
+        <w:gridCol w:w="3206"/>
+        <w:gridCol w:w="3226"/>
+        <w:gridCol w:w="1281"/>
       </w:tblGrid>
       <w:tr>
         <w:tc>
@@ -6181,23 +5352,7 @@
                 <w:sz w:val="22"/>
                 <w:szCs w:val="22"/>
               </w:rPr>
-              <w:t xml:space="preserve">Statisztika, vásárolt jegyek száma </w:t>
-            </w:r>
-            <w:proofErr w:type="spellStart"/>
-            <w:r>
-              <w:rPr>
-                <w:sz w:val="22"/>
-                <w:szCs w:val="22"/>
-              </w:rPr>
-              <w:t>tagonként</w:t>
-            </w:r>
-            <w:proofErr w:type="spellEnd"/>
-            <w:r>
-              <w:rPr>
-                <w:sz w:val="22"/>
-                <w:szCs w:val="22"/>
-              </w:rPr>
-              <w:t>.</w:t>
+              <w:t>Statisztika, vásárolt jegyek száma tagonként.</w:t>
             </w:r>
           </w:p>
         </w:tc>
@@ -6218,49 +5373,8 @@
                 <w:sz w:val="22"/>
                 <w:szCs w:val="22"/>
               </w:rPr>
-              <w:t xml:space="preserve">SELECT </w:t>
-            </w:r>
-            <w:proofErr w:type="gramStart"/>
-            <w:r>
-              <w:rPr>
-                <w:sz w:val="22"/>
-                <w:szCs w:val="22"/>
-              </w:rPr>
-              <w:t>t.email</w:t>
-            </w:r>
-            <w:proofErr w:type="gramEnd"/>
-            <w:r>
-              <w:rPr>
-                <w:sz w:val="22"/>
-                <w:szCs w:val="22"/>
-              </w:rPr>
-              <w:t>, COUNT(</w:t>
-            </w:r>
-            <w:proofErr w:type="spellStart"/>
-            <w:r>
-              <w:rPr>
-                <w:sz w:val="22"/>
-                <w:szCs w:val="22"/>
-              </w:rPr>
-              <w:t>j.AZONOSITO</w:t>
-            </w:r>
-            <w:proofErr w:type="spellEnd"/>
-            <w:r>
-              <w:rPr>
-                <w:sz w:val="22"/>
-                <w:szCs w:val="22"/>
-              </w:rPr>
-              <w:t xml:space="preserve">) AS </w:t>
-            </w:r>
-            <w:proofErr w:type="spellStart"/>
-            <w:r>
-              <w:rPr>
-                <w:sz w:val="22"/>
-                <w:szCs w:val="22"/>
-              </w:rPr>
-              <w:t>jegyek_szama</w:t>
-            </w:r>
-            <w:proofErr w:type="spellEnd"/>
+              <w:t>SELECT t.email, COUNT(j.AZONOSITO) AS jegyek_szama</w:t>
+            </w:r>
           </w:p>
           <w:p>
             <w:pPr>
@@ -6291,33 +5405,8 @@
                 <w:sz w:val="22"/>
                 <w:szCs w:val="22"/>
               </w:rPr>
-              <w:t xml:space="preserve">    JOIN JEGY j ON </w:t>
-            </w:r>
-            <w:proofErr w:type="spellStart"/>
-            <w:r>
-              <w:rPr>
-                <w:sz w:val="22"/>
-                <w:szCs w:val="22"/>
-              </w:rPr>
-              <w:t>t.EMAIL</w:t>
-            </w:r>
-            <w:proofErr w:type="spellEnd"/>
-            <w:r>
-              <w:rPr>
-                <w:sz w:val="22"/>
-                <w:szCs w:val="22"/>
-              </w:rPr>
-              <w:t xml:space="preserve"> = </w:t>
-            </w:r>
-            <w:proofErr w:type="spellStart"/>
-            <w:r>
-              <w:rPr>
-                <w:sz w:val="22"/>
-                <w:szCs w:val="22"/>
-              </w:rPr>
-              <w:t>j.TAG_EMAIL</w:t>
-            </w:r>
-            <w:proofErr w:type="spellEnd"/>
+              <w:t>    JOIN JEGY j ON t.EMAIL = j.TAG_EMAIL</w:t>
+            </w:r>
           </w:p>
           <w:p>
             <w:pPr>
@@ -6332,17 +5421,8 @@
                 <w:sz w:val="22"/>
                 <w:szCs w:val="22"/>
               </w:rPr>
-              <w:t xml:space="preserve">    GROUP BY </w:t>
-            </w:r>
-            <w:proofErr w:type="spellStart"/>
-            <w:r>
-              <w:rPr>
-                <w:sz w:val="22"/>
-                <w:szCs w:val="22"/>
-              </w:rPr>
-              <w:t>t.EMAIL</w:t>
-            </w:r>
-            <w:proofErr w:type="spellEnd"/>
+              <w:t>    GROUP BY t.EMAIL</w:t>
+            </w:r>
           </w:p>
         </w:tc>
         <w:tc>
@@ -6357,7 +5437,6 @@
                 <w:szCs w:val="22"/>
               </w:rPr>
             </w:pPr>
-            <w:proofErr w:type="spellStart"/>
             <w:r>
               <w:rPr>
                 <w:sz w:val="22"/>
@@ -6372,7 +5451,6 @@
               </w:rPr>
               <w:t>.php</w:t>
             </w:r>
-            <w:proofErr w:type="spellEnd"/>
           </w:p>
         </w:tc>
         <w:tc>
@@ -6436,35 +5514,8 @@
                 <w:sz w:val="22"/>
                 <w:szCs w:val="22"/>
               </w:rPr>
-              <w:t xml:space="preserve">SELECT </w:t>
-            </w:r>
-            <w:proofErr w:type="spellStart"/>
-            <w:proofErr w:type="gramStart"/>
-            <w:r>
-              <w:rPr>
-                <w:sz w:val="22"/>
-                <w:szCs w:val="22"/>
-              </w:rPr>
-              <w:t>j.jaratszam</w:t>
-            </w:r>
-            <w:proofErr w:type="spellEnd"/>
-            <w:proofErr w:type="gramEnd"/>
-            <w:r>
-              <w:rPr>
-                <w:sz w:val="22"/>
-                <w:szCs w:val="22"/>
-              </w:rPr>
-              <w:t xml:space="preserve">, </w:t>
-            </w:r>
-            <w:proofErr w:type="spellStart"/>
-            <w:r>
-              <w:rPr>
-                <w:sz w:val="22"/>
-                <w:szCs w:val="22"/>
-              </w:rPr>
-              <w:t>s.kapacitas</w:t>
-            </w:r>
-            <w:proofErr w:type="spellEnd"/>
+              <w:t>SELECT j.jaratszam, s.kapacitas</w:t>
+            </w:r>
           </w:p>
           <w:p>
             <w:pPr>
@@ -6479,23 +5530,7 @@
                 <w:sz w:val="22"/>
                 <w:szCs w:val="22"/>
               </w:rPr>
-              <w:t xml:space="preserve">    FROM </w:t>
-            </w:r>
-            <w:proofErr w:type="spellStart"/>
-            <w:r>
-              <w:rPr>
-                <w:sz w:val="22"/>
-                <w:szCs w:val="22"/>
-              </w:rPr>
-              <w:t>jarat</w:t>
-            </w:r>
-            <w:proofErr w:type="spellEnd"/>
-            <w:r>
-              <w:rPr>
-                <w:sz w:val="22"/>
-                <w:szCs w:val="22"/>
-              </w:rPr>
-              <w:t xml:space="preserve"> j</w:t>
+              <w:t>    FROM jarat j</w:t>
             </w:r>
           </w:p>
           <w:p>
@@ -6511,48 +5546,7 @@
                 <w:sz w:val="22"/>
                 <w:szCs w:val="22"/>
               </w:rPr>
-              <w:t xml:space="preserve">    JOIN </w:t>
-            </w:r>
-            <w:proofErr w:type="spellStart"/>
-            <w:r>
-              <w:rPr>
-                <w:sz w:val="22"/>
-                <w:szCs w:val="22"/>
-              </w:rPr>
-              <w:t>szerelveny</w:t>
-            </w:r>
-            <w:proofErr w:type="spellEnd"/>
-            <w:r>
-              <w:rPr>
-                <w:sz w:val="22"/>
-                <w:szCs w:val="22"/>
-              </w:rPr>
-              <w:t xml:space="preserve"> s ON </w:t>
-            </w:r>
-            <w:proofErr w:type="spellStart"/>
-            <w:proofErr w:type="gramStart"/>
-            <w:r>
-              <w:rPr>
-                <w:sz w:val="22"/>
-                <w:szCs w:val="22"/>
-              </w:rPr>
-              <w:t>j.szerelveny</w:t>
-            </w:r>
-            <w:proofErr w:type="gramEnd"/>
-            <w:r>
-              <w:rPr>
-                <w:sz w:val="22"/>
-                <w:szCs w:val="22"/>
-              </w:rPr>
-              <w:t>_mozdonyszam</w:t>
-            </w:r>
-            <w:proofErr w:type="spellEnd"/>
-            <w:r>
-              <w:rPr>
-                <w:sz w:val="22"/>
-                <w:szCs w:val="22"/>
-              </w:rPr>
-              <w:t xml:space="preserve"> = s.mozdonyszam</w:t>
+              <w:t>    JOIN szerelveny s ON j.szerelveny_mozdonyszam = s.mozdonyszam</w:t>
             </w:r>
           </w:p>
           <w:p>
@@ -6568,25 +5562,7 @@
                 <w:sz w:val="22"/>
                 <w:szCs w:val="22"/>
               </w:rPr>
-              <w:t xml:space="preserve">    ORDER BY </w:t>
-            </w:r>
-            <w:proofErr w:type="spellStart"/>
-            <w:proofErr w:type="gramStart"/>
-            <w:r>
-              <w:rPr>
-                <w:sz w:val="22"/>
-                <w:szCs w:val="22"/>
-              </w:rPr>
-              <w:t>s.kapacitas</w:t>
-            </w:r>
-            <w:proofErr w:type="spellEnd"/>
-            <w:proofErr w:type="gramEnd"/>
-            <w:r>
-              <w:rPr>
-                <w:sz w:val="22"/>
-                <w:szCs w:val="22"/>
-              </w:rPr>
-              <w:t xml:space="preserve"> DESC</w:t>
+              <w:t>    ORDER BY s.kapacitas DESC</w:t>
             </w:r>
           </w:p>
           <w:p>
@@ -6627,7 +5603,6 @@
                 <w:szCs w:val="22"/>
               </w:rPr>
             </w:pPr>
-            <w:proofErr w:type="spellStart"/>
             <w:r>
               <w:rPr>
                 <w:sz w:val="22"/>
@@ -6642,7 +5617,6 @@
               </w:rPr>
               <w:t>.php</w:t>
             </w:r>
-            <w:proofErr w:type="spellEnd"/>
           </w:p>
         </w:tc>
         <w:tc>
@@ -6685,23 +5659,7 @@
                 <w:sz w:val="22"/>
                 <w:szCs w:val="22"/>
               </w:rPr>
-              <w:t xml:space="preserve">Statisztika, eladott jegyek száma, áraiknak összege, vásárlási </w:t>
-            </w:r>
-            <w:proofErr w:type="spellStart"/>
-            <w:r>
-              <w:rPr>
-                <w:sz w:val="22"/>
-                <w:szCs w:val="22"/>
-              </w:rPr>
-              <w:t>módonként</w:t>
-            </w:r>
-            <w:proofErr w:type="spellEnd"/>
-            <w:r>
-              <w:rPr>
-                <w:sz w:val="22"/>
-                <w:szCs w:val="22"/>
-              </w:rPr>
-              <w:t xml:space="preserve"> csoportosítva.</w:t>
+              <w:t>Statisztika, eladott jegyek száma, áraiknak összege, vásárlási módonként csoportosítva.</w:t>
             </w:r>
           </w:p>
         </w:tc>
@@ -6722,67 +5680,8 @@
                 <w:sz w:val="22"/>
                 <w:szCs w:val="22"/>
               </w:rPr>
-              <w:t xml:space="preserve">SELECT </w:t>
-            </w:r>
-            <w:proofErr w:type="spellStart"/>
-            <w:r>
-              <w:rPr>
-                <w:sz w:val="22"/>
-                <w:szCs w:val="22"/>
-              </w:rPr>
-              <w:t>v.FIZETESI_MOD</w:t>
-            </w:r>
-            <w:proofErr w:type="spellEnd"/>
-            <w:r>
-              <w:rPr>
-                <w:sz w:val="22"/>
-                <w:szCs w:val="22"/>
-              </w:rPr>
-              <w:t>, COUNT(</w:t>
-            </w:r>
-            <w:proofErr w:type="spellStart"/>
-            <w:proofErr w:type="gramStart"/>
-            <w:r>
-              <w:rPr>
-                <w:sz w:val="22"/>
-                <w:szCs w:val="22"/>
-              </w:rPr>
-              <w:t>j.azonosito</w:t>
-            </w:r>
-            <w:proofErr w:type="spellEnd"/>
-            <w:proofErr w:type="gramEnd"/>
-            <w:r>
-              <w:rPr>
-                <w:sz w:val="22"/>
-                <w:szCs w:val="22"/>
-              </w:rPr>
-              <w:t>) AS darabszam, SUM(</w:t>
-            </w:r>
-            <w:proofErr w:type="spellStart"/>
-            <w:r>
-              <w:rPr>
-                <w:sz w:val="22"/>
-                <w:szCs w:val="22"/>
-              </w:rPr>
-              <w:t>j.jegyar</w:t>
-            </w:r>
-            <w:proofErr w:type="spellEnd"/>
-            <w:r>
-              <w:rPr>
-                <w:sz w:val="22"/>
-                <w:szCs w:val="22"/>
-              </w:rPr>
-              <w:t xml:space="preserve">) AS </w:t>
-            </w:r>
-            <w:proofErr w:type="spellStart"/>
-            <w:r>
-              <w:rPr>
-                <w:sz w:val="22"/>
-                <w:szCs w:val="22"/>
-              </w:rPr>
-              <w:t>osszeg</w:t>
-            </w:r>
-            <w:proofErr w:type="spellEnd"/>
+              <w:t>SELECT v.FIZETESI_MOD, COUNT(j.azonosito) AS darabszam, SUM(j.jegyar) AS osszeg</w:t>
+            </w:r>
           </w:p>
           <w:p>
             <w:pPr>
@@ -6797,23 +5696,7 @@
                 <w:sz w:val="22"/>
                 <w:szCs w:val="22"/>
               </w:rPr>
-              <w:t xml:space="preserve">    FROM </w:t>
-            </w:r>
-            <w:proofErr w:type="spellStart"/>
-            <w:r>
-              <w:rPr>
-                <w:sz w:val="22"/>
-                <w:szCs w:val="22"/>
-              </w:rPr>
-              <w:t>vasarlas</w:t>
-            </w:r>
-            <w:proofErr w:type="spellEnd"/>
-            <w:r>
-              <w:rPr>
-                <w:sz w:val="22"/>
-                <w:szCs w:val="22"/>
-              </w:rPr>
-              <w:t xml:space="preserve"> v</w:t>
+              <w:t>    FROM vasarlas v</w:t>
             </w:r>
           </w:p>
           <w:p>
@@ -6829,26 +5712,8 @@
                 <w:sz w:val="22"/>
                 <w:szCs w:val="22"/>
               </w:rPr>
-              <w:t xml:space="preserve">    JOIN JEGY j ON v.id = </w:t>
-            </w:r>
-            <w:proofErr w:type="spellStart"/>
-            <w:proofErr w:type="gramStart"/>
-            <w:r>
-              <w:rPr>
-                <w:sz w:val="22"/>
-                <w:szCs w:val="22"/>
-              </w:rPr>
-              <w:t>j.vasarlas</w:t>
-            </w:r>
-            <w:proofErr w:type="gramEnd"/>
-            <w:r>
-              <w:rPr>
-                <w:sz w:val="22"/>
-                <w:szCs w:val="22"/>
-              </w:rPr>
-              <w:t>_id</w:t>
-            </w:r>
-            <w:proofErr w:type="spellEnd"/>
+              <w:t>    JOIN JEGY j ON v.id = j.vasarlas_id</w:t>
+            </w:r>
           </w:p>
           <w:p>
             <w:pPr>
@@ -6863,26 +5728,8 @@
                 <w:sz w:val="22"/>
                 <w:szCs w:val="22"/>
               </w:rPr>
-              <w:t xml:space="preserve">    GROUP BY </w:t>
-            </w:r>
-            <w:proofErr w:type="spellStart"/>
-            <w:proofErr w:type="gramStart"/>
-            <w:r>
-              <w:rPr>
-                <w:sz w:val="22"/>
-                <w:szCs w:val="22"/>
-              </w:rPr>
-              <w:t>v.fizetesi</w:t>
-            </w:r>
-            <w:proofErr w:type="gramEnd"/>
-            <w:r>
-              <w:rPr>
-                <w:sz w:val="22"/>
-                <w:szCs w:val="22"/>
-              </w:rPr>
-              <w:t>_mod</w:t>
-            </w:r>
-            <w:proofErr w:type="spellEnd"/>
+              <w:t>    GROUP BY v.fizetesi_mod</w:t>
+            </w:r>
           </w:p>
         </w:tc>
         <w:tc>
@@ -6897,7 +5744,6 @@
                 <w:szCs w:val="22"/>
               </w:rPr>
             </w:pPr>
-            <w:proofErr w:type="spellStart"/>
             <w:r>
               <w:rPr>
                 <w:sz w:val="22"/>
@@ -6912,7 +5758,6 @@
               </w:rPr>
               <w:t>.php</w:t>
             </w:r>
-            <w:proofErr w:type="spellEnd"/>
           </w:p>
         </w:tc>
         <w:tc>
@@ -6955,6 +5800,7 @@
                 <w:sz w:val="22"/>
                 <w:szCs w:val="22"/>
               </w:rPr>
+              <w:lastRenderedPageBreak/>
               <w:t>Statisztika, tagoknak az utolsó vásárlási időpontjának kiírása.</w:t>
             </w:r>
           </w:p>
@@ -6976,58 +5822,8 @@
                 <w:sz w:val="22"/>
                 <w:szCs w:val="22"/>
               </w:rPr>
-              <w:t xml:space="preserve">SELECT </w:t>
-            </w:r>
-            <w:proofErr w:type="spellStart"/>
-            <w:r>
-              <w:rPr>
-                <w:sz w:val="22"/>
-                <w:szCs w:val="22"/>
-              </w:rPr>
-              <w:t>t.EMAIL</w:t>
-            </w:r>
-            <w:proofErr w:type="spellEnd"/>
-            <w:r>
-              <w:rPr>
-                <w:sz w:val="22"/>
-                <w:szCs w:val="22"/>
-              </w:rPr>
-              <w:t xml:space="preserve">, </w:t>
-            </w:r>
-            <w:proofErr w:type="gramStart"/>
-            <w:r>
-              <w:rPr>
-                <w:sz w:val="22"/>
-                <w:szCs w:val="22"/>
-              </w:rPr>
-              <w:t>MAX(</w:t>
-            </w:r>
-            <w:proofErr w:type="spellStart"/>
-            <w:proofErr w:type="gramEnd"/>
-            <w:r>
-              <w:rPr>
-                <w:sz w:val="22"/>
-                <w:szCs w:val="22"/>
-              </w:rPr>
-              <w:t>v.DATUM</w:t>
-            </w:r>
-            <w:proofErr w:type="spellEnd"/>
-            <w:r>
-              <w:rPr>
-                <w:sz w:val="22"/>
-                <w:szCs w:val="22"/>
-              </w:rPr>
-              <w:t xml:space="preserve">) AS </w:t>
-            </w:r>
-            <w:proofErr w:type="spellStart"/>
-            <w:r>
-              <w:rPr>
-                <w:sz w:val="22"/>
-                <w:szCs w:val="22"/>
-              </w:rPr>
-              <w:t>utolso_vasarlas</w:t>
-            </w:r>
-            <w:proofErr w:type="spellEnd"/>
+              <w:t>SELECT t.EMAIL, MAX(v.DATUM) AS utolso_vasarlas</w:t>
+            </w:r>
           </w:p>
           <w:p>
             <w:pPr>
@@ -7058,33 +5854,8 @@
                 <w:sz w:val="22"/>
                 <w:szCs w:val="22"/>
               </w:rPr>
-              <w:t xml:space="preserve">    JOIN JEGY j ON </w:t>
-            </w:r>
-            <w:proofErr w:type="gramStart"/>
-            <w:r>
-              <w:rPr>
-                <w:sz w:val="22"/>
-                <w:szCs w:val="22"/>
-              </w:rPr>
-              <w:t>t.email</w:t>
-            </w:r>
-            <w:proofErr w:type="gramEnd"/>
-            <w:r>
-              <w:rPr>
-                <w:sz w:val="22"/>
-                <w:szCs w:val="22"/>
-              </w:rPr>
-              <w:t xml:space="preserve"> = </w:t>
-            </w:r>
-            <w:proofErr w:type="spellStart"/>
-            <w:r>
-              <w:rPr>
-                <w:sz w:val="22"/>
-                <w:szCs w:val="22"/>
-              </w:rPr>
-              <w:t>j.TAG_EMAIL</w:t>
-            </w:r>
-            <w:proofErr w:type="spellEnd"/>
+              <w:t>    JOIN JEGY j ON t.email = j.TAG_EMAIL</w:t>
+            </w:r>
           </w:p>
           <w:p>
             <w:pPr>
@@ -7099,23 +5870,7 @@
                 <w:sz w:val="22"/>
                 <w:szCs w:val="22"/>
               </w:rPr>
-              <w:t xml:space="preserve">    JOIN VASARLAS v ON </w:t>
-            </w:r>
-            <w:proofErr w:type="spellStart"/>
-            <w:r>
-              <w:rPr>
-                <w:sz w:val="22"/>
-                <w:szCs w:val="22"/>
-              </w:rPr>
-              <w:t>j.VASARLAS_ID</w:t>
-            </w:r>
-            <w:proofErr w:type="spellEnd"/>
-            <w:r>
-              <w:rPr>
-                <w:sz w:val="22"/>
-                <w:szCs w:val="22"/>
-              </w:rPr>
-              <w:t xml:space="preserve"> = v.ID</w:t>
+              <w:t>    JOIN VASARLAS v ON j.VASARLAS_ID = v.ID</w:t>
             </w:r>
           </w:p>
           <w:p>
@@ -7131,18 +5886,8 @@
                 <w:sz w:val="22"/>
                 <w:szCs w:val="22"/>
               </w:rPr>
-              <w:lastRenderedPageBreak/>
-              <w:t xml:space="preserve">    GROUP BY </w:t>
-            </w:r>
-            <w:proofErr w:type="spellStart"/>
-            <w:r>
-              <w:rPr>
-                <w:sz w:val="22"/>
-                <w:szCs w:val="22"/>
-              </w:rPr>
-              <w:t>t.EMAIL</w:t>
-            </w:r>
-            <w:proofErr w:type="spellEnd"/>
+              <w:t>    GROUP BY t.EMAIL</w:t>
+            </w:r>
           </w:p>
         </w:tc>
         <w:tc>
@@ -7157,13 +5902,11 @@
                 <w:szCs w:val="22"/>
               </w:rPr>
             </w:pPr>
-            <w:proofErr w:type="spellStart"/>
-            <w:r>
-              <w:rPr>
-                <w:sz w:val="22"/>
-                <w:szCs w:val="22"/>
-              </w:rPr>
-              <w:lastRenderedPageBreak/>
+            <w:r>
+              <w:rPr>
+                <w:sz w:val="22"/>
+                <w:szCs w:val="22"/>
+              </w:rPr>
               <w:t>getLastVasarlas</w:t>
             </w:r>
             <w:r>
@@ -7173,7 +5916,6 @@
               </w:rPr>
               <w:t>.php</w:t>
             </w:r>
-            <w:proofErr w:type="spellEnd"/>
           </w:p>
         </w:tc>
         <w:tc>
@@ -7764,16 +6506,8 @@
         <w:rPr>
           <w:rFonts w:ascii="Times New Roman" w:eastAsia="Times New Roman" w:hAnsi="Times New Roman" w:cs="Times New Roman"/>
         </w:rPr>
-        <w:t xml:space="preserve">, admin </w:t>
-      </w:r>
-      <w:proofErr w:type="spellStart"/>
-      <w:r>
-        <w:rPr>
-          <w:rFonts w:ascii="Times New Roman" w:eastAsia="Times New Roman" w:hAnsi="Times New Roman" w:cs="Times New Roman"/>
-        </w:rPr>
-        <w:t>id</w:t>
-      </w:r>
-      <w:proofErr w:type="spellEnd"/>
+        <w:t>, admin id</w:t>
+      </w:r>
       <w:r>
         <w:rPr>
           <w:rFonts w:ascii="Times New Roman" w:hAnsi="Times New Roman" w:cs="Times New Roman"/>
@@ -7888,18 +6622,8 @@
           <w:i/>
           <w:iCs/>
         </w:rPr>
-        <w:t xml:space="preserve">, </w:t>
-      </w:r>
-      <w:proofErr w:type="spellStart"/>
-      <w:r>
-        <w:rPr>
-          <w:rFonts w:ascii="Times New Roman" w:eastAsia="Times New Roman" w:hAnsi="Times New Roman" w:cs="Times New Roman"/>
-          <w:i/>
-          <w:iCs/>
-        </w:rPr>
-        <w:t>Tag.email</w:t>
-      </w:r>
-      <w:proofErr w:type="spellEnd"/>
+        <w:t>, Tag.email</w:t>
+      </w:r>
       <w:r>
         <w:rPr>
           <w:rFonts w:ascii="Times New Roman" w:eastAsia="Times New Roman" w:hAnsi="Times New Roman" w:cs="Times New Roman"/>
@@ -7944,16 +6668,8 @@
         <w:rPr>
           <w:rFonts w:ascii="Times New Roman" w:eastAsia="Times New Roman" w:hAnsi="Times New Roman" w:cs="Times New Roman"/>
         </w:rPr>
-        <w:t xml:space="preserve"> Dátum, Fizetési </w:t>
-      </w:r>
-      <w:proofErr w:type="gramStart"/>
-      <w:r>
-        <w:rPr>
-          <w:rFonts w:ascii="Times New Roman" w:eastAsia="Times New Roman" w:hAnsi="Times New Roman" w:cs="Times New Roman"/>
-        </w:rPr>
-        <w:t>mód )</w:t>
-      </w:r>
-      <w:proofErr w:type="gramEnd"/>
+        <w:t xml:space="preserve"> Dátum, Fizetési mód )</w:t>
+      </w:r>
     </w:p>
     <w:p>
       <w:pPr>
@@ -8007,7 +6723,6 @@
         </w:rPr>
         <w:t xml:space="preserve">, </w:t>
       </w:r>
-      <w:proofErr w:type="spellStart"/>
       <w:r>
         <w:rPr>
           <w:rFonts w:ascii="Times New Roman" w:eastAsia="Times New Roman" w:hAnsi="Times New Roman" w:cs="Times New Roman"/>
@@ -8015,7 +6730,6 @@
         </w:rPr>
         <w:t>Szerelvény.mozdonyszám</w:t>
       </w:r>
-      <w:proofErr w:type="spellEnd"/>
       <w:r>
         <w:rPr>
           <w:rFonts w:ascii="Times New Roman" w:eastAsia="Times New Roman" w:hAnsi="Times New Roman" w:cs="Times New Roman"/>
@@ -8129,7 +6843,6 @@
         </w:rPr>
         <w:t>KEDVEZMÉNYEK (</w:t>
       </w:r>
-      <w:proofErr w:type="spellStart"/>
       <w:r>
         <w:rPr>
           <w:rFonts w:ascii="Times New Roman" w:eastAsia="Times New Roman" w:hAnsi="Times New Roman" w:cs="Times New Roman"/>
@@ -8137,23 +6850,14 @@
         </w:rPr>
         <w:t>id</w:t>
       </w:r>
-      <w:bookmarkStart w:id="1" w:name="_Hlk192948499"/>
-      <w:proofErr w:type="spellEnd"/>
-      <w:r>
-        <w:rPr>
-          <w:rFonts w:ascii="Times New Roman" w:eastAsia="Times New Roman" w:hAnsi="Times New Roman" w:cs="Times New Roman"/>
-        </w:rPr>
-        <w:t xml:space="preserve">, típus, </w:t>
-      </w:r>
-      <w:proofErr w:type="spellStart"/>
-      <w:r>
-        <w:rPr>
-          <w:rFonts w:ascii="Times New Roman" w:eastAsia="Times New Roman" w:hAnsi="Times New Roman" w:cs="Times New Roman"/>
-        </w:rPr>
-        <w:t>merete</w:t>
-      </w:r>
-      <w:bookmarkEnd w:id="1"/>
-      <w:proofErr w:type="spellEnd"/>
+      <w:bookmarkStart w:id="0" w:name="_Hlk192948499"/>
+      <w:r>
+        <w:rPr>
+          <w:rFonts w:ascii="Times New Roman" w:eastAsia="Times New Roman" w:hAnsi="Times New Roman" w:cs="Times New Roman"/>
+        </w:rPr>
+        <w:t>, típus, merete</w:t>
+      </w:r>
+      <w:bookmarkEnd w:id="0"/>
       <w:r>
         <w:rPr>
           <w:rFonts w:ascii="Times New Roman" w:eastAsia="Times New Roman" w:hAnsi="Times New Roman" w:cs="Times New Roman"/>
@@ -8279,7 +6983,6 @@
           <w:rFonts w:ascii="Times New Roman" w:eastAsia="Arial" w:hAnsi="Times New Roman" w:cs="Times New Roman"/>
         </w:rPr>
       </w:pPr>
-      <w:proofErr w:type="gramStart"/>
       <w:r>
         <w:rPr>
           <w:rFonts w:ascii="Times New Roman" w:eastAsia="Arial" w:hAnsi="Times New Roman" w:cs="Times New Roman"/>
@@ -8290,14 +6993,7 @@
         <w:rPr>
           <w:rFonts w:ascii="Times New Roman" w:eastAsia="Times New Roman" w:hAnsi="Times New Roman" w:cs="Times New Roman"/>
         </w:rPr>
-        <w:t>email</w:t>
-      </w:r>
-      <w:proofErr w:type="gramEnd"/>
-      <w:r>
-        <w:rPr>
-          <w:rFonts w:ascii="Times New Roman" w:eastAsia="Times New Roman" w:hAnsi="Times New Roman" w:cs="Times New Roman"/>
-        </w:rPr>
-        <w:t xml:space="preserve"> </w:t>
+        <w:t xml:space="preserve">email </w:t>
       </w:r>
       <w:r>
         <w:rPr>
@@ -8352,7 +7048,6 @@
           <w:rFonts w:ascii="Times New Roman" w:eastAsia="Arial" w:hAnsi="Times New Roman" w:cs="Times New Roman"/>
         </w:rPr>
       </w:pPr>
-      <w:proofErr w:type="gramStart"/>
       <w:r>
         <w:rPr>
           <w:rFonts w:ascii="Times New Roman" w:eastAsia="Arial" w:hAnsi="Times New Roman" w:cs="Times New Roman"/>
@@ -8363,14 +7058,7 @@
         <w:rPr>
           <w:rFonts w:ascii="Times New Roman" w:eastAsia="Times New Roman" w:hAnsi="Times New Roman" w:cs="Times New Roman"/>
         </w:rPr>
-        <w:t>email</w:t>
-      </w:r>
-      <w:proofErr w:type="gramEnd"/>
-      <w:r>
-        <w:rPr>
-          <w:rFonts w:ascii="Times New Roman" w:eastAsia="Times New Roman" w:hAnsi="Times New Roman" w:cs="Times New Roman"/>
-        </w:rPr>
-        <w:t xml:space="preserve"> </w:t>
+        <w:t xml:space="preserve">email </w:t>
       </w:r>
       <w:r>
         <w:rPr>
@@ -8400,16 +7088,8 @@
         <w:rPr>
           <w:rFonts w:ascii="Times New Roman" w:eastAsia="Times New Roman" w:hAnsi="Times New Roman" w:cs="Times New Roman"/>
         </w:rPr>
-        <w:t xml:space="preserve">, admin </w:t>
-      </w:r>
-      <w:proofErr w:type="spellStart"/>
-      <w:r>
-        <w:rPr>
-          <w:rFonts w:ascii="Times New Roman" w:eastAsia="Times New Roman" w:hAnsi="Times New Roman" w:cs="Times New Roman"/>
-        </w:rPr>
-        <w:t>id</w:t>
-      </w:r>
-      <w:proofErr w:type="spellEnd"/>
+        <w:t>, admin id</w:t>
+      </w:r>
       <w:r>
         <w:rPr>
           <w:rFonts w:ascii="Times New Roman" w:eastAsia="Times New Roman" w:hAnsi="Times New Roman" w:cs="Times New Roman"/>
@@ -8446,7 +7126,6 @@
           <w:rFonts w:ascii="Times New Roman" w:eastAsia="Arial" w:hAnsi="Times New Roman" w:cs="Times New Roman"/>
         </w:rPr>
       </w:pPr>
-      <w:proofErr w:type="gramStart"/>
       <w:r>
         <w:rPr>
           <w:rFonts w:ascii="Times New Roman" w:eastAsia="Arial" w:hAnsi="Times New Roman" w:cs="Times New Roman"/>
@@ -8457,9 +7136,26 @@
         <w:rPr>
           <w:rFonts w:ascii="Times New Roman" w:eastAsia="Times New Roman" w:hAnsi="Times New Roman" w:cs="Times New Roman"/>
         </w:rPr>
-        <w:t>azonosító</w:t>
-      </w:r>
-      <w:proofErr w:type="gramEnd"/>
+        <w:t xml:space="preserve">azonosító </w:t>
+      </w:r>
+      <w:r>
+        <w:rPr>
+          <w:rFonts w:ascii="Times New Roman" w:eastAsia="Arial" w:hAnsi="Times New Roman" w:cs="Times New Roman"/>
+        </w:rPr>
+        <w:t xml:space="preserve">}→{ </w:t>
+      </w:r>
+      <w:r>
+        <w:rPr>
+          <w:rFonts w:ascii="Times New Roman" w:eastAsia="Times New Roman" w:hAnsi="Times New Roman" w:cs="Times New Roman"/>
+        </w:rPr>
+        <w:t>Járat. járatszám</w:t>
+      </w:r>
+      <w:r>
+        <w:rPr>
+          <w:rFonts w:ascii="Times New Roman" w:eastAsia="Times New Roman" w:hAnsi="Times New Roman" w:cs="Times New Roman"/>
+        </w:rPr>
+        <w:t>,</w:t>
+      </w:r>
       <w:r>
         <w:rPr>
           <w:rFonts w:ascii="Times New Roman" w:eastAsia="Times New Roman" w:hAnsi="Times New Roman" w:cs="Times New Roman"/>
@@ -8468,74 +7164,40 @@
       </w:r>
       <w:r>
         <w:rPr>
+          <w:rFonts w:ascii="Times New Roman" w:eastAsia="Times New Roman" w:hAnsi="Times New Roman" w:cs="Times New Roman"/>
+        </w:rPr>
+        <w:t>Vásárlás.ID</w:t>
+      </w:r>
+      <w:r>
+        <w:rPr>
+          <w:rFonts w:ascii="Times New Roman" w:eastAsia="Times New Roman" w:hAnsi="Times New Roman" w:cs="Times New Roman"/>
+        </w:rPr>
+        <w:t>, érvényesség,</w:t>
+      </w:r>
+      <w:r>
+        <w:rPr>
+          <w:rFonts w:ascii="Times New Roman" w:eastAsia="Times New Roman" w:hAnsi="Times New Roman" w:cs="Times New Roman"/>
+        </w:rPr>
+        <w:t xml:space="preserve"> jegyár</w:t>
+      </w:r>
+      <w:r>
+        <w:rPr>
+          <w:rFonts w:ascii="Times New Roman" w:eastAsia="Times New Roman" w:hAnsi="Times New Roman" w:cs="Times New Roman"/>
+        </w:rPr>
+        <w:t>, Kedvezmények.ID, Tag.email</w:t>
+      </w:r>
+      <w:r>
+        <w:rPr>
+          <w:rFonts w:ascii="Times New Roman" w:eastAsia="Times New Roman" w:hAnsi="Times New Roman" w:cs="Times New Roman"/>
+        </w:rPr>
+        <w:t xml:space="preserve"> </w:t>
+      </w:r>
+      <w:r>
+        <w:rPr>
           <w:rFonts w:ascii="Times New Roman" w:eastAsia="Arial" w:hAnsi="Times New Roman" w:cs="Times New Roman"/>
         </w:rPr>
-        <w:t xml:space="preserve">}→{ </w:t>
-      </w:r>
-      <w:r>
-        <w:rPr>
-          <w:rFonts w:ascii="Times New Roman" w:eastAsia="Times New Roman" w:hAnsi="Times New Roman" w:cs="Times New Roman"/>
-        </w:rPr>
-        <w:t>Járat. járatszám</w:t>
-      </w:r>
-      <w:r>
-        <w:rPr>
-          <w:rFonts w:ascii="Times New Roman" w:eastAsia="Times New Roman" w:hAnsi="Times New Roman" w:cs="Times New Roman"/>
-        </w:rPr>
-        <w:t>,</w:t>
-      </w:r>
-      <w:r>
-        <w:rPr>
-          <w:rFonts w:ascii="Times New Roman" w:eastAsia="Times New Roman" w:hAnsi="Times New Roman" w:cs="Times New Roman"/>
-        </w:rPr>
-        <w:t xml:space="preserve"> </w:t>
-      </w:r>
-      <w:r>
-        <w:rPr>
-          <w:rFonts w:ascii="Times New Roman" w:eastAsia="Times New Roman" w:hAnsi="Times New Roman" w:cs="Times New Roman"/>
-        </w:rPr>
-        <w:t>Vásárlás.ID</w:t>
-      </w:r>
-      <w:r>
-        <w:rPr>
-          <w:rFonts w:ascii="Times New Roman" w:eastAsia="Times New Roman" w:hAnsi="Times New Roman" w:cs="Times New Roman"/>
-        </w:rPr>
-        <w:t>, érvényesség,</w:t>
-      </w:r>
-      <w:r>
-        <w:rPr>
-          <w:rFonts w:ascii="Times New Roman" w:eastAsia="Times New Roman" w:hAnsi="Times New Roman" w:cs="Times New Roman"/>
-        </w:rPr>
-        <w:t xml:space="preserve"> jegyár</w:t>
-      </w:r>
-      <w:r>
-        <w:rPr>
-          <w:rFonts w:ascii="Times New Roman" w:eastAsia="Times New Roman" w:hAnsi="Times New Roman" w:cs="Times New Roman"/>
-        </w:rPr>
-        <w:t xml:space="preserve">, Kedvezmények.ID, </w:t>
-      </w:r>
-      <w:proofErr w:type="spellStart"/>
-      <w:proofErr w:type="gramStart"/>
-      <w:r>
-        <w:rPr>
-          <w:rFonts w:ascii="Times New Roman" w:eastAsia="Times New Roman" w:hAnsi="Times New Roman" w:cs="Times New Roman"/>
-        </w:rPr>
-        <w:t>Tag.email</w:t>
-      </w:r>
-      <w:proofErr w:type="spellEnd"/>
-      <w:r>
-        <w:rPr>
-          <w:rFonts w:ascii="Times New Roman" w:eastAsia="Times New Roman" w:hAnsi="Times New Roman" w:cs="Times New Roman"/>
-        </w:rPr>
-        <w:t xml:space="preserve"> </w:t>
-      </w:r>
-      <w:r>
-        <w:rPr>
-          <w:rFonts w:ascii="Times New Roman" w:eastAsia="Arial" w:hAnsi="Times New Roman" w:cs="Times New Roman"/>
-        </w:rPr>
         <w:t>}</w:t>
       </w:r>
-      <w:proofErr w:type="gramEnd"/>
     </w:p>
     <w:p>
       <w:pPr>
@@ -8560,19 +7222,11 @@
           <w:rFonts w:ascii="Times New Roman" w:hAnsi="Times New Roman" w:cs="Times New Roman"/>
         </w:rPr>
       </w:pPr>
-      <w:proofErr w:type="gramStart"/>
       <w:r>
         <w:rPr>
           <w:rFonts w:ascii="Times New Roman" w:eastAsia="Arial" w:hAnsi="Times New Roman" w:cs="Times New Roman"/>
         </w:rPr>
-        <w:t>{ ID</w:t>
-      </w:r>
-      <w:proofErr w:type="gramEnd"/>
-      <w:r>
-        <w:rPr>
-          <w:rFonts w:ascii="Times New Roman" w:eastAsia="Arial" w:hAnsi="Times New Roman" w:cs="Times New Roman"/>
-        </w:rPr>
-        <w:t xml:space="preserve"> }</w:t>
+        <w:t>{ ID }</w:t>
       </w:r>
       <w:r>
         <w:rPr>
@@ -8610,7 +7264,6 @@
           <w:rFonts w:ascii="Times New Roman" w:eastAsia="Arial" w:hAnsi="Times New Roman" w:cs="Times New Roman"/>
         </w:rPr>
       </w:pPr>
-      <w:proofErr w:type="gramStart"/>
       <w:r>
         <w:rPr>
           <w:rFonts w:ascii="Times New Roman" w:eastAsia="Arial" w:hAnsi="Times New Roman" w:cs="Times New Roman"/>
@@ -8629,7 +7282,6 @@
         </w:rPr>
         <w:t>járatszám</w:t>
       </w:r>
-      <w:proofErr w:type="gramEnd"/>
       <w:r>
         <w:rPr>
           <w:rFonts w:ascii="Times New Roman" w:eastAsia="Arial" w:hAnsi="Times New Roman" w:cs="Times New Roman"/>
@@ -8642,19 +7294,11 @@
         </w:rPr>
         <w:t xml:space="preserve">Típus, </w:t>
       </w:r>
-      <w:proofErr w:type="spellStart"/>
-      <w:r>
-        <w:rPr>
-          <w:rFonts w:ascii="Times New Roman" w:eastAsia="Times New Roman" w:hAnsi="Times New Roman" w:cs="Times New Roman"/>
-        </w:rPr>
-        <w:t>Szerelvény.mozdonyszám</w:t>
-      </w:r>
-      <w:proofErr w:type="spellEnd"/>
-      <w:r>
-        <w:rPr>
-          <w:rFonts w:ascii="Times New Roman" w:eastAsia="Times New Roman" w:hAnsi="Times New Roman" w:cs="Times New Roman"/>
-        </w:rPr>
-        <w:t xml:space="preserve"> </w:t>
+      <w:r>
+        <w:rPr>
+          <w:rFonts w:ascii="Times New Roman" w:eastAsia="Times New Roman" w:hAnsi="Times New Roman" w:cs="Times New Roman"/>
+        </w:rPr>
+        <w:t xml:space="preserve">Szerelvény.mozdonyszám </w:t>
       </w:r>
       <w:r>
         <w:rPr>
@@ -8686,7 +7330,6 @@
           <w:rFonts w:ascii="Times New Roman" w:eastAsia="Arial" w:hAnsi="Times New Roman" w:cs="Times New Roman"/>
         </w:rPr>
       </w:pPr>
-      <w:proofErr w:type="gramStart"/>
       <w:r>
         <w:rPr>
           <w:rFonts w:ascii="Times New Roman" w:eastAsia="Arial" w:hAnsi="Times New Roman" w:cs="Times New Roman"/>
@@ -8697,14 +7340,7 @@
         <w:rPr>
           <w:rFonts w:ascii="Times New Roman" w:eastAsia="Times New Roman" w:hAnsi="Times New Roman" w:cs="Times New Roman"/>
         </w:rPr>
-        <w:t>mozdonyszám</w:t>
-      </w:r>
-      <w:proofErr w:type="gramEnd"/>
-      <w:r>
-        <w:rPr>
-          <w:rFonts w:ascii="Times New Roman" w:eastAsia="Times New Roman" w:hAnsi="Times New Roman" w:cs="Times New Roman"/>
-        </w:rPr>
-        <w:t xml:space="preserve"> </w:t>
+        <w:t xml:space="preserve">mozdonyszám </w:t>
       </w:r>
       <w:r>
         <w:rPr>
@@ -8748,7 +7384,6 @@
           <w:rFonts w:ascii="Times New Roman" w:eastAsia="Arial" w:hAnsi="Times New Roman" w:cs="Times New Roman"/>
         </w:rPr>
       </w:pPr>
-      <w:proofErr w:type="gramStart"/>
       <w:r>
         <w:rPr>
           <w:rFonts w:ascii="Times New Roman" w:eastAsia="Arial" w:hAnsi="Times New Roman" w:cs="Times New Roman"/>
@@ -8761,7 +7396,6 @@
         </w:rPr>
         <w:t>ID</w:t>
       </w:r>
-      <w:proofErr w:type="gramEnd"/>
       <w:r>
         <w:rPr>
           <w:rFonts w:ascii="Times New Roman" w:eastAsia="Times New Roman" w:hAnsi="Times New Roman" w:cs="Times New Roman"/>
@@ -8810,7 +7444,6 @@
           <w:rFonts w:ascii="Times New Roman" w:eastAsia="Arial" w:hAnsi="Times New Roman" w:cs="Times New Roman"/>
         </w:rPr>
       </w:pPr>
-      <w:proofErr w:type="gramStart"/>
       <w:r>
         <w:rPr>
           <w:rFonts w:ascii="Times New Roman" w:eastAsia="Arial" w:hAnsi="Times New Roman" w:cs="Times New Roman"/>
@@ -8818,20 +7451,11 @@
         <w:lastRenderedPageBreak/>
         <w:t xml:space="preserve">{ </w:t>
       </w:r>
-      <w:proofErr w:type="spellStart"/>
-      <w:r>
-        <w:rPr>
-          <w:rFonts w:ascii="Times New Roman" w:eastAsia="Times New Roman" w:hAnsi="Times New Roman" w:cs="Times New Roman"/>
-        </w:rPr>
-        <w:t>id</w:t>
-      </w:r>
-      <w:proofErr w:type="spellEnd"/>
-      <w:proofErr w:type="gramEnd"/>
-      <w:r>
-        <w:rPr>
-          <w:rFonts w:ascii="Times New Roman" w:eastAsia="Times New Roman" w:hAnsi="Times New Roman" w:cs="Times New Roman"/>
-        </w:rPr>
-        <w:t xml:space="preserve"> </w:t>
+      <w:r>
+        <w:rPr>
+          <w:rFonts w:ascii="Times New Roman" w:eastAsia="Times New Roman" w:hAnsi="Times New Roman" w:cs="Times New Roman"/>
+        </w:rPr>
+        <w:t xml:space="preserve">id </w:t>
       </w:r>
       <w:r>
         <w:rPr>
@@ -8843,21 +7467,7 @@
         <w:rPr>
           <w:rFonts w:ascii="Times New Roman" w:eastAsia="Times New Roman" w:hAnsi="Times New Roman" w:cs="Times New Roman"/>
         </w:rPr>
-        <w:t xml:space="preserve"> típus, </w:t>
-      </w:r>
-      <w:proofErr w:type="spellStart"/>
-      <w:r>
-        <w:rPr>
-          <w:rFonts w:ascii="Times New Roman" w:eastAsia="Times New Roman" w:hAnsi="Times New Roman" w:cs="Times New Roman"/>
-        </w:rPr>
-        <w:t>merete</w:t>
-      </w:r>
-      <w:proofErr w:type="spellEnd"/>
-      <w:r>
-        <w:rPr>
-          <w:rFonts w:ascii="Times New Roman" w:eastAsia="Times New Roman" w:hAnsi="Times New Roman" w:cs="Times New Roman"/>
-        </w:rPr>
-        <w:t xml:space="preserve"> </w:t>
+        <w:t xml:space="preserve"> típus, merete </w:t>
       </w:r>
       <w:r>
         <w:rPr>
@@ -8889,7 +7499,6 @@
           <w:rFonts w:ascii="Times New Roman" w:eastAsia="Arial" w:hAnsi="Times New Roman" w:cs="Times New Roman"/>
         </w:rPr>
       </w:pPr>
-      <w:proofErr w:type="gramStart"/>
       <w:r>
         <w:rPr>
           <w:rFonts w:ascii="Times New Roman" w:eastAsia="Arial" w:hAnsi="Times New Roman" w:cs="Times New Roman"/>
@@ -8902,7 +7511,6 @@
         </w:rPr>
         <w:t>ID</w:t>
       </w:r>
-      <w:proofErr w:type="gramEnd"/>
       <w:r>
         <w:rPr>
           <w:rFonts w:ascii="Times New Roman" w:eastAsia="Times New Roman" w:hAnsi="Times New Roman" w:cs="Times New Roman"/>
@@ -9180,19 +7788,11 @@
           <w:rFonts w:ascii="Times New Roman" w:hAnsi="Times New Roman" w:cs="Times New Roman"/>
         </w:rPr>
       </w:pPr>
-      <w:proofErr w:type="gramStart"/>
-      <w:r>
-        <w:rPr>
-          <w:rFonts w:ascii="Times New Roman" w:hAnsi="Times New Roman" w:cs="Times New Roman"/>
-        </w:rPr>
-        <w:t>A</w:t>
-      </w:r>
-      <w:proofErr w:type="gramEnd"/>
-      <w:r>
-        <w:rPr>
-          <w:rFonts w:ascii="Times New Roman" w:hAnsi="Times New Roman" w:cs="Times New Roman"/>
-        </w:rPr>
-        <w:t xml:space="preserve"> </w:t>
+      <w:r>
+        <w:rPr>
+          <w:rFonts w:ascii="Times New Roman" w:hAnsi="Times New Roman" w:cs="Times New Roman"/>
+        </w:rPr>
+        <w:t xml:space="preserve">A </w:t>
       </w:r>
       <w:r>
         <w:rPr>
@@ -9441,19 +8041,11 @@
           <w:rFonts w:ascii="Times New Roman" w:hAnsi="Times New Roman" w:cs="Times New Roman"/>
         </w:rPr>
       </w:pPr>
-      <w:proofErr w:type="gramStart"/>
-      <w:r>
-        <w:rPr>
-          <w:rFonts w:ascii="Times New Roman" w:hAnsi="Times New Roman" w:cs="Times New Roman"/>
-        </w:rPr>
-        <w:t>A</w:t>
-      </w:r>
-      <w:proofErr w:type="gramEnd"/>
-      <w:r>
-        <w:rPr>
-          <w:rFonts w:ascii="Times New Roman" w:hAnsi="Times New Roman" w:cs="Times New Roman"/>
-        </w:rPr>
-        <w:t xml:space="preserve"> </w:t>
+      <w:r>
+        <w:rPr>
+          <w:rFonts w:ascii="Times New Roman" w:hAnsi="Times New Roman" w:cs="Times New Roman"/>
+        </w:rPr>
+        <w:t xml:space="preserve">A </w:t>
       </w:r>
       <w:r>
         <w:rPr>
@@ -9994,6 +8586,59 @@
         </w:drawing>
       </w:r>
     </w:p>
+    <w:p>
+      <w:pPr>
+        <w:rPr>
+          <w:b/>
+          <w:bCs/>
+          <w:sz w:val="28"/>
+          <w:szCs w:val="28"/>
+        </w:rPr>
+      </w:pPr>
+      <w:r>
+        <w:rPr>
+          <w:b/>
+          <w:bCs/>
+          <w:sz w:val="28"/>
+          <w:szCs w:val="28"/>
+        </w:rPr>
+        <w:t>Futtatáshoz szükséges szoftverkörnyezet</w:t>
+      </w:r>
+    </w:p>
+    <w:p>
+      <w:r>
+        <w:t xml:space="preserve">A web appot xamppon keresztül futtatható localhoston. Php, html, css segítségével készült. Oracle adatbázis szükséges hozzá, amelyhez a beinportálandó sql-t az sql/.sql fileban találjuk. Az adatbázishoz tartozó nevet és jelszót az src/Database/connection.php-ban kell átírni. A projekt filejai a </w:t>
+      </w:r>
+      <w:r>
+        <w:t>C:\xampp\htdocs</w:t>
+      </w:r>
+      <w:r>
+        <w:t xml:space="preserve"> mappában elhejezendő, majd Apache futtatása után a </w:t>
+      </w:r>
+      <w:hyperlink r:id="rId19" w:history="1">
+        <w:r>
+          <w:rPr>
+            <w:rStyle w:val="Hiperhivatkozs"/>
+          </w:rPr>
+          <w:t>http://localhost/vasutmenetrend/pages/</w:t>
+        </w:r>
+        <w:r>
+          <w:rPr>
+            <w:rStyle w:val="Hiperhivatkozs"/>
+          </w:rPr>
+          <w:t>index</w:t>
+        </w:r>
+        <w:r>
+          <w:rPr>
+            <w:rStyle w:val="Hiperhivatkozs"/>
+          </w:rPr>
+          <w:t>.php</w:t>
+        </w:r>
+      </w:hyperlink>
+      <w:r>
+        <w:t xml:space="preserve"> oldalon elérhető.</w:t>
+      </w:r>
+    </w:p>
     <w:sectPr>
       <w:pgSz w:w="11906" w:h="16838"/>
       <w:pgMar w:top="1417" w:right="1417" w:bottom="1417" w:left="1417" w:header="0" w:footer="0" w:gutter="0"/>
@@ -10006,7 +8651,7 @@
 </file>
 
 <file path=word/numbering.xml><?xml version="1.0" encoding="utf-8"?>
-<w:numbering xmlns:wpc="http://schemas.microsoft.com/office/word/2010/wordprocessingCanvas" xmlns:cx="http://schemas.microsoft.com/office/drawing/2014/chartex" xmlns:cx1="http://schemas.microsoft.com/office/drawing/2015/9/8/chartex" xmlns:cx2="http://schemas.microsoft.com/office/drawing/2015/10/21/chartex" xmlns:cx3="http://schemas.microsoft.com/office/drawing/2016/5/9/chartex" xmlns:cx4="http://schemas.microsoft.com/office/drawing/2016/5/10/chartex" xmlns:cx5="http://schemas.microsoft.com/office/drawing/2016/5/11/chartex" xmlns:cx6="http://schemas.microsoft.com/office/drawing/2016/5/12/chartex" xmlns:cx7="http://schemas.microsoft.com/office/drawing/2016/5/13/chartex" xmlns:cx8="http://schemas.microsoft.com/office/drawing/2016/5/14/chartex" xmlns:mc="http://schemas.openxmlformats.org/markup-compatibility/2006" xmlns:aink="http://schemas.microsoft.com/office/drawing/2016/ink" xmlns:am3d="http://schemas.microsoft.com/office/drawing/2017/model3d" xmlns:o="urn:schemas-microsoft-com:office:office" xmlns:r="http://schemas.openxmlformats.org/officeDocument/2006/relationships" xmlns:m="http://schemas.openxmlformats.org/officeDocument/2006/math" xmlns:v="urn:schemas-microsoft-com:vml" xmlns:wp14="http://schemas.microsoft.com/office/word/2010/wordprocessingDrawing" xmlns:wp="http://schemas.openxmlformats.org/drawingml/2006/wordprocessingDrawing" xmlns:w10="urn:schemas-microsoft-com:office:word" xmlns:w="http://schemas.openxmlformats.org/wordprocessingml/2006/main" xmlns:w14="http://schemas.microsoft.com/office/word/2010/wordml" xmlns:w15="http://schemas.microsoft.com/office/word/2012/wordml" xmlns:w16cid="http://schemas.microsoft.com/office/word/2016/wordml/cid" xmlns:w16se="http://schemas.microsoft.com/office/word/2015/wordml/symex" xmlns:wpg="http://schemas.microsoft.com/office/word/2010/wordprocessingGroup" xmlns:wpi="http://schemas.microsoft.com/office/word/2010/wordprocessingInk" xmlns:wne="http://schemas.microsoft.com/office/word/2006/wordml" xmlns:wps="http://schemas.microsoft.com/office/word/2010/wordprocessingShape" mc:Ignorable="w14 w15 w16se w16cid wp14">
+<w:numbering xmlns:wpc="http://schemas.microsoft.com/office/word/2010/wordprocessingCanvas" xmlns:cx="http://schemas.microsoft.com/office/drawing/2014/chartex" xmlns:cx1="http://schemas.microsoft.com/office/drawing/2015/9/8/chartex" xmlns:cx2="http://schemas.microsoft.com/office/drawing/2015/10/21/chartex" xmlns:cx3="http://schemas.microsoft.com/office/drawing/2016/5/9/chartex" xmlns:cx4="http://schemas.microsoft.com/office/drawing/2016/5/10/chartex" xmlns:cx5="http://schemas.microsoft.com/office/drawing/2016/5/11/chartex" xmlns:cx6="http://schemas.microsoft.com/office/drawing/2016/5/12/chartex" xmlns:cx7="http://schemas.microsoft.com/office/drawing/2016/5/13/chartex" xmlns:cx8="http://schemas.microsoft.com/office/drawing/2016/5/14/chartex" xmlns:mc="http://schemas.openxmlformats.org/markup-compatibility/2006" xmlns:aink="http://schemas.microsoft.com/office/drawing/2016/ink" xmlns:am3d="http://schemas.microsoft.com/office/drawing/2017/model3d" xmlns:o="urn:schemas-microsoft-com:office:office" xmlns:oel="http://schemas.microsoft.com/office/2019/extlst" xmlns:r="http://schemas.openxmlformats.org/officeDocument/2006/relationships" xmlns:m="http://schemas.openxmlformats.org/officeDocument/2006/math" xmlns:v="urn:schemas-microsoft-com:vml" xmlns:wp14="http://schemas.microsoft.com/office/word/2010/wordprocessingDrawing" xmlns:wp="http://schemas.openxmlformats.org/drawingml/2006/wordprocessingDrawing" xmlns:w10="urn:schemas-microsoft-com:office:word" xmlns:w="http://schemas.openxmlformats.org/wordprocessingml/2006/main" xmlns:w14="http://schemas.microsoft.com/office/word/2010/wordml" xmlns:w15="http://schemas.microsoft.com/office/word/2012/wordml" xmlns:w16cex="http://schemas.microsoft.com/office/word/2018/wordml/cex" xmlns:w16cid="http://schemas.microsoft.com/office/word/2016/wordml/cid" xmlns:w16="http://schemas.microsoft.com/office/word/2018/wordml" xmlns:w16du="http://schemas.microsoft.com/office/word/2023/wordml/word16du" xmlns:w16sdtdh="http://schemas.microsoft.com/office/word/2020/wordml/sdtdatahash" xmlns:w16sdtfl="http://schemas.microsoft.com/office/word/2024/wordml/sdtformatlock" xmlns:w16se="http://schemas.microsoft.com/office/word/2015/wordml/symex" xmlns:wpg="http://schemas.microsoft.com/office/word/2010/wordprocessingGroup" xmlns:wpi="http://schemas.microsoft.com/office/word/2010/wordprocessingInk" xmlns:wne="http://schemas.microsoft.com/office/word/2006/wordml" xmlns:wps="http://schemas.microsoft.com/office/word/2010/wordprocessingShape" mc:Ignorable="w14 w15 w16se w16cid w16 w16cex w16sdtdh w16sdtfl w16du wp14">
   <w:abstractNum w:abstractNumId="0" w15:restartNumberingAfterBreak="0">
     <w:nsid w:val="0AA74A18"/>
     <w:multiLevelType w:val="multilevel"/>
@@ -10269,17 +8914,17 @@
       </w:rPr>
     </w:lvl>
   </w:abstractNum>
-  <w:num w:numId="1">
+  <w:num w:numId="1" w16cid:durableId="1144079334">
     <w:abstractNumId w:val="1"/>
   </w:num>
-  <w:num w:numId="2">
+  <w:num w:numId="2" w16cid:durableId="207685452">
     <w:abstractNumId w:val="0"/>
   </w:num>
 </w:numbering>
 </file>
 
 <file path=word/styles.xml><?xml version="1.0" encoding="utf-8"?>
-<w:styles xmlns:mc="http://schemas.openxmlformats.org/markup-compatibility/2006" xmlns:r="http://schemas.openxmlformats.org/officeDocument/2006/relationships" xmlns:w="http://schemas.openxmlformats.org/wordprocessingml/2006/main" xmlns:w14="http://schemas.microsoft.com/office/word/2010/wordml" xmlns:w15="http://schemas.microsoft.com/office/word/2012/wordml" xmlns:w16cid="http://schemas.microsoft.com/office/word/2016/wordml/cid" xmlns:w16se="http://schemas.microsoft.com/office/word/2015/wordml/symex" mc:Ignorable="w14 w15 w16se w16cid">
+<w:styles xmlns:mc="http://schemas.openxmlformats.org/markup-compatibility/2006" xmlns:r="http://schemas.openxmlformats.org/officeDocument/2006/relationships" xmlns:w="http://schemas.openxmlformats.org/wordprocessingml/2006/main" xmlns:w14="http://schemas.microsoft.com/office/word/2010/wordml" xmlns:w15="http://schemas.microsoft.com/office/word/2012/wordml" xmlns:w16cex="http://schemas.microsoft.com/office/word/2018/wordml/cex" xmlns:w16cid="http://schemas.microsoft.com/office/word/2016/wordml/cid" xmlns:w16="http://schemas.microsoft.com/office/word/2018/wordml" xmlns:w16du="http://schemas.microsoft.com/office/word/2023/wordml/word16du" xmlns:w16sdtdh="http://schemas.microsoft.com/office/word/2020/wordml/sdtdatahash" xmlns:w16sdtfl="http://schemas.microsoft.com/office/word/2024/wordml/sdtformatlock" xmlns:w16se="http://schemas.microsoft.com/office/word/2015/wordml/symex" mc:Ignorable="w14 w15 w16se w16cid w16 w16cex w16sdtdh w16sdtfl w16du">
   <w:docDefaults>
     <w:rPrDefault>
       <w:rPr>
@@ -10297,7 +8942,7 @@
       </w:pPr>
     </w:pPrDefault>
   </w:docDefaults>
-  <w:latentStyles w:defLockedState="0" w:defUIPriority="99" w:defSemiHidden="0" w:defUnhideWhenUsed="0" w:defQFormat="0" w:count="375">
+  <w:latentStyles w:defLockedState="0" w:defUIPriority="99" w:defSemiHidden="0" w:defUnhideWhenUsed="0" w:defQFormat="0" w:count="376">
     <w:lsdException w:name="Normal" w:uiPriority="0" w:qFormat="1"/>
     <w:lsdException w:name="heading 1" w:uiPriority="9" w:qFormat="1"/>
     <w:lsdException w:name="heading 2" w:semiHidden="1" w:uiPriority="9" w:unhideWhenUsed="1" w:qFormat="1"/>
@@ -10673,6 +9318,7 @@
     <w:lsdException w:name="Smart Hyperlink" w:semiHidden="1" w:unhideWhenUsed="1"/>
     <w:lsdException w:name="Hashtag" w:semiHidden="1" w:unhideWhenUsed="1"/>
     <w:lsdException w:name="Unresolved Mention" w:semiHidden="1" w:unhideWhenUsed="1"/>
+    <w:lsdException w:name="Smart Link" w:semiHidden="1" w:unhideWhenUsed="1"/>
   </w:latentStyles>
   <w:style w:type="paragraph" w:default="1" w:styleId="Norml">
     <w:name w:val="Normal"/>
@@ -10884,7 +9530,6 @@
   <w:style w:type="character" w:default="1" w:styleId="Bekezdsalapbettpusa">
     <w:name w:val="Default Paragraph Font"/>
     <w:uiPriority w:val="1"/>
-    <w:semiHidden/>
     <w:unhideWhenUsed/>
   </w:style>
   <w:style w:type="table" w:default="1" w:styleId="Normltblzat">

</xml_diff>

<commit_message>
Szerep-Funkció mátrix benne van
</commit_message>
<xml_diff>
--- a/dokumentacio/dokumentacio.docx
+++ b/dokumentacio/dokumentacio.docx
@@ -9658,7 +9658,7 @@
       </w:pPr>
       <w:r>
         <w:drawing>
-          <wp:inline wp14:editId="58D8C138" wp14:anchorId="5F118F71">
+          <wp:inline wp14:editId="25F8259B" wp14:anchorId="5F118F71">
             <wp:extent cx="5753098" cy="4162425"/>
             <wp:effectExtent l="0" t="0" r="0" b="0"/>
             <wp:docPr id="275359926" name="" title=""/>
@@ -9673,7 +9673,7 @@
                     <pic:cNvPicPr/>
                   </pic:nvPicPr>
                   <pic:blipFill>
-                    <a:blip r:embed="Rceacd5f117834290">
+                    <a:blip r:embed="R1a60c53361ce4615">
                       <a:extLst>
                         <a:ext xmlns:a="http://schemas.openxmlformats.org/drawingml/2006/main" uri="{28A0092B-C50C-407E-A947-70E740481C1C}">
                           <a14:useLocalDpi val="0"/>
@@ -9809,8 +9809,8 @@
       </w:pPr>
       <w:r>
         <w:rPr>
-          <w:b/>
-          <w:bCs/>
+          <w:b w:val="1"/>
+          <w:bCs w:val="1"/>
           <w:sz w:val="28"/>
           <w:szCs w:val="28"/>
         </w:rPr>
@@ -9820,65 +9820,53 @@
     <w:p>
       <w:pPr>
         <w:rPr>
-          <w:b/>
-          <w:bCs/>
+          <w:b w:val="1"/>
+          <w:bCs w:val="1"/>
           <w:sz w:val="28"/>
           <w:szCs w:val="28"/>
         </w:rPr>
       </w:pPr>
       <w:r>
-        <w:rPr>
-          <w:b/>
-          <w:bCs/>
-          <w:noProof/>
-          <w:sz w:val="28"/>
-          <w:szCs w:val="28"/>
-        </w:rPr>
         <w:drawing>
-          <wp:anchor distT="0" distB="0" distL="0" distR="0" simplePos="0" relativeHeight="13" behindDoc="0" locked="0" layoutInCell="0" allowOverlap="1" wp14:anchorId="2C5DF578" wp14:editId="2B9EC520">
-            <wp:simplePos x="0" y="0"/>
-            <wp:positionH relativeFrom="column">
-              <wp:align>center</wp:align>
-            </wp:positionH>
-            <wp:positionV relativeFrom="paragraph">
-              <wp:posOffset>635</wp:posOffset>
-            </wp:positionV>
-            <wp:extent cx="5760720" cy="1788795"/>
+          <wp:inline wp14:editId="20FBD448" wp14:anchorId="7FE977D9">
+            <wp:extent cx="5753098" cy="1485900"/>
             <wp:effectExtent l="0" t="0" r="0" b="0"/>
-            <wp:wrapSquare wrapText="largest"/>
-            <wp:docPr id="12" name="Kép12"/>
+            <wp:docPr id="2010273066" name="" title=""/>
             <wp:cNvGraphicFramePr>
-              <a:graphicFrameLocks xmlns:a="http://schemas.openxmlformats.org/drawingml/2006/main" noChangeAspect="1"/>
+              <a:graphicFrameLocks noChangeAspect="1"/>
             </wp:cNvGraphicFramePr>
-            <a:graphic xmlns:a="http://schemas.openxmlformats.org/drawingml/2006/main">
+            <a:graphic>
               <a:graphicData uri="http://schemas.openxmlformats.org/drawingml/2006/picture">
-                <pic:pic xmlns:pic="http://schemas.openxmlformats.org/drawingml/2006/picture">
+                <pic:pic>
                   <pic:nvPicPr>
-                    <pic:cNvPr id="12" name="Kép12"/>
-                    <pic:cNvPicPr>
-                      <a:picLocks noChangeAspect="1" noChangeArrowheads="1"/>
-                    </pic:cNvPicPr>
+                    <pic:cNvPr id="0" name=""/>
+                    <pic:cNvPicPr/>
                   </pic:nvPicPr>
                   <pic:blipFill>
-                    <a:blip r:embed="rId17"/>
+                    <a:blip r:embed="R9bfec3c399f543f1">
+                      <a:extLst>
+                        <a:ext xmlns:a="http://schemas.openxmlformats.org/drawingml/2006/main" uri="{28A0092B-C50C-407E-A947-70E740481C1C}">
+                          <a14:useLocalDpi val="0"/>
+                        </a:ext>
+                      </a:extLst>
+                    </a:blip>
                     <a:stretch>
                       <a:fillRect/>
                     </a:stretch>
                   </pic:blipFill>
-                  <pic:spPr bwMode="auto">
+                  <pic:spPr>
                     <a:xfrm>
                       <a:off x="0" y="0"/>
-                      <a:ext cx="5760720" cy="1788795"/>
+                      <a:ext cx="5753098" cy="1485900"/>
                     </a:xfrm>
                     <a:prstGeom prst="rect">
                       <a:avLst/>
                     </a:prstGeom>
-                    <a:noFill/>
                   </pic:spPr>
                 </pic:pic>
               </a:graphicData>
             </a:graphic>
-          </wp:anchor>
+          </wp:inline>
         </w:drawing>
       </w:r>
     </w:p>

</xml_diff>

<commit_message>
Egyed-esemény végre jól benne
</commit_message>
<xml_diff>
--- a/dokumentacio/dokumentacio.docx
+++ b/dokumentacio/dokumentacio.docx
@@ -9648,20 +9648,13 @@
       </w:r>
     </w:p>
     <w:p>
-      <w:pPr>
-        <w:rPr>
-          <w:b w:val="1"/>
-          <w:bCs w:val="1"/>
-          <w:sz w:val="28"/>
-          <w:szCs w:val="28"/>
-        </w:rPr>
-      </w:pPr>
+      <w:pPr/>
       <w:r>
         <w:drawing>
-          <wp:inline wp14:editId="25F8259B" wp14:anchorId="5F118F71">
-            <wp:extent cx="5753098" cy="4162425"/>
+          <wp:inline wp14:editId="60E43D9A" wp14:anchorId="30F230F4">
+            <wp:extent cx="5762626" cy="4162425"/>
             <wp:effectExtent l="0" t="0" r="0" b="0"/>
-            <wp:docPr id="275359926" name="" title=""/>
+            <wp:docPr id="1995959889" name="" title=""/>
             <wp:cNvGraphicFramePr>
               <a:graphicFrameLocks noChangeAspect="1"/>
             </wp:cNvGraphicFramePr>
@@ -9673,7 +9666,7 @@
                     <pic:cNvPicPr/>
                   </pic:nvPicPr>
                   <pic:blipFill>
-                    <a:blip r:embed="R1a60c53361ce4615">
+                    <a:blip r:embed="Ra488c92589cd4a02">
                       <a:extLst>
                         <a:ext xmlns:a="http://schemas.openxmlformats.org/drawingml/2006/main" uri="{28A0092B-C50C-407E-A947-70E740481C1C}">
                           <a14:useLocalDpi val="0"/>
@@ -9687,7 +9680,7 @@
                   <pic:spPr>
                     <a:xfrm>
                       <a:off x="0" y="0"/>
-                      <a:ext cx="5753098" cy="4162425"/>
+                      <a:ext cx="5762626" cy="4162425"/>
                     </a:xfrm>
                     <a:prstGeom prst="rect">
                       <a:avLst/>
@@ -9828,7 +9821,7 @@
       </w:pPr>
       <w:r>
         <w:drawing>
-          <wp:inline wp14:editId="20FBD448" wp14:anchorId="7FE977D9">
+          <wp:inline wp14:editId="0ED06F03" wp14:anchorId="7FE977D9">
             <wp:extent cx="5753098" cy="1485900"/>
             <wp:effectExtent l="0" t="0" r="0" b="0"/>
             <wp:docPr id="2010273066" name="" title=""/>
@@ -9843,7 +9836,7 @@
                     <pic:cNvPicPr/>
                   </pic:nvPicPr>
                   <pic:blipFill>
-                    <a:blip r:embed="R9bfec3c399f543f1">
+                    <a:blip r:embed="R06614389af6c4e92">
                       <a:extLst>
                         <a:ext xmlns:a="http://schemas.openxmlformats.org/drawingml/2006/main" uri="{28A0092B-C50C-407E-A947-70E740481C1C}">
                           <a14:useLocalDpi val="0"/>

</xml_diff>